<commit_message>
Chapter 4 : test
</commit_message>
<xml_diff>
--- a/v4.1.docx
+++ b/v4.1.docx
@@ -1177,7 +1177,29 @@
                                 <w:szCs w:val="28"/>
                                 <w:rtl/>
                               </w:rPr>
-                              <w:t>نايف محمد محمد مصلح منيف</w:t>
+                              <w:t xml:space="preserve">نايف محمد </w:t>
+                            </w:r>
+                            <w:proofErr w:type="spellStart"/>
+                            <w:r>
+                              <w:rPr>
+                                <w:rFonts w:asciiTheme="minorBidi" w:hAnsiTheme="minorBidi"/>
+                                <w:b/>
+                                <w:sz w:val="28"/>
+                                <w:szCs w:val="28"/>
+                                <w:rtl/>
+                              </w:rPr>
+                              <w:t>محمد</w:t>
+                            </w:r>
+                            <w:proofErr w:type="spellEnd"/>
+                            <w:r>
+                              <w:rPr>
+                                <w:rFonts w:asciiTheme="minorBidi" w:hAnsiTheme="minorBidi"/>
+                                <w:b/>
+                                <w:sz w:val="28"/>
+                                <w:szCs w:val="28"/>
+                                <w:rtl/>
+                              </w:rPr>
+                              <w:t xml:space="preserve"> مصلح منيف</w:t>
                             </w:r>
                           </w:p>
                           <w:p>
@@ -1378,7 +1400,29 @@
                           <w:szCs w:val="28"/>
                           <w:rtl/>
                         </w:rPr>
-                        <w:t>نايف محمد محمد مصلح منيف</w:t>
+                        <w:t xml:space="preserve">نايف محمد </w:t>
+                      </w:r>
+                      <w:proofErr w:type="spellStart"/>
+                      <w:r>
+                        <w:rPr>
+                          <w:rFonts w:asciiTheme="minorBidi" w:hAnsiTheme="minorBidi"/>
+                          <w:b/>
+                          <w:sz w:val="28"/>
+                          <w:szCs w:val="28"/>
+                          <w:rtl/>
+                        </w:rPr>
+                        <w:t>محمد</w:t>
+                      </w:r>
+                      <w:proofErr w:type="spellEnd"/>
+                      <w:r>
+                        <w:rPr>
+                          <w:rFonts w:asciiTheme="minorBidi" w:hAnsiTheme="minorBidi"/>
+                          <w:b/>
+                          <w:sz w:val="28"/>
+                          <w:szCs w:val="28"/>
+                          <w:rtl/>
+                        </w:rPr>
+                        <w:t xml:space="preserve"> مصلح منيف</w:t>
                       </w:r>
                     </w:p>
                     <w:p>
@@ -14940,6 +14984,7 @@
           <w:szCs w:val="24"/>
         </w:rPr>
       </w:pPr>
+      <w:proofErr w:type="spellStart"/>
       <w:r>
         <w:rPr>
           <w:rFonts w:asciiTheme="majorBidi" w:hAnsiTheme="majorBidi" w:cstheme="majorBidi"/>
@@ -14956,6 +15001,7 @@
         </w:rPr>
         <w:t>Query</w:t>
       </w:r>
+      <w:proofErr w:type="spellEnd"/>
       <w:r>
         <w:rPr>
           <w:rFonts w:asciiTheme="minorBidi" w:hAnsiTheme="minorBidi" w:hint="cs"/>
@@ -15157,6 +15203,7 @@
           <w:szCs w:val="24"/>
         </w:rPr>
       </w:pPr>
+      <w:proofErr w:type="spellStart"/>
       <w:r>
         <w:rPr>
           <w:rFonts w:asciiTheme="majorBidi" w:hAnsiTheme="majorBidi" w:cstheme="majorBidi"/>
@@ -15165,6 +15212,7 @@
         </w:rPr>
         <w:t>FontAwesome</w:t>
       </w:r>
+      <w:proofErr w:type="spellEnd"/>
       <w:r>
         <w:rPr>
           <w:rFonts w:asciiTheme="minorBidi" w:hAnsiTheme="minorBidi" w:hint="cs"/>
@@ -16230,7 +16278,31 @@
           <w:szCs w:val="28"/>
           <w:rtl/>
         </w:rPr>
-        <w:t>،الصوفاني واخرون،</w:t>
+        <w:t>،</w:t>
+      </w:r>
+      <w:proofErr w:type="spellStart"/>
+      <w:r>
+        <w:rPr>
+          <w:rFonts w:asciiTheme="minorBidi" w:hAnsiTheme="minorBidi" w:hint="cs"/>
+          <w:b/>
+          <w:bCs/>
+          <w:sz w:val="28"/>
+          <w:szCs w:val="28"/>
+          <w:rtl/>
+        </w:rPr>
+        <w:t>الصوفاني</w:t>
+      </w:r>
+      <w:proofErr w:type="spellEnd"/>
+      <w:r>
+        <w:rPr>
+          <w:rFonts w:asciiTheme="minorBidi" w:hAnsiTheme="minorBidi" w:hint="cs"/>
+          <w:b/>
+          <w:bCs/>
+          <w:sz w:val="28"/>
+          <w:szCs w:val="28"/>
+          <w:rtl/>
+        </w:rPr>
+        <w:t xml:space="preserve"> واخرون،</w:t>
       </w:r>
       <w:r>
         <w:rPr>
@@ -16656,6 +16728,7 @@
         </w:rPr>
         <w:t xml:space="preserve"> </w:t>
       </w:r>
+      <w:proofErr w:type="spellStart"/>
       <w:r>
         <w:rPr>
           <w:rFonts w:asciiTheme="minorBidi" w:hAnsiTheme="minorBidi"/>
@@ -16666,6 +16739,7 @@
         </w:rPr>
         <w:t>UniApp</w:t>
       </w:r>
+      <w:proofErr w:type="spellEnd"/>
       <w:r>
         <w:rPr>
           <w:rFonts w:asciiTheme="minorBidi" w:hAnsiTheme="minorBidi" w:hint="cs"/>
@@ -16792,7 +16866,25 @@
           <w:sz w:val="24"/>
           <w:szCs w:val="24"/>
         </w:rPr>
-        <w:t xml:space="preserve"> "UniApp" </w:t>
+        <w:t xml:space="preserve"> "</w:t>
+      </w:r>
+      <w:proofErr w:type="spellStart"/>
+      <w:r>
+        <w:rPr>
+          <w:rFonts w:asciiTheme="minorBidi" w:hAnsiTheme="minorBidi"/>
+          <w:sz w:val="24"/>
+          <w:szCs w:val="24"/>
+        </w:rPr>
+        <w:t>UniApp</w:t>
+      </w:r>
+      <w:proofErr w:type="spellEnd"/>
+      <w:r>
+        <w:rPr>
+          <w:rFonts w:asciiTheme="minorBidi" w:hAnsiTheme="minorBidi"/>
+          <w:sz w:val="24"/>
+          <w:szCs w:val="24"/>
+        </w:rPr>
+        <w:t xml:space="preserve">" </w:t>
       </w:r>
       <w:r>
         <w:rPr>
@@ -16867,7 +16959,25 @@
           <w:sz w:val="24"/>
           <w:szCs w:val="24"/>
         </w:rPr>
-        <w:t xml:space="preserve"> UniApp </w:t>
+        <w:t xml:space="preserve"> </w:t>
+      </w:r>
+      <w:proofErr w:type="spellStart"/>
+      <w:r>
+        <w:rPr>
+          <w:rFonts w:asciiTheme="minorBidi" w:hAnsiTheme="minorBidi"/>
+          <w:sz w:val="24"/>
+          <w:szCs w:val="24"/>
+        </w:rPr>
+        <w:t>UniApp</w:t>
+      </w:r>
+      <w:proofErr w:type="spellEnd"/>
+      <w:r>
+        <w:rPr>
+          <w:rFonts w:asciiTheme="minorBidi" w:hAnsiTheme="minorBidi"/>
+          <w:sz w:val="24"/>
+          <w:szCs w:val="24"/>
+        </w:rPr>
+        <w:t xml:space="preserve"> </w:t>
       </w:r>
       <w:r>
         <w:rPr>
@@ -18219,8 +18329,20 @@
           <w:sz w:val="24"/>
           <w:szCs w:val="24"/>
         </w:rPr>
-        <w:t>S. Gramatikov</w:t>
-      </w:r>
+        <w:t xml:space="preserve">S. </w:t>
+      </w:r>
+      <w:proofErr w:type="spellStart"/>
+      <w:r>
+        <w:rPr>
+          <w:rFonts w:asciiTheme="minorBidi" w:hAnsiTheme="minorBidi"/>
+          <w:i/>
+          <w:iCs/>
+          <w:sz w:val="24"/>
+          <w:szCs w:val="24"/>
+        </w:rPr>
+        <w:t>Gramatikov</w:t>
+      </w:r>
+      <w:proofErr w:type="spellEnd"/>
       <w:r>
         <w:rPr>
           <w:rFonts w:asciiTheme="minorBidi" w:hAnsiTheme="minorBidi"/>
@@ -23183,7 +23305,47 @@
           <w:szCs w:val="24"/>
           <w:rtl/>
         </w:rPr>
-        <w:t>يُعتبر النظام مجديًا من الناحية التقنية، إذ تعتمد جدواه على إمكانية استخدام التقنية السحابية والتخزين السحابي لضمان توفره بشكل دائم وقدرته على استيعاب أعداد كبيرة من المستخدمين. تتوافر لدى الجامعة بنية تحتية قابلة للتطوير، ومع ذلك فإن اعتماد النظام السحابي سيقلل من الضغط على الخوادم المحلية، خاصةً في فترات الذروة الأكاديمية. يعتمد تطوير التطبيق على تقنية</w:t>
+        <w:t xml:space="preserve">يُعتبر النظام مجديًا من الناحية التقنية، إذ تعتمد جدواه على إمكانية استخدام التقنية السحابية والتخزين </w:t>
+      </w:r>
+      <w:proofErr w:type="spellStart"/>
+      <w:r>
+        <w:rPr>
+          <w:rFonts w:asciiTheme="minorBidi" w:hAnsiTheme="minorBidi"/>
+          <w:sz w:val="24"/>
+          <w:szCs w:val="24"/>
+          <w:rtl/>
+        </w:rPr>
+        <w:t>السحابي</w:t>
+      </w:r>
+      <w:proofErr w:type="spellEnd"/>
+      <w:r>
+        <w:rPr>
+          <w:rFonts w:asciiTheme="minorBidi" w:hAnsiTheme="minorBidi"/>
+          <w:sz w:val="24"/>
+          <w:szCs w:val="24"/>
+          <w:rtl/>
+        </w:rPr>
+        <w:t xml:space="preserve"> لضمان توفره بشكل دائم وقدرته على استيعاب أعداد كبيرة من المستخدمين. تتوافر لدى الجامعة بنية تحتية قابلة للتطوير، ومع ذلك فإن اعتماد النظام </w:t>
+      </w:r>
+      <w:proofErr w:type="spellStart"/>
+      <w:r>
+        <w:rPr>
+          <w:rFonts w:asciiTheme="minorBidi" w:hAnsiTheme="minorBidi"/>
+          <w:sz w:val="24"/>
+          <w:szCs w:val="24"/>
+          <w:rtl/>
+        </w:rPr>
+        <w:t>السحابي</w:t>
+      </w:r>
+      <w:proofErr w:type="spellEnd"/>
+      <w:r>
+        <w:rPr>
+          <w:rFonts w:asciiTheme="minorBidi" w:hAnsiTheme="minorBidi"/>
+          <w:sz w:val="24"/>
+          <w:szCs w:val="24"/>
+          <w:rtl/>
+        </w:rPr>
+        <w:t xml:space="preserve"> سيقلل من الضغط على الخوادم المحلية، خاصةً في فترات الذروة الأكاديمية. يعتمد تطوير التطبيق على تقنية</w:t>
       </w:r>
       <w:r>
         <w:rPr>
@@ -26494,7 +26656,7 @@
         <w:bidi/>
         <w:jc w:val="center"/>
         <w:rPr>
-          <w:rFonts w:asciiTheme="minorBidi" w:hAnsiTheme="minorBidi" w:hint="cs"/>
+          <w:rFonts w:asciiTheme="minorBidi" w:hAnsiTheme="minorBidi"/>
           <w:b/>
           <w:bCs/>
           <w:i/>
@@ -27679,19 +27841,7 @@
           <w:szCs w:val="32"/>
           <w:rtl/>
         </w:rPr>
-        <w:t xml:space="preserve"> </w:t>
-      </w:r>
-      <w:r>
-        <w:rPr>
-          <w:rFonts w:asciiTheme="minorBidi" w:hAnsiTheme="minorBidi" w:hint="cs"/>
-          <w:b/>
-          <w:bCs/>
-          <w:noProof/>
-          <w:sz w:val="32"/>
-          <w:szCs w:val="32"/>
-          <w:rtl/>
-        </w:rPr>
-        <w:t>المقدمة</w:t>
+        <w:t xml:space="preserve"> المقدمة</w:t>
       </w:r>
       <w:r>
         <w:rPr>
@@ -27800,12 +27950,13 @@
         <w:bidi/>
         <w:spacing w:line="360" w:lineRule="auto"/>
         <w:rPr>
-          <w:rFonts w:asciiTheme="minorBidi" w:eastAsiaTheme="minorEastAsia" w:hAnsiTheme="minorBidi"/>
+          <w:rFonts w:asciiTheme="minorBidi" w:eastAsiaTheme="minorEastAsia" w:hAnsiTheme="minorBidi" w:hint="cs"/>
           <w:b/>
           <w:bCs/>
           <w:noProof/>
           <w:sz w:val="32"/>
           <w:szCs w:val="32"/>
+          <w:rtl/>
           <w14:ligatures w14:val="none"/>
         </w:rPr>
       </w:pPr>
@@ -27889,6 +28040,29 @@
           <w:rtl/>
         </w:rPr>
         <w:t>)</w:t>
+      </w:r>
+      <w:r>
+        <w:rPr>
+          <w:rFonts w:asciiTheme="minorBidi" w:hAnsiTheme="minorBidi"/>
+          <w:b/>
+          <w:bCs/>
+          <w:noProof/>
+          <w:sz w:val="32"/>
+          <w:szCs w:val="32"/>
+        </w:rPr>
+        <w:br/>
+      </w:r>
+      <w:r>
+        <w:rPr>
+          <w:rFonts w:asciiTheme="minorBidi" w:hAnsiTheme="minorBidi" w:hint="cs"/>
+          <w:b/>
+          <w:bCs/>
+          <w:noProof/>
+          <w:sz w:val="32"/>
+          <w:szCs w:val="32"/>
+          <w:rtl/>
+        </w:rPr>
+        <w:t xml:space="preserve">بسم الله الرحمن الرحيم </w:t>
       </w:r>
     </w:p>
     <w:p>
@@ -28026,8 +28200,20 @@
           <w:sz w:val="24"/>
           <w:szCs w:val="24"/>
         </w:rPr>
-        <w:t>RUSC. Revista de Universidad y Sociedad del Conocimiento</w:t>
-      </w:r>
+        <w:t xml:space="preserve">RUSC. Revista de Universidad y Sociedad del </w:t>
+      </w:r>
+      <w:proofErr w:type="spellStart"/>
+      <w:r>
+        <w:rPr>
+          <w:rFonts w:asciiTheme="majorBidi" w:hAnsiTheme="majorBidi" w:cstheme="majorBidi"/>
+          <w:i/>
+          <w:iCs/>
+          <w:sz w:val="24"/>
+          <w:szCs w:val="24"/>
+        </w:rPr>
+        <w:t>Conocimiento</w:t>
+      </w:r>
+      <w:proofErr w:type="spellEnd"/>
       <w:r>
         <w:rPr>
           <w:rFonts w:asciiTheme="majorBidi" w:hAnsiTheme="majorBidi" w:cstheme="majorBidi"/>
@@ -28289,7 +28475,25 @@
           <w:sz w:val="24"/>
           <w:szCs w:val="24"/>
         </w:rPr>
-        <w:t xml:space="preserve">Gunawan, G., Sumardi, R. Hardi, and Y. Servanda, "Integration of academic mobile applications at university," </w:t>
+        <w:t xml:space="preserve">Gunawan, G., Sumardi, R. Hardi, and Y. </w:t>
+      </w:r>
+      <w:proofErr w:type="spellStart"/>
+      <w:r>
+        <w:rPr>
+          <w:rFonts w:asciiTheme="majorBidi" w:hAnsiTheme="majorBidi" w:cstheme="majorBidi"/>
+          <w:sz w:val="24"/>
+          <w:szCs w:val="24"/>
+        </w:rPr>
+        <w:t>Servanda</w:t>
+      </w:r>
+      <w:proofErr w:type="spellEnd"/>
+      <w:r>
+        <w:rPr>
+          <w:rFonts w:asciiTheme="majorBidi" w:hAnsiTheme="majorBidi" w:cstheme="majorBidi"/>
+          <w:sz w:val="24"/>
+          <w:szCs w:val="24"/>
+        </w:rPr>
+        <w:t xml:space="preserve">, "Integration of academic mobile applications at university," </w:t>
       </w:r>
       <w:r>
         <w:rPr>
@@ -28544,7 +28748,21 @@
         <w:rPr>
           <w:rFonts w:asciiTheme="majorBidi" w:hAnsiTheme="majorBidi" w:cstheme="majorBidi"/>
         </w:rPr>
-        <w:t xml:space="preserve"> - Flutter.dev. [Online]. Available: https://docs.flutter.dev. </w:t>
+        <w:t xml:space="preserve"> - </w:t>
+      </w:r>
+      <w:proofErr w:type="spellStart"/>
+      <w:r>
+        <w:rPr>
+          <w:rFonts w:asciiTheme="majorBidi" w:hAnsiTheme="majorBidi" w:cstheme="majorBidi"/>
+        </w:rPr>
+        <w:t>Flutter.dev</w:t>
+      </w:r>
+      <w:proofErr w:type="spellEnd"/>
+      <w:r>
+        <w:rPr>
+          <w:rFonts w:asciiTheme="majorBidi" w:hAnsiTheme="majorBidi" w:cstheme="majorBidi"/>
+        </w:rPr>
+        <w:t xml:space="preserve">. [Online]. Available: https://docs.flutter.dev. </w:t>
       </w:r>
     </w:p>
     <w:p>
@@ -28817,7 +29035,117 @@
           <w:szCs w:val="24"/>
           <w14:ligatures w14:val="none"/>
         </w:rPr>
-        <w:t xml:space="preserve"> H. El-Sofany, S. El-Seoud, M. Alwadani, and E. Alwadani, "Development of Mobile Educational Services Application to Improve Educational Outcomes using Android Technology," International Journal of Interactive Mobile Technologies (iJIM), vol. 8, pp. 4-9, 2014, doi: 10.3991/ijim.v8i2.3509</w:t>
+        <w:t xml:space="preserve"> H. El-</w:t>
+      </w:r>
+      <w:proofErr w:type="spellStart"/>
+      <w:r>
+        <w:rPr>
+          <w:rFonts w:asciiTheme="majorBidi" w:eastAsia="Times New Roman" w:hAnsiTheme="majorBidi" w:cstheme="majorBidi"/>
+          <w:kern w:val="0"/>
+          <w:sz w:val="24"/>
+          <w:szCs w:val="24"/>
+          <w14:ligatures w14:val="none"/>
+        </w:rPr>
+        <w:t>Sofany</w:t>
+      </w:r>
+      <w:proofErr w:type="spellEnd"/>
+      <w:r>
+        <w:rPr>
+          <w:rFonts w:asciiTheme="majorBidi" w:eastAsia="Times New Roman" w:hAnsiTheme="majorBidi" w:cstheme="majorBidi"/>
+          <w:kern w:val="0"/>
+          <w:sz w:val="24"/>
+          <w:szCs w:val="24"/>
+          <w14:ligatures w14:val="none"/>
+        </w:rPr>
+        <w:t>, S. El-</w:t>
+      </w:r>
+      <w:proofErr w:type="spellStart"/>
+      <w:r>
+        <w:rPr>
+          <w:rFonts w:asciiTheme="majorBidi" w:eastAsia="Times New Roman" w:hAnsiTheme="majorBidi" w:cstheme="majorBidi"/>
+          <w:kern w:val="0"/>
+          <w:sz w:val="24"/>
+          <w:szCs w:val="24"/>
+          <w14:ligatures w14:val="none"/>
+        </w:rPr>
+        <w:t>Seoud</w:t>
+      </w:r>
+      <w:proofErr w:type="spellEnd"/>
+      <w:r>
+        <w:rPr>
+          <w:rFonts w:asciiTheme="majorBidi" w:eastAsia="Times New Roman" w:hAnsiTheme="majorBidi" w:cstheme="majorBidi"/>
+          <w:kern w:val="0"/>
+          <w:sz w:val="24"/>
+          <w:szCs w:val="24"/>
+          <w14:ligatures w14:val="none"/>
+        </w:rPr>
+        <w:t xml:space="preserve">, M. </w:t>
+      </w:r>
+      <w:proofErr w:type="spellStart"/>
+      <w:r>
+        <w:rPr>
+          <w:rFonts w:asciiTheme="majorBidi" w:eastAsia="Times New Roman" w:hAnsiTheme="majorBidi" w:cstheme="majorBidi"/>
+          <w:kern w:val="0"/>
+          <w:sz w:val="24"/>
+          <w:szCs w:val="24"/>
+          <w14:ligatures w14:val="none"/>
+        </w:rPr>
+        <w:t>Alwadani</w:t>
+      </w:r>
+      <w:proofErr w:type="spellEnd"/>
+      <w:r>
+        <w:rPr>
+          <w:rFonts w:asciiTheme="majorBidi" w:eastAsia="Times New Roman" w:hAnsiTheme="majorBidi" w:cstheme="majorBidi"/>
+          <w:kern w:val="0"/>
+          <w:sz w:val="24"/>
+          <w:szCs w:val="24"/>
+          <w14:ligatures w14:val="none"/>
+        </w:rPr>
+        <w:t xml:space="preserve">, and E. </w:t>
+      </w:r>
+      <w:proofErr w:type="spellStart"/>
+      <w:r>
+        <w:rPr>
+          <w:rFonts w:asciiTheme="majorBidi" w:eastAsia="Times New Roman" w:hAnsiTheme="majorBidi" w:cstheme="majorBidi"/>
+          <w:kern w:val="0"/>
+          <w:sz w:val="24"/>
+          <w:szCs w:val="24"/>
+          <w14:ligatures w14:val="none"/>
+        </w:rPr>
+        <w:t>Alwadani</w:t>
+      </w:r>
+      <w:proofErr w:type="spellEnd"/>
+      <w:r>
+        <w:rPr>
+          <w:rFonts w:asciiTheme="majorBidi" w:eastAsia="Times New Roman" w:hAnsiTheme="majorBidi" w:cstheme="majorBidi"/>
+          <w:kern w:val="0"/>
+          <w:sz w:val="24"/>
+          <w:szCs w:val="24"/>
+          <w14:ligatures w14:val="none"/>
+        </w:rPr>
+        <w:t>, "Development of Mobile Educational Services Application to Improve Educational Outcomes using Android Technology," International Journal of Interactive Mobile Technologies (</w:t>
+      </w:r>
+      <w:proofErr w:type="spellStart"/>
+      <w:r>
+        <w:rPr>
+          <w:rFonts w:asciiTheme="majorBidi" w:eastAsia="Times New Roman" w:hAnsiTheme="majorBidi" w:cstheme="majorBidi"/>
+          <w:kern w:val="0"/>
+          <w:sz w:val="24"/>
+          <w:szCs w:val="24"/>
+          <w14:ligatures w14:val="none"/>
+        </w:rPr>
+        <w:t>iJIM</w:t>
+      </w:r>
+      <w:proofErr w:type="spellEnd"/>
+      <w:r>
+        <w:rPr>
+          <w:rFonts w:asciiTheme="majorBidi" w:eastAsia="Times New Roman" w:hAnsiTheme="majorBidi" w:cstheme="majorBidi"/>
+          <w:kern w:val="0"/>
+          <w:sz w:val="24"/>
+          <w:szCs w:val="24"/>
+          <w14:ligatures w14:val="none"/>
+        </w:rPr>
+        <w:t>), vol. 8, pp. 4-9, 2014, doi: 10.3991/ijim.v8i2.3509</w:t>
       </w:r>
     </w:p>
     <w:p>
@@ -28876,7 +29204,51 @@
           <w:szCs w:val="24"/>
           <w14:ligatures w14:val="none"/>
         </w:rPr>
-        <w:t xml:space="preserve"> S. S. M. Badarkhan, H. M. Mahmoud, F. M. A. Rahman, and S. T. Nuaimi, "The degree of using modern educational technologies on the quality of education and its development in Al-Ahliyya Amman University from the viewpoint of faculty members," </w:t>
+        <w:t xml:space="preserve"> S. S. M. </w:t>
+      </w:r>
+      <w:proofErr w:type="spellStart"/>
+      <w:r>
+        <w:rPr>
+          <w:rFonts w:asciiTheme="majorBidi" w:eastAsia="Times New Roman" w:hAnsiTheme="majorBidi" w:cstheme="majorBidi"/>
+          <w:kern w:val="0"/>
+          <w:sz w:val="24"/>
+          <w:szCs w:val="24"/>
+          <w14:ligatures w14:val="none"/>
+        </w:rPr>
+        <w:t>Badarkhan</w:t>
+      </w:r>
+      <w:proofErr w:type="spellEnd"/>
+      <w:r>
+        <w:rPr>
+          <w:rFonts w:asciiTheme="majorBidi" w:eastAsia="Times New Roman" w:hAnsiTheme="majorBidi" w:cstheme="majorBidi"/>
+          <w:kern w:val="0"/>
+          <w:sz w:val="24"/>
+          <w:szCs w:val="24"/>
+          <w14:ligatures w14:val="none"/>
+        </w:rPr>
+        <w:t>, H. M. Mahmoud, F. M. A. Rahman, and S. T. Nuaimi, "The degree of using modern educational technologies on the quality of education and its development in Al-</w:t>
+      </w:r>
+      <w:proofErr w:type="spellStart"/>
+      <w:r>
+        <w:rPr>
+          <w:rFonts w:asciiTheme="majorBidi" w:eastAsia="Times New Roman" w:hAnsiTheme="majorBidi" w:cstheme="majorBidi"/>
+          <w:kern w:val="0"/>
+          <w:sz w:val="24"/>
+          <w:szCs w:val="24"/>
+          <w14:ligatures w14:val="none"/>
+        </w:rPr>
+        <w:t>Ahliyya</w:t>
+      </w:r>
+      <w:proofErr w:type="spellEnd"/>
+      <w:r>
+        <w:rPr>
+          <w:rFonts w:asciiTheme="majorBidi" w:eastAsia="Times New Roman" w:hAnsiTheme="majorBidi" w:cstheme="majorBidi"/>
+          <w:kern w:val="0"/>
+          <w:sz w:val="24"/>
+          <w:szCs w:val="24"/>
+          <w14:ligatures w14:val="none"/>
+        </w:rPr>
+        <w:t xml:space="preserve"> Amman University from the viewpoint of faculty members," </w:t>
       </w:r>
       <w:r>
         <w:rPr>
@@ -28933,7 +29305,29 @@
           <w:szCs w:val="24"/>
           <w14:ligatures w14:val="none"/>
         </w:rPr>
-        <w:t xml:space="preserve">H. Mohammad, F. Alhosban, and M. Hourani, "Using Mobile Technologies for Enhancing Student Academic Experience: University of Jordan Case Study," </w:t>
+        <w:t xml:space="preserve">H. Mohammad, F. </w:t>
+      </w:r>
+      <w:proofErr w:type="spellStart"/>
+      <w:r>
+        <w:rPr>
+          <w:rFonts w:asciiTheme="majorBidi" w:eastAsia="Times New Roman" w:hAnsiTheme="majorBidi" w:cstheme="majorBidi"/>
+          <w:kern w:val="0"/>
+          <w:sz w:val="24"/>
+          <w:szCs w:val="24"/>
+          <w14:ligatures w14:val="none"/>
+        </w:rPr>
+        <w:t>Alhosban</w:t>
+      </w:r>
+      <w:proofErr w:type="spellEnd"/>
+      <w:r>
+        <w:rPr>
+          <w:rFonts w:asciiTheme="majorBidi" w:eastAsia="Times New Roman" w:hAnsiTheme="majorBidi" w:cstheme="majorBidi"/>
+          <w:kern w:val="0"/>
+          <w:sz w:val="24"/>
+          <w:szCs w:val="24"/>
+          <w14:ligatures w14:val="none"/>
+        </w:rPr>
+        <w:t xml:space="preserve">, and M. Hourani, "Using Mobile Technologies for Enhancing Student Academic Experience: University of Jordan Case Study," </w:t>
       </w:r>
       <w:r>
         <w:rPr>
@@ -28945,7 +29339,33 @@
           <w:szCs w:val="24"/>
           <w14:ligatures w14:val="none"/>
         </w:rPr>
-        <w:t>International Journal of Interactive Mobile Technologies (iJIM)</w:t>
+        <w:t>International Journal of Interactive Mobile Technologies (</w:t>
+      </w:r>
+      <w:proofErr w:type="spellStart"/>
+      <w:r>
+        <w:rPr>
+          <w:rFonts w:asciiTheme="majorBidi" w:eastAsia="Times New Roman" w:hAnsiTheme="majorBidi" w:cstheme="majorBidi"/>
+          <w:i/>
+          <w:iCs/>
+          <w:kern w:val="0"/>
+          <w:sz w:val="24"/>
+          <w:szCs w:val="24"/>
+          <w14:ligatures w14:val="none"/>
+        </w:rPr>
+        <w:t>iJIM</w:t>
+      </w:r>
+      <w:proofErr w:type="spellEnd"/>
+      <w:r>
+        <w:rPr>
+          <w:rFonts w:asciiTheme="majorBidi" w:eastAsia="Times New Roman" w:hAnsiTheme="majorBidi" w:cstheme="majorBidi"/>
+          <w:i/>
+          <w:iCs/>
+          <w:kern w:val="0"/>
+          <w:sz w:val="24"/>
+          <w:szCs w:val="24"/>
+          <w14:ligatures w14:val="none"/>
+        </w:rPr>
+        <w:t>)</w:t>
       </w:r>
       <w:r>
         <w:rPr>
@@ -29054,7 +29474,21 @@
         <w:rPr>
           <w:rFonts w:asciiTheme="majorBidi" w:hAnsiTheme="majorBidi" w:cstheme="majorBidi"/>
         </w:rPr>
-        <w:t xml:space="preserve"> Z. S. Al-Dalaee, "Evaluation of E-Learning through the Education Management System 'Blackboard' from the Perspective of Female Students at Najran University," </w:t>
+        <w:t xml:space="preserve"> Z. S. Al-</w:t>
+      </w:r>
+      <w:proofErr w:type="spellStart"/>
+      <w:r>
+        <w:rPr>
+          <w:rFonts w:asciiTheme="majorBidi" w:hAnsiTheme="majorBidi" w:cstheme="majorBidi"/>
+        </w:rPr>
+        <w:t>Dalaee</w:t>
+      </w:r>
+      <w:proofErr w:type="spellEnd"/>
+      <w:r>
+        <w:rPr>
+          <w:rFonts w:asciiTheme="majorBidi" w:hAnsiTheme="majorBidi" w:cstheme="majorBidi"/>
+        </w:rPr>
+        <w:t xml:space="preserve">, "Evaluation of E-Learning through the Education Management System 'Blackboard' from the Perspective of Female Students at Najran University," </w:t>
       </w:r>
       <w:r>
         <w:rPr>
@@ -29092,7 +29526,35 @@
         <w:rPr>
           <w:rFonts w:asciiTheme="majorBidi" w:hAnsiTheme="majorBidi" w:cstheme="majorBidi"/>
         </w:rPr>
-        <w:t>S. Gramatikov, A. Spasov, A. Gjorgjevikj, and D. Trajanov, "A Review-based Survey of Mobile Student Services," ICT Innovations, 2015.</w:t>
+        <w:t xml:space="preserve">S. </w:t>
+      </w:r>
+      <w:proofErr w:type="spellStart"/>
+      <w:r>
+        <w:rPr>
+          <w:rFonts w:asciiTheme="majorBidi" w:hAnsiTheme="majorBidi" w:cstheme="majorBidi"/>
+        </w:rPr>
+        <w:t>Gramatikov</w:t>
+      </w:r>
+      <w:proofErr w:type="spellEnd"/>
+      <w:r>
+        <w:rPr>
+          <w:rFonts w:asciiTheme="majorBidi" w:hAnsiTheme="majorBidi" w:cstheme="majorBidi"/>
+        </w:rPr>
+        <w:t xml:space="preserve">, A. Spasov, A. </w:t>
+      </w:r>
+      <w:proofErr w:type="spellStart"/>
+      <w:r>
+        <w:rPr>
+          <w:rFonts w:asciiTheme="majorBidi" w:hAnsiTheme="majorBidi" w:cstheme="majorBidi"/>
+        </w:rPr>
+        <w:t>Gjorgjevikj</w:t>
+      </w:r>
+      <w:proofErr w:type="spellEnd"/>
+      <w:r>
+        <w:rPr>
+          <w:rFonts w:asciiTheme="majorBidi" w:hAnsiTheme="majorBidi" w:cstheme="majorBidi"/>
+        </w:rPr>
+        <w:t>, and D. Trajanov, "A Review-based Survey of Mobile Student Services," ICT Innovations, 2015.</w:t>
       </w:r>
     </w:p>
     <w:p>
@@ -34392,7 +34854,27 @@
                                 <w:sz w:val="32"/>
                                 <w:szCs w:val="32"/>
                               </w:rPr>
-                              <w:t>Nayef Mohamed Mohamed Musleh Munif</w:t>
+                              <w:t xml:space="preserve">Nayef Mohamed </w:t>
+                            </w:r>
+                            <w:proofErr w:type="spellStart"/>
+                            <w:r>
+                              <w:rPr>
+                                <w:rFonts w:asciiTheme="majorBidi" w:hAnsiTheme="majorBidi" w:cstheme="majorBidi" w:hint="cs"/>
+                                <w:bCs/>
+                                <w:sz w:val="32"/>
+                                <w:szCs w:val="32"/>
+                              </w:rPr>
+                              <w:t>Mohamed</w:t>
+                            </w:r>
+                            <w:proofErr w:type="spellEnd"/>
+                            <w:r>
+                              <w:rPr>
+                                <w:rFonts w:asciiTheme="majorBidi" w:hAnsiTheme="majorBidi" w:cstheme="majorBidi" w:hint="cs"/>
+                                <w:bCs/>
+                                <w:sz w:val="32"/>
+                                <w:szCs w:val="32"/>
+                              </w:rPr>
+                              <w:t xml:space="preserve"> Musleh Munif</w:t>
                             </w:r>
                           </w:p>
                           <w:p>
@@ -34629,7 +35111,27 @@
                           <w:sz w:val="32"/>
                           <w:szCs w:val="32"/>
                         </w:rPr>
-                        <w:t>Nayef Mohamed Mohamed Musleh Munif</w:t>
+                        <w:t xml:space="preserve">Nayef Mohamed </w:t>
+                      </w:r>
+                      <w:proofErr w:type="spellStart"/>
+                      <w:r>
+                        <w:rPr>
+                          <w:rFonts w:asciiTheme="majorBidi" w:hAnsiTheme="majorBidi" w:cstheme="majorBidi" w:hint="cs"/>
+                          <w:bCs/>
+                          <w:sz w:val="32"/>
+                          <w:szCs w:val="32"/>
+                        </w:rPr>
+                        <w:t>Mohamed</w:t>
+                      </w:r>
+                      <w:proofErr w:type="spellEnd"/>
+                      <w:r>
+                        <w:rPr>
+                          <w:rFonts w:asciiTheme="majorBidi" w:hAnsiTheme="majorBidi" w:cstheme="majorBidi" w:hint="cs"/>
+                          <w:bCs/>
+                          <w:sz w:val="32"/>
+                          <w:szCs w:val="32"/>
+                        </w:rPr>
+                        <w:t xml:space="preserve"> Musleh Munif</w:t>
                       </w:r>
                     </w:p>
                     <w:p>
@@ -39785,6 +40287,7 @@
   <w:style w:type="character" w:default="1" w:styleId="a0">
     <w:name w:val="Default Paragraph Font"/>
     <w:uiPriority w:val="1"/>
+    <w:semiHidden/>
     <w:unhideWhenUsed/>
   </w:style>
   <w:style w:type="table" w:default="1" w:styleId="a1">

</xml_diff>

<commit_message>
Chapter 4: the context Diagram
</commit_message>
<xml_diff>
--- a/v4.1.docx
+++ b/v4.1.docx
@@ -614,6 +614,9 @@
         </mc:AlternateContent>
       </w:r>
       <w:r>
+        <w:t>–</w:t>
+      </w:r>
+      <w:r>
         <w:tab/>
       </w:r>
     </w:p>
@@ -714,7 +717,7 @@
           </mc:Choice>
           <mc:Fallback>
             <w:pict>
-              <v:roundrect w14:anchorId="7F453F98" id="مستطيل: زوايا مستديرة 1" o:spid="_x0000_s1026" style="position:absolute;margin-left:0;margin-top:7.85pt;width:413.8pt;height:76.8pt;z-index:251675648;visibility:visible;mso-wrap-style:square;mso-width-percent:0;mso-height-percent:0;mso-wrap-distance-left:9pt;mso-wrap-distance-top:0;mso-wrap-distance-right:9pt;mso-wrap-distance-bottom:0;mso-position-horizontal:center;mso-position-horizontal-relative:margin;mso-position-vertical:absolute;mso-position-vertical-relative:text;mso-width-percent:0;mso-height-percent:0;mso-width-relative:margin;mso-height-relative:margin;v-text-anchor:middle" arcsize="10923f" o:gfxdata="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" filled="f" strokecolor="#70ad47 [3209]" strokeweight="1pt">
+              <v:roundrect w14:anchorId="39452811" id="مستطيل: زوايا مستديرة 1" o:spid="_x0000_s1026" style="position:absolute;margin-left:0;margin-top:7.85pt;width:413.8pt;height:76.8pt;z-index:251675648;visibility:visible;mso-wrap-style:square;mso-width-percent:0;mso-height-percent:0;mso-wrap-distance-left:9pt;mso-wrap-distance-top:0;mso-wrap-distance-right:9pt;mso-wrap-distance-bottom:0;mso-position-horizontal:center;mso-position-horizontal-relative:margin;mso-position-vertical:absolute;mso-position-vertical-relative:text;mso-width-percent:0;mso-height-percent:0;mso-width-relative:margin;mso-height-relative:margin;v-text-anchor:middle" arcsize="10923f" o:gfxdata="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" filled="f" strokecolor="#70ad47 [3209]" strokeweight="1pt">
                 <v:stroke joinstyle="miter"/>
                 <w10:wrap anchorx="margin"/>
               </v:roundrect>
@@ -6850,7 +6853,7 @@
           </mc:Choice>
           <mc:Fallback>
             <w:pict>
-              <v:roundrect w14:anchorId="3FDD6268" id="مستطيل: زوايا مستديرة 2" o:spid="_x0000_s1026" style="position:absolute;margin-left:0;margin-top:31.65pt;width:413.8pt;height:76.8pt;z-index:251677696;visibility:visible;mso-wrap-style:square;mso-width-percent:0;mso-height-percent:0;mso-wrap-distance-left:9pt;mso-wrap-distance-top:0;mso-wrap-distance-right:9pt;mso-wrap-distance-bottom:0;mso-position-horizontal:center;mso-position-horizontal-relative:margin;mso-position-vertical:absolute;mso-position-vertical-relative:text;mso-width-percent:0;mso-height-percent:0;mso-width-relative:margin;mso-height-relative:margin;v-text-anchor:middle" arcsize="10923f" o:gfxdata="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" filled="f" strokecolor="#70ad47 [3209]" strokeweight="1pt">
+              <v:roundrect w14:anchorId="72926189" id="مستطيل: زوايا مستديرة 2" o:spid="_x0000_s1026" style="position:absolute;margin-left:0;margin-top:31.65pt;width:413.8pt;height:76.8pt;z-index:251677696;visibility:visible;mso-wrap-style:square;mso-width-percent:0;mso-height-percent:0;mso-wrap-distance-left:9pt;mso-wrap-distance-top:0;mso-wrap-distance-right:9pt;mso-wrap-distance-bottom:0;mso-position-horizontal:center;mso-position-horizontal-relative:margin;mso-position-vertical:absolute;mso-position-vertical-relative:text;mso-width-percent:0;mso-height-percent:0;mso-width-relative:margin;mso-height-relative:margin;v-text-anchor:middle" arcsize="10923f" o:gfxdata="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" filled="f" strokecolor="#70ad47 [3209]" strokeweight="1pt">
                 <v:stroke joinstyle="miter"/>
                 <w10:wrap anchorx="margin"/>
               </v:roundrect>
@@ -12646,7 +12649,7 @@
           </mc:Choice>
           <mc:Fallback>
             <w:pict>
-              <v:roundrect w14:anchorId="42F66769" id="مستطيل: زوايا مستديرة 4" o:spid="_x0000_s1026" style="position:absolute;margin-left:0;margin-top:31.65pt;width:413.8pt;height:76.8pt;z-index:251679744;visibility:visible;mso-wrap-style:square;mso-width-percent:0;mso-height-percent:0;mso-wrap-distance-left:9pt;mso-wrap-distance-top:0;mso-wrap-distance-right:9pt;mso-wrap-distance-bottom:0;mso-position-horizontal:center;mso-position-horizontal-relative:margin;mso-position-vertical:absolute;mso-position-vertical-relative:text;mso-width-percent:0;mso-height-percent:0;mso-width-relative:margin;mso-height-relative:margin;v-text-anchor:middle" arcsize="10923f" o:gfxdata="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" filled="f" strokecolor="#70ad47 [3209]" strokeweight="1pt">
+              <v:roundrect w14:anchorId="60D2E658" id="مستطيل: زوايا مستديرة 4" o:spid="_x0000_s1026" style="position:absolute;margin-left:0;margin-top:31.65pt;width:413.8pt;height:76.8pt;z-index:251679744;visibility:visible;mso-wrap-style:square;mso-width-percent:0;mso-height-percent:0;mso-wrap-distance-left:9pt;mso-wrap-distance-top:0;mso-wrap-distance-right:9pt;mso-wrap-distance-bottom:0;mso-position-horizontal:center;mso-position-horizontal-relative:margin;mso-position-vertical:absolute;mso-position-vertical-relative:text;mso-width-percent:0;mso-height-percent:0;mso-width-relative:margin;mso-height-relative:margin;v-text-anchor:middle" arcsize="10923f" o:gfxdata="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" filled="f" strokecolor="#70ad47 [3209]" strokeweight="1pt">
                 <v:stroke joinstyle="miter"/>
                 <w10:wrap anchorx="margin"/>
               </v:roundrect>
@@ -18703,7 +18706,7 @@
           </mc:Choice>
           <mc:Fallback>
             <w:pict>
-              <v:roundrect w14:anchorId="75968611" id="مستطيل: زوايا مستديرة 9" o:spid="_x0000_s1026" style="position:absolute;margin-left:0;margin-top:31.65pt;width:413.8pt;height:76.8pt;z-index:251695104;visibility:visible;mso-wrap-style:square;mso-width-percent:0;mso-height-percent:0;mso-wrap-distance-left:9pt;mso-wrap-distance-top:0;mso-wrap-distance-right:9pt;mso-wrap-distance-bottom:0;mso-position-horizontal:center;mso-position-horizontal-relative:margin;mso-position-vertical:absolute;mso-position-vertical-relative:text;mso-width-percent:0;mso-height-percent:0;mso-width-relative:margin;mso-height-relative:margin;v-text-anchor:middle" arcsize="10923f" o:gfxdata="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" filled="f" strokecolor="#70ad47 [3209]" strokeweight="1pt">
+              <v:roundrect w14:anchorId="6D772F4E" id="مستطيل: زوايا مستديرة 9" o:spid="_x0000_s1026" style="position:absolute;margin-left:0;margin-top:31.65pt;width:413.8pt;height:76.8pt;z-index:251695104;visibility:visible;mso-wrap-style:square;mso-width-percent:0;mso-height-percent:0;mso-wrap-distance-left:9pt;mso-wrap-distance-top:0;mso-wrap-distance-right:9pt;mso-wrap-distance-bottom:0;mso-position-horizontal:center;mso-position-horizontal-relative:margin;mso-position-vertical:absolute;mso-position-vertical-relative:text;mso-width-percent:0;mso-height-percent:0;mso-width-relative:margin;mso-height-relative:margin;v-text-anchor:middle" arcsize="10923f" o:gfxdata="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" filled="f" strokecolor="#70ad47 [3209]" strokeweight="1pt">
                 <v:stroke joinstyle="miter"/>
                 <w10:wrap anchorx="margin"/>
               </v:roundrect>
@@ -26504,6 +26507,7 @@
           <w:rtl/>
         </w:rPr>
       </w:pPr>
+      <w:bookmarkStart w:id="15" w:name="_Hlk187139731"/>
       <w:r>
         <w:rPr>
           <w:rFonts w:ascii="Times New Roman" w:hAnsi="Times New Roman" w:cs="Times New Roman"/>
@@ -26605,6 +26609,7 @@
         <w:t>Software)</w:t>
       </w:r>
     </w:p>
+    <w:bookmarkEnd w:id="15"/>
     <w:p>
       <w:pPr>
         <w:bidi/>
@@ -26768,7 +26773,7 @@
           </mc:Choice>
           <mc:Fallback>
             <w:pict>
-              <v:roundrect w14:anchorId="0704A310" id="مستطيل: زوايا مستديرة 1870274654" o:spid="_x0000_s1026" style="position:absolute;margin-left:0;margin-top:31.65pt;width:413.8pt;height:76.8pt;z-index:251729920;visibility:visible;mso-wrap-style:square;mso-width-percent:0;mso-height-percent:0;mso-wrap-distance-left:9pt;mso-wrap-distance-top:0;mso-wrap-distance-right:9pt;mso-wrap-distance-bottom:0;mso-position-horizontal:center;mso-position-horizontal-relative:margin;mso-position-vertical:absolute;mso-position-vertical-relative:text;mso-width-percent:0;mso-height-percent:0;mso-width-relative:margin;mso-height-relative:margin;v-text-anchor:middle" arcsize="10923f" o:gfxdata="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" filled="f" strokecolor="#70ad47" strokeweight="1pt">
+              <v:roundrect w14:anchorId="65A0BEDF" id="مستطيل: زوايا مستديرة 1870274654" o:spid="_x0000_s1026" style="position:absolute;margin-left:0;margin-top:31.65pt;width:413.8pt;height:76.8pt;z-index:251729920;visibility:visible;mso-wrap-style:square;mso-width-percent:0;mso-height-percent:0;mso-wrap-distance-left:9pt;mso-wrap-distance-top:0;mso-wrap-distance-right:9pt;mso-wrap-distance-bottom:0;mso-position-horizontal:center;mso-position-horizontal-relative:margin;mso-position-vertical:absolute;mso-position-vertical-relative:text;mso-width-percent:0;mso-height-percent:0;mso-width-relative:margin;mso-height-relative:margin;v-text-anchor:middle" arcsize="10923f" o:gfxdata="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" filled="f" strokecolor="#70ad47" strokeweight="1pt">
                 <v:stroke joinstyle="miter"/>
                 <w10:wrap anchorx="margin"/>
               </v:roundrect>
@@ -27950,16 +27955,15 @@
         <w:bidi/>
         <w:spacing w:line="360" w:lineRule="auto"/>
         <w:rPr>
-          <w:rFonts w:asciiTheme="minorBidi" w:eastAsiaTheme="minorEastAsia" w:hAnsiTheme="minorBidi" w:hint="cs"/>
+          <w:rFonts w:asciiTheme="minorBidi" w:hAnsiTheme="minorBidi"/>
           <w:b/>
           <w:bCs/>
           <w:noProof/>
           <w:sz w:val="32"/>
           <w:szCs w:val="32"/>
-          <w:rtl/>
-          <w14:ligatures w14:val="none"/>
-        </w:rPr>
-      </w:pPr>
+        </w:rPr>
+      </w:pPr>
+      <w:bookmarkStart w:id="16" w:name="_Hlk187141364"/>
       <w:r>
         <w:rPr>
           <w:rFonts w:asciiTheme="minorBidi" w:hAnsiTheme="minorBidi"/>
@@ -27996,7 +28000,7 @@
       </w:r>
       <w:r>
         <w:rPr>
-          <w:rFonts w:asciiTheme="minorBidi" w:hAnsiTheme="minorBidi" w:hint="cs"/>
+          <w:rFonts w:asciiTheme="minorBidi" w:hAnsiTheme="minorBidi"/>
           <w:b/>
           <w:bCs/>
           <w:noProof/>
@@ -28004,7 +28008,7 @@
           <w:szCs w:val="32"/>
           <w:rtl/>
         </w:rPr>
-        <w:t>نمذجة البيانات</w:t>
+        <w:t>مخطط السياق</w:t>
       </w:r>
       <w:r>
         <w:rPr>
@@ -28016,30 +28020,30 @@
           <w:szCs w:val="32"/>
           <w:rtl/>
         </w:rPr>
-        <w:t xml:space="preserve"> (</w:t>
-      </w:r>
-      <w:r>
-        <w:rPr>
-          <w:rFonts w:asciiTheme="majorBidi" w:hAnsiTheme="majorBidi" w:cstheme="majorBidi"/>
+        <w:t xml:space="preserve"> </w:t>
+      </w:r>
+      <w:r>
+        <w:rPr>
+          <w:rFonts w:asciiTheme="minorBidi" w:hAnsiTheme="minorBidi"/>
           <w:b/>
           <w:bCs/>
           <w:noProof/>
           <w:sz w:val="32"/>
           <w:szCs w:val="32"/>
-        </w:rPr>
-        <w:t>Data Modeling</w:t>
-      </w:r>
-      <w:r>
-        <w:rPr>
-          <w:rFonts w:asciiTheme="minorBidi" w:hAnsiTheme="minorBidi"/>
+          <w:rtl/>
+        </w:rPr>
+        <w:t>(</w:t>
+      </w:r>
+      <w:r>
+        <w:rPr>
+          <w:rFonts w:asciiTheme="majorBidi" w:hAnsiTheme="majorBidi" w:cstheme="majorBidi"/>
           <w:b/>
           <w:bCs/>
           <w:noProof/>
           <w:sz w:val="32"/>
           <w:szCs w:val="32"/>
-          <w:rtl/>
-        </w:rPr>
-        <w:t>)</w:t>
+        </w:rPr>
+        <w:t>Context Diagram</w:t>
       </w:r>
       <w:r>
         <w:rPr>
@@ -28049,20 +28053,492 @@
           <w:noProof/>
           <w:sz w:val="32"/>
           <w:szCs w:val="32"/>
-        </w:rPr>
-        <w:br/>
+          <w:rtl/>
+        </w:rPr>
+        <w:t>)</w:t>
+      </w:r>
+    </w:p>
+    <w:p>
+      <w:pPr>
+        <w:bidi/>
+        <w:spacing w:before="120" w:after="120" w:line="360" w:lineRule="auto"/>
+        <w:ind w:firstLine="284"/>
+        <w:jc w:val="both"/>
+        <w:rPr>
+          <w:rFonts w:asciiTheme="minorBidi" w:hAnsiTheme="minorBidi"/>
+          <w:sz w:val="24"/>
+          <w:szCs w:val="24"/>
+        </w:rPr>
+      </w:pPr>
+      <w:r>
+        <w:rPr>
+          <w:rFonts w:asciiTheme="minorBidi" w:hAnsiTheme="minorBidi"/>
+          <w:sz w:val="24"/>
+          <w:szCs w:val="24"/>
+          <w:rtl/>
+        </w:rPr>
+        <w:t>يمثل مخطط السياق</w:t>
+      </w:r>
+      <w:r>
+        <w:rPr>
+          <w:rFonts w:asciiTheme="minorBidi" w:hAnsiTheme="minorBidi"/>
+          <w:sz w:val="24"/>
+          <w:szCs w:val="24"/>
+        </w:rPr>
+        <w:t xml:space="preserve"> (</w:t>
+      </w:r>
+      <w:r>
+        <w:rPr>
+          <w:rFonts w:asciiTheme="majorBidi" w:hAnsiTheme="majorBidi" w:cstheme="majorBidi"/>
+          <w:sz w:val="24"/>
+          <w:szCs w:val="24"/>
+        </w:rPr>
+        <w:t>Context Diagram</w:t>
+      </w:r>
+      <w:r>
+        <w:rPr>
+          <w:rFonts w:asciiTheme="minorBidi" w:hAnsiTheme="minorBidi"/>
+          <w:sz w:val="24"/>
+          <w:szCs w:val="24"/>
+        </w:rPr>
+        <w:t>)</w:t>
       </w:r>
       <w:r>
         <w:rPr>
           <w:rFonts w:asciiTheme="minorBidi" w:hAnsiTheme="minorBidi" w:hint="cs"/>
+          <w:sz w:val="24"/>
+          <w:szCs w:val="24"/>
+          <w:rtl/>
+        </w:rPr>
+        <w:t xml:space="preserve"> الذي يعرف بالمستوى الصفري </w:t>
+      </w:r>
+      <w:r>
+        <w:rPr>
+          <w:rFonts w:asciiTheme="minorBidi" w:hAnsiTheme="minorBidi"/>
+          <w:sz w:val="24"/>
+          <w:szCs w:val="24"/>
+        </w:rPr>
+        <w:t>(</w:t>
+      </w:r>
+      <w:r>
+        <w:rPr>
+          <w:rFonts w:asciiTheme="majorBidi" w:hAnsiTheme="majorBidi" w:cstheme="majorBidi"/>
+          <w:sz w:val="24"/>
+          <w:szCs w:val="24"/>
+        </w:rPr>
+        <w:t>Level 0</w:t>
+      </w:r>
+      <w:r>
+        <w:rPr>
+          <w:rFonts w:asciiTheme="minorBidi" w:hAnsiTheme="minorBidi"/>
+          <w:sz w:val="24"/>
+          <w:szCs w:val="24"/>
+        </w:rPr>
+        <w:t>)</w:t>
+      </w:r>
+      <w:r>
+        <w:rPr>
+          <w:rFonts w:asciiTheme="minorBidi" w:hAnsiTheme="minorBidi" w:hint="cs"/>
+          <w:sz w:val="24"/>
+          <w:szCs w:val="24"/>
+          <w:rtl/>
+        </w:rPr>
+        <w:t xml:space="preserve"> في مخطط تدفق البيانات</w:t>
+      </w:r>
+      <w:r>
+        <w:rPr>
+          <w:rFonts w:asciiTheme="minorBidi" w:hAnsiTheme="minorBidi"/>
+          <w:sz w:val="24"/>
+          <w:szCs w:val="24"/>
+        </w:rPr>
+        <w:t xml:space="preserve"> </w:t>
+      </w:r>
+      <w:r>
+        <w:rPr>
+          <w:rFonts w:asciiTheme="minorBidi" w:hAnsiTheme="minorBidi"/>
+          <w:sz w:val="24"/>
+          <w:szCs w:val="24"/>
+          <w:rtl/>
+        </w:rPr>
+        <w:t>عرضًا عالي المستوى للنظام، حيث يظهر النظام المركزي (تطبيق الخدمات الجامعية للهواتف المحمولة</w:t>
+      </w:r>
+      <w:r>
+        <w:rPr>
+          <w:rFonts w:asciiTheme="minorBidi" w:hAnsiTheme="minorBidi"/>
+          <w:sz w:val="24"/>
+          <w:szCs w:val="24"/>
+        </w:rPr>
+        <w:t xml:space="preserve"> </w:t>
+      </w:r>
+      <w:r>
+        <w:rPr>
+          <w:rFonts w:asciiTheme="minorBidi" w:hAnsiTheme="minorBidi"/>
+          <w:sz w:val="24"/>
+          <w:szCs w:val="24"/>
+        </w:rPr>
+        <w:t>(</w:t>
+      </w:r>
+      <w:r>
+        <w:rPr>
+          <w:rFonts w:asciiTheme="minorBidi" w:hAnsiTheme="minorBidi"/>
+          <w:sz w:val="24"/>
+          <w:szCs w:val="24"/>
+        </w:rPr>
+        <w:t xml:space="preserve"> </w:t>
+      </w:r>
+      <w:r>
+        <w:rPr>
+          <w:rFonts w:asciiTheme="majorBidi" w:hAnsiTheme="majorBidi" w:cstheme="majorBidi"/>
+          <w:sz w:val="24"/>
+          <w:szCs w:val="24"/>
+        </w:rPr>
+        <w:t>University Services Mobile App</w:t>
+      </w:r>
+      <w:r>
+        <w:rPr>
+          <w:rFonts w:asciiTheme="minorBidi" w:hAnsiTheme="minorBidi"/>
+          <w:sz w:val="24"/>
+          <w:szCs w:val="24"/>
+        </w:rPr>
+        <w:t xml:space="preserve"> </w:t>
+      </w:r>
+      <w:r>
+        <w:rPr>
+          <w:rFonts w:asciiTheme="minorBidi" w:hAnsiTheme="minorBidi"/>
+          <w:sz w:val="24"/>
+          <w:szCs w:val="24"/>
+          <w:rtl/>
+        </w:rPr>
+        <w:t xml:space="preserve">وكيفية تفاعله مع الكيانات الخارجية </w:t>
+      </w:r>
+      <w:r>
+        <w:rPr>
+          <w:rFonts w:asciiTheme="minorBidi" w:hAnsiTheme="minorBidi"/>
+          <w:sz w:val="24"/>
+          <w:szCs w:val="24"/>
+        </w:rPr>
+        <w:t>(</w:t>
+      </w:r>
+      <w:r>
+        <w:rPr>
+          <w:rFonts w:asciiTheme="majorBidi" w:hAnsiTheme="majorBidi" w:cstheme="majorBidi"/>
+          <w:sz w:val="24"/>
+          <w:szCs w:val="24"/>
+        </w:rPr>
+        <w:t>External Entities</w:t>
+      </w:r>
+      <w:r>
+        <w:rPr>
+          <w:rFonts w:asciiTheme="minorBidi" w:hAnsiTheme="minorBidi"/>
+          <w:sz w:val="24"/>
+          <w:szCs w:val="24"/>
+        </w:rPr>
+        <w:t>)</w:t>
+      </w:r>
+      <w:r>
+        <w:rPr>
+          <w:rFonts w:asciiTheme="minorBidi" w:hAnsiTheme="minorBidi" w:hint="cs"/>
+          <w:sz w:val="24"/>
+          <w:szCs w:val="24"/>
+          <w:rtl/>
+        </w:rPr>
+        <w:t>.</w:t>
+      </w:r>
+      <w:r>
+        <w:rPr>
+          <w:rFonts w:asciiTheme="minorBidi" w:hAnsiTheme="minorBidi"/>
+          <w:sz w:val="24"/>
+          <w:szCs w:val="24"/>
+        </w:rPr>
+        <w:t xml:space="preserve"> </w:t>
+      </w:r>
+      <w:r>
+        <w:rPr>
+          <w:rFonts w:asciiTheme="minorBidi" w:hAnsiTheme="minorBidi"/>
+          <w:sz w:val="24"/>
+          <w:szCs w:val="24"/>
+          <w:rtl/>
+        </w:rPr>
+        <w:t xml:space="preserve">يوضح المخطط تدفق البيانات </w:t>
+      </w:r>
+      <w:r>
+        <w:rPr>
+          <w:rFonts w:asciiTheme="minorBidi" w:hAnsiTheme="minorBidi"/>
+          <w:sz w:val="24"/>
+          <w:szCs w:val="24"/>
+        </w:rPr>
+        <w:t>(</w:t>
+      </w:r>
+      <w:r>
+        <w:rPr>
+          <w:rFonts w:asciiTheme="majorBidi" w:hAnsiTheme="majorBidi" w:cstheme="majorBidi"/>
+          <w:sz w:val="24"/>
+          <w:szCs w:val="24"/>
+        </w:rPr>
+        <w:t>Data Flows</w:t>
+      </w:r>
+      <w:r>
+        <w:rPr>
+          <w:rFonts w:asciiTheme="minorBidi" w:hAnsiTheme="minorBidi"/>
+          <w:sz w:val="24"/>
+          <w:szCs w:val="24"/>
+        </w:rPr>
+        <w:t xml:space="preserve">) </w:t>
+      </w:r>
+      <w:r>
+        <w:rPr>
+          <w:rFonts w:asciiTheme="minorBidi" w:hAnsiTheme="minorBidi"/>
+          <w:sz w:val="24"/>
+          <w:szCs w:val="24"/>
+          <w:rtl/>
+        </w:rPr>
+        <w:t>بين النظام وهذه الكيانات</w:t>
+      </w:r>
+      <w:r>
+        <w:rPr>
+          <w:rFonts w:asciiTheme="minorBidi" w:hAnsiTheme="minorBidi"/>
+          <w:sz w:val="24"/>
+          <w:szCs w:val="24"/>
+        </w:rPr>
+        <w:t>.</w:t>
+      </w:r>
+    </w:p>
+    <w:bookmarkEnd w:id="16"/>
+    <w:p>
+      <w:pPr>
+        <w:spacing w:line="20" w:lineRule="atLeast"/>
+        <w:ind w:left="360"/>
+        <w:jc w:val="center"/>
+        <w:rPr>
+          <w:rFonts w:ascii="Times New Roman" w:hAnsi="Times New Roman" w:cs="Times New Roman"/>
+          <w:b/>
+          <w:bCs/>
+          <w:color w:val="000000"/>
+          <w:sz w:val="20"/>
+          <w:szCs w:val="20"/>
+          <w:rtl/>
+        </w:rPr>
+      </w:pPr>
+      <w:r>
+        <w:rPr>
+          <w:rFonts w:asciiTheme="minorBidi" w:eastAsiaTheme="minorEastAsia" w:hAnsiTheme="minorBidi"/>
           <w:b/>
           <w:bCs/>
           <w:noProof/>
           <w:sz w:val="32"/>
           <w:szCs w:val="32"/>
           <w:rtl/>
-        </w:rPr>
-        <w:t xml:space="preserve">بسم الله الرحمن الرحيم </w:t>
+          <w:lang w:val="ar-SA"/>
+        </w:rPr>
+        <w:drawing>
+          <wp:inline distT="0" distB="0" distL="0" distR="0" wp14:anchorId="6A4E49F5" wp14:editId="23D648BB">
+            <wp:extent cx="5579745" cy="3176905"/>
+            <wp:effectExtent l="0" t="0" r="0" b="0"/>
+            <wp:docPr id="173003174" name="صورة 51"/>
+            <wp:cNvGraphicFramePr>
+              <a:graphicFrameLocks xmlns:a="http://schemas.openxmlformats.org/drawingml/2006/main" noChangeAspect="1"/>
+            </wp:cNvGraphicFramePr>
+            <a:graphic xmlns:a="http://schemas.openxmlformats.org/drawingml/2006/main">
+              <a:graphicData uri="http://schemas.openxmlformats.org/drawingml/2006/picture">
+                <pic:pic xmlns:pic="http://schemas.openxmlformats.org/drawingml/2006/picture">
+                  <pic:nvPicPr>
+                    <pic:cNvPr id="173003174" name="صورة 51"/>
+                    <pic:cNvPicPr/>
+                  </pic:nvPicPr>
+                  <pic:blipFill>
+                    <a:blip r:embed="rId21" cstate="print">
+                      <a:extLst>
+                        <a:ext uri="{28A0092B-C50C-407E-A947-70E740481C1C}">
+                          <a14:useLocalDpi xmlns:a14="http://schemas.microsoft.com/office/drawing/2010/main" val="0"/>
+                        </a:ext>
+                      </a:extLst>
+                    </a:blip>
+                    <a:stretch>
+                      <a:fillRect/>
+                    </a:stretch>
+                  </pic:blipFill>
+                  <pic:spPr>
+                    <a:xfrm>
+                      <a:off x="0" y="0"/>
+                      <a:ext cx="5579745" cy="3176905"/>
+                    </a:xfrm>
+                    <a:prstGeom prst="rect">
+                      <a:avLst/>
+                    </a:prstGeom>
+                  </pic:spPr>
+                </pic:pic>
+              </a:graphicData>
+            </a:graphic>
+          </wp:inline>
+        </w:drawing>
+      </w:r>
+      <w:r>
+        <w:rPr>
+          <w:rFonts w:ascii="Times New Roman" w:hAnsi="Times New Roman" w:cs="Times New Roman"/>
+          <w:b/>
+          <w:bCs/>
+          <w:color w:val="000000"/>
+          <w:sz w:val="20"/>
+          <w:szCs w:val="20"/>
+        </w:rPr>
+        <w:t xml:space="preserve"> </w:t>
+      </w:r>
+      <w:r>
+        <w:rPr>
+          <w:rFonts w:ascii="Times New Roman" w:hAnsi="Times New Roman" w:cs="Times New Roman"/>
+          <w:b/>
+          <w:bCs/>
+          <w:color w:val="000000"/>
+          <w:sz w:val="20"/>
+          <w:szCs w:val="20"/>
+        </w:rPr>
+        <w:t xml:space="preserve">Fig. </w:t>
+      </w:r>
+      <w:r>
+        <w:rPr>
+          <w:rFonts w:ascii="Times New Roman" w:hAnsi="Times New Roman" w:cs="Times New Roman" w:hint="cs"/>
+          <w:b/>
+          <w:bCs/>
+          <w:color w:val="000000"/>
+          <w:sz w:val="20"/>
+          <w:szCs w:val="20"/>
+          <w:rtl/>
+        </w:rPr>
+        <w:t>4</w:t>
+      </w:r>
+      <w:r>
+        <w:rPr>
+          <w:rFonts w:ascii="Times New Roman" w:hAnsi="Times New Roman" w:cs="Times New Roman"/>
+          <w:b/>
+          <w:bCs/>
+          <w:color w:val="000000"/>
+          <w:sz w:val="20"/>
+          <w:szCs w:val="20"/>
+        </w:rPr>
+        <w:t>-</w:t>
+      </w:r>
+      <w:r>
+        <w:rPr>
+          <w:rFonts w:ascii="Times New Roman" w:hAnsi="Times New Roman" w:cs="Times New Roman" w:hint="cs"/>
+          <w:b/>
+          <w:bCs/>
+          <w:color w:val="000000"/>
+          <w:sz w:val="20"/>
+          <w:szCs w:val="20"/>
+          <w:rtl/>
+        </w:rPr>
+        <w:t>1</w:t>
+      </w:r>
+      <w:r>
+        <w:rPr>
+          <w:rFonts w:ascii="Times New Roman" w:hAnsi="Times New Roman" w:cs="Times New Roman"/>
+          <w:b/>
+          <w:bCs/>
+          <w:color w:val="000000"/>
+          <w:sz w:val="20"/>
+          <w:szCs w:val="20"/>
+        </w:rPr>
+        <w:t>,</w:t>
+      </w:r>
+      <w:r>
+        <w:rPr>
+          <w:rFonts w:ascii="Times New Roman" w:hAnsi="Times New Roman" w:cs="Times New Roman"/>
+          <w:b/>
+          <w:bCs/>
+          <w:color w:val="000000"/>
+          <w:sz w:val="20"/>
+          <w:szCs w:val="20"/>
+        </w:rPr>
+        <w:t xml:space="preserve"> </w:t>
+      </w:r>
+      <w:r>
+        <w:rPr>
+          <w:rFonts w:ascii="Times New Roman" w:hAnsi="Times New Roman" w:cs="Times New Roman"/>
+          <w:b/>
+          <w:bCs/>
+          <w:color w:val="000000"/>
+          <w:sz w:val="20"/>
+          <w:szCs w:val="20"/>
+        </w:rPr>
+        <w:t>Context Diagram</w:t>
+      </w:r>
+      <w:r>
+        <w:rPr>
+          <w:rFonts w:ascii="Times New Roman" w:hAnsi="Times New Roman" w:cs="Times New Roman" w:hint="cs"/>
+          <w:b/>
+          <w:bCs/>
+          <w:color w:val="000000"/>
+          <w:sz w:val="20"/>
+          <w:szCs w:val="20"/>
+          <w:rtl/>
+        </w:rPr>
+        <w:t xml:space="preserve"> </w:t>
+      </w:r>
+      <w:r>
+        <w:rPr>
+          <w:rFonts w:ascii="Times New Roman" w:hAnsi="Times New Roman" w:cs="Times New Roman"/>
+          <w:b/>
+          <w:bCs/>
+          <w:color w:val="000000"/>
+          <w:sz w:val="20"/>
+          <w:szCs w:val="20"/>
+        </w:rPr>
+        <w:t xml:space="preserve">(designed using </w:t>
+      </w:r>
+      <w:r>
+        <w:rPr>
+          <w:rFonts w:ascii="Times New Roman" w:hAnsi="Times New Roman" w:cs="Times New Roman"/>
+          <w:b/>
+          <w:bCs/>
+          <w:color w:val="1F4E79" w:themeColor="accent5" w:themeShade="80"/>
+          <w:sz w:val="20"/>
+          <w:szCs w:val="20"/>
+        </w:rPr>
+        <w:t>M</w:t>
+      </w:r>
+      <w:r>
+        <w:rPr>
+          <w:rFonts w:ascii="Times New Roman" w:hAnsi="Times New Roman" w:cs="Times New Roman"/>
+          <w:b/>
+          <w:bCs/>
+          <w:color w:val="1F4E79" w:themeColor="accent5" w:themeShade="80"/>
+          <w:sz w:val="20"/>
+          <w:szCs w:val="20"/>
+        </w:rPr>
+        <w:t>iro</w:t>
+      </w:r>
+      <w:r>
+        <w:rPr>
+          <w:rFonts w:ascii="Times New Roman" w:hAnsi="Times New Roman" w:cs="Times New Roman"/>
+          <w:b/>
+          <w:bCs/>
+          <w:color w:val="1F4E79" w:themeColor="accent5" w:themeShade="80"/>
+          <w:sz w:val="20"/>
+          <w:szCs w:val="20"/>
+        </w:rPr>
+        <w:t xml:space="preserve"> </w:t>
+      </w:r>
+      <w:r>
+        <w:rPr>
+          <w:rFonts w:ascii="Times New Roman" w:hAnsi="Times New Roman" w:cs="Times New Roman"/>
+          <w:b/>
+          <w:bCs/>
+          <w:color w:val="000000"/>
+          <w:sz w:val="20"/>
+          <w:szCs w:val="20"/>
+        </w:rPr>
+        <w:t>Website</w:t>
+      </w:r>
+      <w:r>
+        <w:rPr>
+          <w:rFonts w:ascii="Times New Roman" w:hAnsi="Times New Roman" w:cs="Times New Roman"/>
+          <w:b/>
+          <w:bCs/>
+          <w:color w:val="000000"/>
+          <w:sz w:val="20"/>
+          <w:szCs w:val="20"/>
+        </w:rPr>
+        <w:t>)</w:t>
       </w:r>
     </w:p>
     <w:p>
@@ -28076,7 +28552,75 @@
           <w:noProof/>
           <w:sz w:val="32"/>
           <w:szCs w:val="32"/>
+          <w:rtl/>
           <w14:ligatures w14:val="none"/>
+        </w:rPr>
+      </w:pPr>
+    </w:p>
+    <w:p>
+      <w:pPr>
+        <w:bidi/>
+        <w:spacing w:before="120" w:after="120" w:line="360" w:lineRule="auto"/>
+        <w:ind w:firstLine="284"/>
+        <w:jc w:val="both"/>
+        <w:rPr>
+          <w:rtl/>
+        </w:rPr>
+      </w:pPr>
+      <w:r>
+        <w:rPr>
+          <w:rFonts w:asciiTheme="minorBidi" w:hAnsiTheme="minorBidi"/>
+          <w:sz w:val="24"/>
+          <w:szCs w:val="24"/>
+          <w:rtl/>
+        </w:rPr>
+        <w:t>يوفر مخطط السياق فهمًا واضحًا لكيفية عمل النظام كوسيط بين الأطراف المختلفة، مع تسهيل تدفق البيانات بطريقة فعّالة. يمثل هذا المخطط حجر الأساس لفهم هيكلية النظام وتفاعلاته، مما يسهم في تحسين تصميم النظام وضمان تلبية متطلبات المستخدمين</w:t>
+      </w:r>
+      <w:r>
+        <w:t>.</w:t>
+      </w:r>
+    </w:p>
+    <w:p>
+      <w:pPr>
+        <w:bidi/>
+        <w:spacing w:before="120" w:after="120" w:line="360" w:lineRule="auto"/>
+        <w:ind w:firstLine="284"/>
+        <w:jc w:val="both"/>
+        <w:rPr>
+          <w:rtl/>
+        </w:rPr>
+      </w:pPr>
+    </w:p>
+    <w:p>
+      <w:pPr>
+        <w:bidi/>
+        <w:spacing w:before="120" w:after="120" w:line="360" w:lineRule="auto"/>
+        <w:ind w:firstLine="284"/>
+        <w:jc w:val="both"/>
+        <w:rPr>
+          <w:rtl/>
+        </w:rPr>
+      </w:pPr>
+    </w:p>
+    <w:p>
+      <w:pPr>
+        <w:bidi/>
+        <w:spacing w:before="120" w:after="120" w:line="360" w:lineRule="auto"/>
+        <w:ind w:firstLine="284"/>
+        <w:jc w:val="both"/>
+        <w:rPr>
+          <w:rtl/>
+        </w:rPr>
+      </w:pPr>
+    </w:p>
+    <w:p>
+      <w:pPr>
+        <w:bidi/>
+        <w:spacing w:before="120" w:after="120" w:line="360" w:lineRule="auto"/>
+        <w:ind w:firstLine="284"/>
+        <w:jc w:val="both"/>
+        <w:rPr>
+          <w:rtl/>
         </w:rPr>
       </w:pPr>
     </w:p>
@@ -28085,17 +28629,435 @@
         <w:bidi/>
         <w:spacing w:line="360" w:lineRule="auto"/>
         <w:rPr>
-          <w:rFonts w:asciiTheme="minorBidi" w:eastAsiaTheme="minorEastAsia" w:hAnsiTheme="minorBidi"/>
+          <w:rFonts w:asciiTheme="minorBidi" w:hAnsiTheme="minorBidi"/>
           <w:b/>
           <w:bCs/>
           <w:noProof/>
           <w:sz w:val="32"/>
           <w:szCs w:val="32"/>
-          <w14:ligatures w14:val="none"/>
+        </w:rPr>
+      </w:pPr>
+      <w:r>
+        <w:rPr>
+          <w:rFonts w:asciiTheme="minorBidi" w:hAnsiTheme="minorBidi"/>
+          <w:b/>
+          <w:bCs/>
+          <w:noProof/>
+          <w:sz w:val="32"/>
+          <w:szCs w:val="32"/>
+        </w:rPr>
+        <w:lastRenderedPageBreak/>
+        <w:t>4</w:t>
+      </w:r>
+      <w:r>
+        <w:rPr>
+          <w:rFonts w:asciiTheme="minorBidi" w:hAnsiTheme="minorBidi"/>
+          <w:b/>
+          <w:bCs/>
+          <w:noProof/>
+          <w:sz w:val="32"/>
+          <w:szCs w:val="32"/>
+        </w:rPr>
+        <w:t>.2</w:t>
+      </w:r>
+      <w:r>
+        <w:rPr>
+          <w:rFonts w:asciiTheme="minorBidi" w:hAnsiTheme="minorBidi"/>
+          <w:b/>
+          <w:bCs/>
+          <w:noProof/>
+          <w:sz w:val="32"/>
+          <w:szCs w:val="32"/>
+          <w:rtl/>
+        </w:rPr>
+        <w:t xml:space="preserve"> </w:t>
+      </w:r>
+      <w:r>
+        <w:rPr>
+          <w:rFonts w:asciiTheme="minorBidi" w:hAnsiTheme="minorBidi"/>
+          <w:b/>
+          <w:bCs/>
+          <w:noProof/>
+          <w:sz w:val="32"/>
+          <w:szCs w:val="32"/>
+          <w:rtl/>
+        </w:rPr>
+        <w:t>مخطط ال</w:t>
+      </w:r>
+      <w:r>
+        <w:rPr>
+          <w:rFonts w:asciiTheme="minorBidi" w:hAnsiTheme="minorBidi" w:hint="cs"/>
+          <w:b/>
+          <w:bCs/>
+          <w:noProof/>
+          <w:sz w:val="32"/>
+          <w:szCs w:val="32"/>
+          <w:rtl/>
+        </w:rPr>
+        <w:t>تدفق للبيانات</w:t>
+      </w:r>
+      <w:r>
+        <w:rPr>
+          <w:rFonts w:asciiTheme="minorBidi" w:hAnsiTheme="minorBidi"/>
+          <w:b/>
+          <w:bCs/>
+          <w:noProof/>
+          <w:sz w:val="32"/>
+          <w:szCs w:val="32"/>
+          <w:rtl/>
+        </w:rPr>
+        <w:t xml:space="preserve"> </w:t>
+      </w:r>
+      <w:r>
+        <w:rPr>
+          <w:rFonts w:asciiTheme="minorBidi" w:hAnsiTheme="minorBidi"/>
+          <w:b/>
+          <w:bCs/>
+          <w:noProof/>
+          <w:sz w:val="32"/>
+          <w:szCs w:val="32"/>
+          <w:rtl/>
+        </w:rPr>
+        <w:t>(</w:t>
+      </w:r>
+      <w:r>
+        <w:rPr>
+          <w:rFonts w:asciiTheme="majorBidi" w:hAnsiTheme="majorBidi" w:cstheme="majorBidi"/>
+          <w:b/>
+          <w:bCs/>
+          <w:noProof/>
+          <w:sz w:val="32"/>
+          <w:szCs w:val="32"/>
+        </w:rPr>
+        <w:t>Data Flow Diagram</w:t>
+      </w:r>
+      <w:r>
+        <w:rPr>
+          <w:rFonts w:asciiTheme="majorBidi" w:hAnsiTheme="majorBidi" w:cstheme="majorBidi"/>
+          <w:b/>
+          <w:bCs/>
+          <w:noProof/>
+          <w:sz w:val="32"/>
+          <w:szCs w:val="32"/>
+        </w:rPr>
+        <w:t xml:space="preserve"> (DFD)</w:t>
+      </w:r>
+      <w:r>
+        <w:rPr>
+          <w:rFonts w:asciiTheme="minorBidi" w:hAnsiTheme="minorBidi"/>
+          <w:b/>
+          <w:bCs/>
+          <w:noProof/>
+          <w:sz w:val="32"/>
+          <w:szCs w:val="32"/>
+          <w:rtl/>
+        </w:rPr>
+        <w:t>)</w:t>
+      </w:r>
+    </w:p>
+    <w:p>
+      <w:pPr>
+        <w:bidi/>
+        <w:spacing w:before="120" w:after="120" w:line="360" w:lineRule="auto"/>
+        <w:ind w:firstLine="284"/>
+        <w:jc w:val="both"/>
+        <w:rPr>
+          <w:rFonts w:asciiTheme="minorBidi" w:hAnsiTheme="minorBidi"/>
+          <w:sz w:val="24"/>
+          <w:szCs w:val="24"/>
+        </w:rPr>
+      </w:pPr>
+      <w:r>
+        <w:rPr>
+          <w:rFonts w:asciiTheme="minorBidi" w:hAnsiTheme="minorBidi"/>
+          <w:sz w:val="24"/>
+          <w:szCs w:val="24"/>
+          <w:rtl/>
+        </w:rPr>
+        <w:t>يمثل مخطط السياق</w:t>
+      </w:r>
+      <w:r>
+        <w:rPr>
+          <w:rFonts w:asciiTheme="minorBidi" w:hAnsiTheme="minorBidi"/>
+          <w:sz w:val="24"/>
+          <w:szCs w:val="24"/>
+        </w:rPr>
+        <w:t xml:space="preserve"> (</w:t>
+      </w:r>
+      <w:r>
+        <w:rPr>
+          <w:rFonts w:asciiTheme="majorBidi" w:hAnsiTheme="majorBidi" w:cstheme="majorBidi"/>
+          <w:sz w:val="24"/>
+          <w:szCs w:val="24"/>
+        </w:rPr>
+        <w:t>Context Diagram</w:t>
+      </w:r>
+      <w:r>
+        <w:rPr>
+          <w:rFonts w:asciiTheme="minorBidi" w:hAnsiTheme="minorBidi"/>
+          <w:sz w:val="24"/>
+          <w:szCs w:val="24"/>
+        </w:rPr>
+        <w:t>)</w:t>
+      </w:r>
+      <w:r>
+        <w:rPr>
+          <w:rFonts w:asciiTheme="minorBidi" w:hAnsiTheme="minorBidi" w:hint="cs"/>
+          <w:sz w:val="24"/>
+          <w:szCs w:val="24"/>
+          <w:rtl/>
+        </w:rPr>
+        <w:t xml:space="preserve"> الذي يعرف بالمستوى الصفري </w:t>
+      </w:r>
+      <w:r>
+        <w:rPr>
+          <w:rFonts w:asciiTheme="minorBidi" w:hAnsiTheme="minorBidi"/>
+          <w:sz w:val="24"/>
+          <w:szCs w:val="24"/>
+        </w:rPr>
+        <w:t>(</w:t>
+      </w:r>
+      <w:r>
+        <w:rPr>
+          <w:rFonts w:asciiTheme="majorBidi" w:hAnsiTheme="majorBidi" w:cstheme="majorBidi"/>
+          <w:sz w:val="24"/>
+          <w:szCs w:val="24"/>
+        </w:rPr>
+        <w:t>Level 0</w:t>
+      </w:r>
+      <w:r>
+        <w:rPr>
+          <w:rFonts w:asciiTheme="minorBidi" w:hAnsiTheme="minorBidi"/>
+          <w:sz w:val="24"/>
+          <w:szCs w:val="24"/>
+        </w:rPr>
+        <w:t>)</w:t>
+      </w:r>
+      <w:r>
+        <w:rPr>
+          <w:rFonts w:asciiTheme="minorBidi" w:hAnsiTheme="minorBidi" w:hint="cs"/>
+          <w:sz w:val="24"/>
+          <w:szCs w:val="24"/>
+          <w:rtl/>
+        </w:rPr>
+        <w:t xml:space="preserve"> في مخطط تدفق البيانات</w:t>
+      </w:r>
+      <w:r>
+        <w:rPr>
+          <w:rFonts w:asciiTheme="minorBidi" w:hAnsiTheme="minorBidi"/>
+          <w:sz w:val="24"/>
+          <w:szCs w:val="24"/>
+        </w:rPr>
+        <w:t xml:space="preserve"> </w:t>
+      </w:r>
+      <w:r>
+        <w:rPr>
+          <w:rFonts w:asciiTheme="minorBidi" w:hAnsiTheme="minorBidi"/>
+          <w:sz w:val="24"/>
+          <w:szCs w:val="24"/>
+          <w:rtl/>
+        </w:rPr>
+        <w:t>عرضًا عالي المستوى للنظام، حيث يظهر النظام المركزي (تطبيق الخدمات الجامعية للهواتف المحمولة</w:t>
+      </w:r>
+      <w:r>
+        <w:rPr>
+          <w:rFonts w:asciiTheme="minorBidi" w:hAnsiTheme="minorBidi"/>
+          <w:sz w:val="24"/>
+          <w:szCs w:val="24"/>
+        </w:rPr>
+        <w:t xml:space="preserve"> </w:t>
+      </w:r>
+      <w:r>
+        <w:rPr>
+          <w:rFonts w:asciiTheme="minorBidi" w:hAnsiTheme="minorBidi"/>
+          <w:sz w:val="24"/>
+          <w:szCs w:val="24"/>
+        </w:rPr>
+        <w:t>(</w:t>
+      </w:r>
+      <w:r>
+        <w:rPr>
+          <w:rFonts w:asciiTheme="minorBidi" w:hAnsiTheme="minorBidi"/>
+          <w:sz w:val="24"/>
+          <w:szCs w:val="24"/>
+        </w:rPr>
+        <w:t xml:space="preserve"> </w:t>
+      </w:r>
+      <w:r>
+        <w:rPr>
+          <w:rFonts w:asciiTheme="majorBidi" w:hAnsiTheme="majorBidi" w:cstheme="majorBidi"/>
+          <w:sz w:val="24"/>
+          <w:szCs w:val="24"/>
+        </w:rPr>
+        <w:t>University Services Mobile App</w:t>
+      </w:r>
+      <w:r>
+        <w:rPr>
+          <w:rFonts w:asciiTheme="minorBidi" w:hAnsiTheme="minorBidi"/>
+          <w:sz w:val="24"/>
+          <w:szCs w:val="24"/>
+        </w:rPr>
+        <w:t xml:space="preserve"> </w:t>
+      </w:r>
+      <w:r>
+        <w:rPr>
+          <w:rFonts w:asciiTheme="minorBidi" w:hAnsiTheme="minorBidi"/>
+          <w:sz w:val="24"/>
+          <w:szCs w:val="24"/>
+          <w:rtl/>
+        </w:rPr>
+        <w:t xml:space="preserve">وكيفية تفاعله مع الكيانات الخارجية </w:t>
+      </w:r>
+      <w:r>
+        <w:rPr>
+          <w:rFonts w:asciiTheme="minorBidi" w:hAnsiTheme="minorBidi"/>
+          <w:sz w:val="24"/>
+          <w:szCs w:val="24"/>
+        </w:rPr>
+        <w:t>(</w:t>
+      </w:r>
+      <w:r>
+        <w:rPr>
+          <w:rFonts w:asciiTheme="majorBidi" w:hAnsiTheme="majorBidi" w:cstheme="majorBidi"/>
+          <w:sz w:val="24"/>
+          <w:szCs w:val="24"/>
+        </w:rPr>
+        <w:t>External Entities</w:t>
+      </w:r>
+      <w:r>
+        <w:rPr>
+          <w:rFonts w:asciiTheme="minorBidi" w:hAnsiTheme="minorBidi"/>
+          <w:sz w:val="24"/>
+          <w:szCs w:val="24"/>
+        </w:rPr>
+        <w:t>)</w:t>
+      </w:r>
+      <w:r>
+        <w:rPr>
+          <w:rFonts w:asciiTheme="minorBidi" w:hAnsiTheme="minorBidi" w:hint="cs"/>
+          <w:sz w:val="24"/>
+          <w:szCs w:val="24"/>
+          <w:rtl/>
+        </w:rPr>
+        <w:t>.</w:t>
+      </w:r>
+      <w:r>
+        <w:rPr>
+          <w:rFonts w:asciiTheme="minorBidi" w:hAnsiTheme="minorBidi"/>
+          <w:sz w:val="24"/>
+          <w:szCs w:val="24"/>
+        </w:rPr>
+        <w:t xml:space="preserve"> </w:t>
+      </w:r>
+      <w:r>
+        <w:rPr>
+          <w:rFonts w:asciiTheme="minorBidi" w:hAnsiTheme="minorBidi"/>
+          <w:sz w:val="24"/>
+          <w:szCs w:val="24"/>
+          <w:rtl/>
+        </w:rPr>
+        <w:t xml:space="preserve">يوضح المخطط تدفق البيانات </w:t>
+      </w:r>
+      <w:r>
+        <w:rPr>
+          <w:rFonts w:asciiTheme="minorBidi" w:hAnsiTheme="minorBidi"/>
+          <w:sz w:val="24"/>
+          <w:szCs w:val="24"/>
+        </w:rPr>
+        <w:t>(</w:t>
+      </w:r>
+      <w:r>
+        <w:rPr>
+          <w:rFonts w:asciiTheme="majorBidi" w:hAnsiTheme="majorBidi" w:cstheme="majorBidi"/>
+          <w:sz w:val="24"/>
+          <w:szCs w:val="24"/>
+        </w:rPr>
+        <w:t>Data Flows</w:t>
+      </w:r>
+      <w:r>
+        <w:rPr>
+          <w:rFonts w:asciiTheme="minorBidi" w:hAnsiTheme="minorBidi"/>
+          <w:sz w:val="24"/>
+          <w:szCs w:val="24"/>
+        </w:rPr>
+        <w:t xml:space="preserve">) </w:t>
+      </w:r>
+      <w:r>
+        <w:rPr>
+          <w:rFonts w:asciiTheme="minorBidi" w:hAnsiTheme="minorBidi"/>
+          <w:sz w:val="24"/>
+          <w:szCs w:val="24"/>
+          <w:rtl/>
+        </w:rPr>
+        <w:t>بين النظام وهذه الكيانات</w:t>
+      </w:r>
+      <w:r>
+        <w:rPr>
+          <w:rFonts w:asciiTheme="minorBidi" w:hAnsiTheme="minorBidi"/>
+          <w:sz w:val="24"/>
+          <w:szCs w:val="24"/>
+        </w:rPr>
+        <w:t>.</w:t>
+      </w:r>
+    </w:p>
+    <w:p>
+      <w:pPr>
+        <w:bidi/>
+        <w:spacing w:before="120" w:after="120" w:line="360" w:lineRule="auto"/>
+        <w:ind w:firstLine="284"/>
+        <w:jc w:val="both"/>
+        <w:rPr>
+          <w:rtl/>
+        </w:rPr>
+      </w:pPr>
+    </w:p>
+    <w:p>
+      <w:pPr>
+        <w:bidi/>
+        <w:spacing w:before="120" w:after="120" w:line="360" w:lineRule="auto"/>
+        <w:ind w:firstLine="284"/>
+        <w:jc w:val="both"/>
+        <w:rPr>
+          <w:rtl/>
+        </w:rPr>
+      </w:pPr>
+    </w:p>
+    <w:p>
+      <w:pPr>
+        <w:bidi/>
+        <w:spacing w:before="120" w:after="120" w:line="360" w:lineRule="auto"/>
+        <w:ind w:firstLine="284"/>
+        <w:jc w:val="both"/>
+        <w:rPr>
+          <w:rtl/>
+        </w:rPr>
+      </w:pPr>
+    </w:p>
+    <w:p>
+      <w:pPr>
+        <w:bidi/>
+        <w:spacing w:before="120" w:after="120" w:line="360" w:lineRule="auto"/>
+        <w:ind w:firstLine="284"/>
+        <w:jc w:val="both"/>
+        <w:rPr>
+          <w:rtl/>
+        </w:rPr>
+      </w:pPr>
+    </w:p>
+    <w:p>
+      <w:pPr>
+        <w:bidi/>
+        <w:spacing w:before="120" w:after="120" w:line="360" w:lineRule="auto"/>
+        <w:ind w:firstLine="284"/>
+        <w:jc w:val="both"/>
+        <w:rPr>
+          <w:rFonts w:asciiTheme="minorBidi" w:hAnsiTheme="minorBidi"/>
+          <w:sz w:val="24"/>
+          <w:szCs w:val="24"/>
         </w:rPr>
         <w:sectPr>
-          <w:footerReference w:type="default" r:id="rId21"/>
-          <w:footerReference w:type="first" r:id="rId22"/>
+          <w:footerReference w:type="default" r:id="rId22"/>
+          <w:footerReference w:type="first" r:id="rId23"/>
           <w:pgSz w:w="11906" w:h="16838" w:code="9"/>
           <w:pgMar w:top="1418" w:right="1701" w:bottom="1418" w:left="1418" w:header="709" w:footer="709" w:gutter="0"/>
           <w:pgNumType w:start="1"/>
@@ -28128,7 +29090,7 @@
           <w:szCs w:val="32"/>
         </w:rPr>
       </w:pPr>
-      <w:bookmarkStart w:id="15" w:name="_Hlk180791648"/>
+      <w:bookmarkStart w:id="17" w:name="_Hlk180791648"/>
       <w:r>
         <w:rPr>
           <w:rFonts w:asciiTheme="majorBidi" w:hAnsiTheme="majorBidi" w:cstheme="majorBidi"/>
@@ -28140,7 +29102,7 @@
         <w:t>References</w:t>
       </w:r>
     </w:p>
-    <w:bookmarkEnd w:id="15"/>
+    <w:bookmarkEnd w:id="17"/>
     <w:p>
       <w:pPr>
         <w:spacing w:before="120" w:after="120" w:line="360" w:lineRule="auto"/>
@@ -28313,7 +29275,7 @@
         </w:rPr>
         <w:t xml:space="preserve">“Five ways higher education is making use of mobile technology,". [Online]. Available: </w:t>
       </w:r>
-      <w:hyperlink r:id="rId23" w:tgtFrame="_new" w:history="1">
+      <w:hyperlink r:id="rId24" w:tgtFrame="_new" w:history="1">
         <w:r>
           <w:rPr>
             <w:rStyle w:val="Hyperlink"/>
@@ -28642,7 +29604,7 @@
           <w:rtl/>
         </w:rPr>
       </w:pPr>
-      <w:bookmarkStart w:id="16" w:name="_Hlk177032362"/>
+      <w:bookmarkStart w:id="18" w:name="_Hlk177032362"/>
       <w:r>
         <w:rPr>
           <w:rFonts w:asciiTheme="majorBidi" w:hAnsiTheme="majorBidi" w:cstheme="majorBidi"/>
@@ -28674,7 +29636,7 @@
         </w:rPr>
         <w:t xml:space="preserve"> </w:t>
       </w:r>
-      <w:bookmarkEnd w:id="16"/>
+      <w:bookmarkEnd w:id="18"/>
       <w:r>
         <w:rPr>
           <w:rFonts w:asciiTheme="majorBidi" w:hAnsiTheme="majorBidi" w:cstheme="majorBidi"/>
@@ -28811,7 +29773,7 @@
         </w:rPr>
         <w:t xml:space="preserve">MDN Web Docs - Front-End Development. [Online]. Available: </w:t>
       </w:r>
-      <w:hyperlink r:id="rId24" w:history="1">
+      <w:hyperlink r:id="rId25" w:history="1">
         <w:r>
           <w:rPr>
             <w:rStyle w:val="Hyperlink"/>
@@ -28881,7 +29843,7 @@
         </w:rPr>
         <w:t xml:space="preserve">PHP: The Right Way - A Guide to PHP Best Practices. [Online]. Available: </w:t>
       </w:r>
-      <w:hyperlink r:id="rId25" w:tgtFrame="_new" w:history="1">
+      <w:hyperlink r:id="rId26" w:tgtFrame="_new" w:history="1">
         <w:r>
           <w:rPr>
             <w:rStyle w:val="Hyperlink"/>
@@ -29427,7 +30389,7 @@
         </w:rPr>
         <w:t xml:space="preserve"> B. I. A. A. Abdel Fattah, "The degree of using smartphones by Jordanian private universities students in teaching on quality criteria," Master’s thesis, Middle East University, Jordan, 2019. [Online]. Available: </w:t>
       </w:r>
-      <w:hyperlink r:id="rId26" w:history="1">
+      <w:hyperlink r:id="rId27" w:history="1">
         <w:r>
           <w:rPr>
             <w:rStyle w:val="Hyperlink"/>
@@ -29596,7 +30558,7 @@
         </w:rPr>
         <w:t xml:space="preserve"> IEEE, "IEEE Recommended Practice for Software Requirements Specifications" IEEE Std 830-1993, 1993. [Online]. Available: </w:t>
       </w:r>
-      <w:hyperlink r:id="rId27" w:history="1">
+      <w:hyperlink r:id="rId28" w:history="1">
         <w:r>
           <w:rPr>
             <w:rStyle w:val="Hyperlink"/>
@@ -29820,7 +30782,7 @@
           </mc:Choice>
           <mc:Fallback>
             <w:pict>
-              <v:rect w14:anchorId="18EFA2E7" id="مستطيل 2127181415" o:spid="_x0000_s1026" style="position:absolute;margin-left:-69.7pt;margin-top:-71.95pt;width:594pt;height:219.2pt;z-index:-251589632;visibility:visible;mso-wrap-style:square;mso-wrap-distance-left:9pt;mso-wrap-distance-top:0;mso-wrap-distance-right:9pt;mso-wrap-distance-bottom:0;mso-position-horizontal:absolute;mso-position-horizontal-relative:text;mso-position-vertical:absolute;mso-position-vertical-relative:text;v-text-anchor:middle" o:gfxdata="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" fillcolor="#e2f0d9" stroked="f">
+              <v:rect w14:anchorId="160150F4" id="مستطيل 2127181415" o:spid="_x0000_s1026" style="position:absolute;margin-left:-69.7pt;margin-top:-71.95pt;width:594pt;height:219.2pt;z-index:-251589632;visibility:visible;mso-wrap-style:square;mso-wrap-distance-left:9pt;mso-wrap-distance-top:0;mso-wrap-distance-right:9pt;mso-wrap-distance-bottom:0;mso-position-horizontal:absolute;mso-position-horizontal-relative:text;mso-position-vertical:absolute;mso-position-vertical-relative:text;v-text-anchor:middle" o:gfxdata="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" fillcolor="#e2f0d9" stroked="f">
                 <v:fill opacity="32896f"/>
               </v:rect>
             </w:pict>
@@ -30040,7 +31002,7 @@
           </mc:Choice>
           <mc:Fallback>
             <w:pict>
-              <v:shapetype w14:anchorId="5CC5445B" id="_x0000_t6" coordsize="21600,21600" o:spt="6" path="m,l,21600r21600,xe">
+              <v:shapetype w14:anchorId="2EE54111" id="_x0000_t6" coordsize="21600,21600" o:spt="6" path="m,l,21600r21600,xe">
                 <v:stroke joinstyle="miter"/>
                 <v:path gradientshapeok="t" o:connecttype="custom" o:connectlocs="0,0;0,10800;0,21600;10800,21600;21600,21600;10800,10800" textboxrect="1800,12600,12600,19800"/>
               </v:shapetype>
@@ -30107,7 +31069,7 @@
           </mc:Choice>
           <mc:Fallback>
             <w:pict>
-              <v:shape w14:anchorId="3481D09F" id="مثلث قائم الزاوية 947793223" o:spid="_x0000_s1026" type="#_x0000_t6" style="position:absolute;margin-left:-89.6pt;margin-top:57.95pt;width:89.55pt;height:66.45pt;z-index:251707392;visibility:visible;mso-wrap-style:square;mso-wrap-distance-left:9pt;mso-wrap-distance-top:0;mso-wrap-distance-right:9pt;mso-wrap-distance-bottom:0;mso-position-horizontal:absolute;mso-position-horizontal-relative:text;mso-position-vertical:absolute;mso-position-vertical-relative:text;v-text-anchor:middle" o:gfxdata="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" fillcolor="window" stroked="f" strokeweight="1pt"/>
+              <v:shape w14:anchorId="6AF93F4E" id="مثلث قائم الزاوية 947793223" o:spid="_x0000_s1026" type="#_x0000_t6" style="position:absolute;margin-left:-89.6pt;margin-top:57.95pt;width:89.55pt;height:66.45pt;z-index:251707392;visibility:visible;mso-wrap-style:square;mso-wrap-distance-left:9pt;mso-wrap-distance-top:0;mso-wrap-distance-right:9pt;mso-wrap-distance-bottom:0;mso-position-horizontal:absolute;mso-position-horizontal-relative:text;mso-position-vertical:absolute;mso-position-vertical-relative:text;v-text-anchor:middle" o:gfxdata="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" fillcolor="window" stroked="f" strokeweight="1pt"/>
             </w:pict>
           </mc:Fallback>
         </mc:AlternateContent>
@@ -30997,7 +31959,7 @@
           </mc:Choice>
           <mc:Fallback>
             <w:pict>
-              <v:shape w14:anchorId="15ECD23B" id="مثلث قائم الزاوية 1515003203" o:spid="_x0000_s1026" type="#_x0000_t6" style="position:absolute;margin-left:-73.2pt;margin-top:34.05pt;width:89.55pt;height:66.45pt;z-index:251709440;visibility:visible;mso-wrap-style:square;mso-wrap-distance-left:9pt;mso-wrap-distance-top:0;mso-wrap-distance-right:9pt;mso-wrap-distance-bottom:0;mso-position-horizontal:absolute;mso-position-horizontal-relative:text;mso-position-vertical:absolute;mso-position-vertical-relative:text;v-text-anchor:middle" o:gfxdata="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" fillcolor="#e2f0d9" stroked="f" strokeweight="1pt"/>
+              <v:shape w14:anchorId="7BB07089" id="مثلث قائم الزاوية 1515003203" o:spid="_x0000_s1026" type="#_x0000_t6" style="position:absolute;margin-left:-73.2pt;margin-top:34.05pt;width:89.55pt;height:66.45pt;z-index:251709440;visibility:visible;mso-wrap-style:square;mso-wrap-distance-left:9pt;mso-wrap-distance-top:0;mso-wrap-distance-right:9pt;mso-wrap-distance-bottom:0;mso-position-horizontal:absolute;mso-position-horizontal-relative:text;mso-position-vertical:absolute;mso-position-vertical-relative:text;v-text-anchor:middle" o:gfxdata="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" fillcolor="#e2f0d9" stroked="f" strokeweight="1pt"/>
             </w:pict>
           </mc:Fallback>
         </mc:AlternateContent>
@@ -31063,7 +32025,7 @@
           </mc:Choice>
           <mc:Fallback>
             <w:pict>
-              <v:shape w14:anchorId="5C9FA298" id="مثلث قائم الزاوية 1909772784" o:spid="_x0000_s1026" type="#_x0000_t6" style="position:absolute;margin-left:434.95pt;margin-top:34pt;width:89.55pt;height:66.45pt;flip:x;z-index:251708416;visibility:visible;mso-wrap-style:square;mso-wrap-distance-left:9pt;mso-wrap-distance-top:0;mso-wrap-distance-right:9pt;mso-wrap-distance-bottom:0;mso-position-horizontal:absolute;mso-position-horizontal-relative:text;mso-position-vertical:absolute;mso-position-vertical-relative:text;v-text-anchor:middle" o:gfxdata="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" fillcolor="#e2f0d9" stroked="f" strokeweight="1pt"/>
+              <v:shape w14:anchorId="66AEC79E" id="مثلث قائم الزاوية 1909772784" o:spid="_x0000_s1026" type="#_x0000_t6" style="position:absolute;margin-left:434.95pt;margin-top:34pt;width:89.55pt;height:66.45pt;flip:x;z-index:251708416;visibility:visible;mso-wrap-style:square;mso-wrap-distance-left:9pt;mso-wrap-distance-top:0;mso-wrap-distance-right:9pt;mso-wrap-distance-bottom:0;mso-position-horizontal:absolute;mso-position-horizontal-relative:text;mso-position-vertical:absolute;mso-position-vertical-relative:text;v-text-anchor:middle" o:gfxdata="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" fillcolor="#e2f0d9" stroked="f" strokeweight="1pt"/>
             </w:pict>
           </mc:Fallback>
         </mc:AlternateContent>
@@ -31139,7 +32101,7 @@
           </mc:Choice>
           <mc:Fallback>
             <w:pict>
-              <v:shape w14:anchorId="766E3236" id="مثلث قائم الزاوية 1984909103" o:spid="_x0000_s1026" type="#_x0000_t6" style="position:absolute;margin-left:-72.6pt;margin-top:-71.45pt;width:89.55pt;height:66.45pt;flip:y;z-index:251711488;visibility:visible;mso-wrap-style:square;mso-wrap-distance-left:9pt;mso-wrap-distance-top:0;mso-wrap-distance-right:9pt;mso-wrap-distance-bottom:0;mso-position-horizontal:absolute;mso-position-horizontal-relative:text;mso-position-vertical:absolute;mso-position-vertical-relative:text;v-text-anchor:middle" o:gfxdata="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" fillcolor="#e2f0d9" stroked="f" strokeweight="1pt"/>
+              <v:shape w14:anchorId="2CEE9B3B" id="مثلث قائم الزاوية 1984909103" o:spid="_x0000_s1026" type="#_x0000_t6" style="position:absolute;margin-left:-72.6pt;margin-top:-71.45pt;width:89.55pt;height:66.45pt;flip:y;z-index:251711488;visibility:visible;mso-wrap-style:square;mso-wrap-distance-left:9pt;mso-wrap-distance-top:0;mso-wrap-distance-right:9pt;mso-wrap-distance-bottom:0;mso-position-horizontal:absolute;mso-position-horizontal-relative:text;mso-position-vertical:absolute;mso-position-vertical-relative:text;v-text-anchor:middle" o:gfxdata="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" fillcolor="#e2f0d9" stroked="f" strokeweight="1pt"/>
             </w:pict>
           </mc:Fallback>
         </mc:AlternateContent>
@@ -31205,7 +32167,7 @@
           </mc:Choice>
           <mc:Fallback>
             <w:pict>
-              <v:shape w14:anchorId="5E3097AB" id="مثلث قائم الزاوية 1107970649" o:spid="_x0000_s1026" type="#_x0000_t6" style="position:absolute;margin-left:434.85pt;margin-top:-71.45pt;width:89.55pt;height:66.45pt;flip:x y;z-index:251710464;visibility:visible;mso-wrap-style:square;mso-wrap-distance-left:9pt;mso-wrap-distance-top:0;mso-wrap-distance-right:9pt;mso-wrap-distance-bottom:0;mso-position-horizontal:absolute;mso-position-horizontal-relative:text;mso-position-vertical:absolute;mso-position-vertical-relative:text;v-text-anchor:middle" o:gfxdata="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" fillcolor="#e2f0d9" stroked="f" strokeweight="1pt"/>
+              <v:shape w14:anchorId="0975487E" id="مثلث قائم الزاوية 1107970649" o:spid="_x0000_s1026" type="#_x0000_t6" style="position:absolute;margin-left:434.85pt;margin-top:-71.45pt;width:89.55pt;height:66.45pt;flip:x y;z-index:251710464;visibility:visible;mso-wrap-style:square;mso-wrap-distance-left:9pt;mso-wrap-distance-top:0;mso-wrap-distance-right:9pt;mso-wrap-distance-bottom:0;mso-position-horizontal:absolute;mso-position-horizontal-relative:text;mso-position-vertical:absolute;mso-position-vertical-relative:text;v-text-anchor:middle" o:gfxdata="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" fillcolor="#e2f0d9" stroked="f" strokeweight="1pt"/>
             </w:pict>
           </mc:Fallback>
         </mc:AlternateContent>
@@ -32122,7 +33084,7 @@
           </mc:Choice>
           <mc:Fallback>
             <w:pict>
-              <v:shape w14:anchorId="0A754B27" id="مثلث قائم الزاوية 986840103" o:spid="_x0000_s1026" type="#_x0000_t6" style="position:absolute;margin-left:-72.65pt;margin-top:26.85pt;width:89.55pt;height:66.45pt;z-index:251713536;visibility:visible;mso-wrap-style:square;mso-wrap-distance-left:9pt;mso-wrap-distance-top:0;mso-wrap-distance-right:9pt;mso-wrap-distance-bottom:0;mso-position-horizontal:absolute;mso-position-horizontal-relative:text;mso-position-vertical:absolute;mso-position-vertical-relative:text;v-text-anchor:middle" o:gfxdata="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" fillcolor="#e2f0d9" stroked="f" strokeweight="1pt"/>
+              <v:shape w14:anchorId="1EE98604" id="مثلث قائم الزاوية 986840103" o:spid="_x0000_s1026" type="#_x0000_t6" style="position:absolute;margin-left:-72.65pt;margin-top:26.85pt;width:89.55pt;height:66.45pt;z-index:251713536;visibility:visible;mso-wrap-style:square;mso-wrap-distance-left:9pt;mso-wrap-distance-top:0;mso-wrap-distance-right:9pt;mso-wrap-distance-bottom:0;mso-position-horizontal:absolute;mso-position-horizontal-relative:text;mso-position-vertical:absolute;mso-position-vertical-relative:text;v-text-anchor:middle" o:gfxdata="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" fillcolor="#e2f0d9" stroked="f" strokeweight="1pt"/>
             </w:pict>
           </mc:Fallback>
         </mc:AlternateContent>
@@ -32188,7 +33150,7 @@
           </mc:Choice>
           <mc:Fallback>
             <w:pict>
-              <v:shape w14:anchorId="1BBF657E" id="مثلث قائم الزاوية 13" o:spid="_x0000_s1026" type="#_x0000_t6" style="position:absolute;margin-left:434.95pt;margin-top:27.05pt;width:89.55pt;height:66.45pt;flip:x;z-index:251712512;visibility:visible;mso-wrap-style:square;mso-wrap-distance-left:9pt;mso-wrap-distance-top:0;mso-wrap-distance-right:9pt;mso-wrap-distance-bottom:0;mso-position-horizontal:absolute;mso-position-horizontal-relative:text;mso-position-vertical:absolute;mso-position-vertical-relative:text;v-text-anchor:middle" o:gfxdata="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" fillcolor="#e2f0d9" stroked="f" strokeweight="1pt"/>
+              <v:shape w14:anchorId="7E80AD2C" id="مثلث قائم الزاوية 13" o:spid="_x0000_s1026" type="#_x0000_t6" style="position:absolute;margin-left:434.95pt;margin-top:27.05pt;width:89.55pt;height:66.45pt;flip:x;z-index:251712512;visibility:visible;mso-wrap-style:square;mso-wrap-distance-left:9pt;mso-wrap-distance-top:0;mso-wrap-distance-right:9pt;mso-wrap-distance-bottom:0;mso-position-horizontal:absolute;mso-position-horizontal-relative:text;mso-position-vertical:absolute;mso-position-vertical-relative:text;v-text-anchor:middle" o:gfxdata="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" fillcolor="#e2f0d9" stroked="f" strokeweight="1pt"/>
             </w:pict>
           </mc:Fallback>
         </mc:AlternateContent>
@@ -32266,7 +33228,7 @@
           </mc:Choice>
           <mc:Fallback>
             <w:pict>
-              <v:rect w14:anchorId="05C83074" id="مستطيل 5" o:spid="_x0000_s1026" style="position:absolute;margin-left:-69.3pt;margin-top:-72.15pt;width:594pt;height:219.25pt;z-index:-251600896;visibility:visible;mso-wrap-style:square;mso-wrap-distance-left:9pt;mso-wrap-distance-top:0;mso-wrap-distance-right:9pt;mso-wrap-distance-bottom:0;mso-position-horizontal:absolute;mso-position-horizontal-relative:text;mso-position-vertical:absolute;mso-position-vertical-relative:text;v-text-anchor:middle" o:gfxdata="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" fillcolor="#e2f0d9" stroked="f">
+              <v:rect w14:anchorId="12A66B3C" id="مستطيل 5" o:spid="_x0000_s1026" style="position:absolute;margin-left:-69.3pt;margin-top:-72.15pt;width:594pt;height:219.25pt;z-index:-251600896;visibility:visible;mso-wrap-style:square;mso-wrap-distance-left:9pt;mso-wrap-distance-top:0;mso-wrap-distance-right:9pt;mso-wrap-distance-bottom:0;mso-position-horizontal:absolute;mso-position-horizontal-relative:text;mso-position-vertical:absolute;mso-position-vertical-relative:text;v-text-anchor:middle" o:gfxdata="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" fillcolor="#e2f0d9" stroked="f">
                 <v:fill opacity="32896f"/>
               </v:rect>
             </w:pict>
@@ -32477,7 +33439,7 @@
           </mc:Choice>
           <mc:Fallback>
             <w:pict>
-              <v:shape w14:anchorId="55D0AE9C" id="مثلث قائم الزاوية 387182026" o:spid="_x0000_s1026" type="#_x0000_t6" style="position:absolute;margin-left:439.9pt;margin-top:57.85pt;width:89.5pt;height:66.4pt;flip:x;z-index:251717632;visibility:visible;mso-wrap-style:square;mso-wrap-distance-left:9pt;mso-wrap-distance-top:0;mso-wrap-distance-right:9pt;mso-wrap-distance-bottom:0;mso-position-horizontal:absolute;mso-position-horizontal-relative:text;mso-position-vertical:absolute;mso-position-vertical-relative:text;v-text-anchor:middle" o:gfxdata="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" fillcolor="window" stroked="f" strokeweight="1pt"/>
+              <v:shape w14:anchorId="1DE8E005" id="مثلث قائم الزاوية 387182026" o:spid="_x0000_s1026" type="#_x0000_t6" style="position:absolute;margin-left:439.9pt;margin-top:57.85pt;width:89.5pt;height:66.4pt;flip:x;z-index:251717632;visibility:visible;mso-wrap-style:square;mso-wrap-distance-left:9pt;mso-wrap-distance-top:0;mso-wrap-distance-right:9pt;mso-wrap-distance-bottom:0;mso-position-horizontal:absolute;mso-position-horizontal-relative:text;mso-position-vertical:absolute;mso-position-vertical-relative:text;v-text-anchor:middle" o:gfxdata="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" fillcolor="window" stroked="f" strokeweight="1pt"/>
             </w:pict>
           </mc:Fallback>
         </mc:AlternateContent>
@@ -32540,7 +33502,7 @@
           </mc:Choice>
           <mc:Fallback>
             <w:pict>
-              <v:shape w14:anchorId="10597A57" id="مثلث قائم الزاوية 1335269832" o:spid="_x0000_s1026" type="#_x0000_t6" style="position:absolute;margin-left:-89.6pt;margin-top:57.95pt;width:89.55pt;height:66.45pt;z-index:251718656;visibility:visible;mso-wrap-style:square;mso-wrap-distance-left:9pt;mso-wrap-distance-top:0;mso-wrap-distance-right:9pt;mso-wrap-distance-bottom:0;mso-position-horizontal:absolute;mso-position-horizontal-relative:text;mso-position-vertical:absolute;mso-position-vertical-relative:text;v-text-anchor:middle" o:gfxdata="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" fillcolor="window" stroked="f" strokeweight="1pt"/>
+              <v:shape w14:anchorId="5C709062" id="مثلث قائم الزاوية 1335269832" o:spid="_x0000_s1026" type="#_x0000_t6" style="position:absolute;margin-left:-89.6pt;margin-top:57.95pt;width:89.55pt;height:66.45pt;z-index:251718656;visibility:visible;mso-wrap-style:square;mso-wrap-distance-left:9pt;mso-wrap-distance-top:0;mso-wrap-distance-right:9pt;mso-wrap-distance-bottom:0;mso-position-horizontal:absolute;mso-position-horizontal-relative:text;mso-position-vertical:absolute;mso-position-vertical-relative:text;v-text-anchor:middle" o:gfxdata="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" fillcolor="window" stroked="f" strokeweight="1pt"/>
             </w:pict>
           </mc:Fallback>
         </mc:AlternateContent>
@@ -33124,7 +34086,7 @@
           </mc:Choice>
           <mc:Fallback>
             <w:pict>
-              <v:shape w14:anchorId="6706A756" id="مثلث قائم الزاوية 16" o:spid="_x0000_s1026" type="#_x0000_t6" style="position:absolute;margin-left:-73.75pt;margin-top:39.65pt;width:89.5pt;height:66.4pt;z-index:251724800;visibility:visible;mso-wrap-style:square;mso-wrap-distance-left:9pt;mso-wrap-distance-top:0;mso-wrap-distance-right:9pt;mso-wrap-distance-bottom:0;mso-position-horizontal:absolute;mso-position-horizontal-relative:text;mso-position-vertical:absolute;mso-position-vertical-relative:text;v-text-anchor:middle" o:gfxdata="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" fillcolor="#e2f0d9" stroked="f" strokeweight="1pt"/>
+              <v:shape w14:anchorId="19709DC8" id="مثلث قائم الزاوية 16" o:spid="_x0000_s1026" type="#_x0000_t6" style="position:absolute;margin-left:-73.75pt;margin-top:39.65pt;width:89.5pt;height:66.4pt;z-index:251724800;visibility:visible;mso-wrap-style:square;mso-wrap-distance-left:9pt;mso-wrap-distance-top:0;mso-wrap-distance-right:9pt;mso-wrap-distance-bottom:0;mso-position-horizontal:absolute;mso-position-horizontal-relative:text;mso-position-vertical:absolute;mso-position-vertical-relative:text;v-text-anchor:middle" o:gfxdata="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" fillcolor="#e2f0d9" stroked="f" strokeweight="1pt"/>
             </w:pict>
           </mc:Fallback>
         </mc:AlternateContent>
@@ -33192,7 +34154,7 @@
           </mc:Choice>
           <mc:Fallback>
             <w:pict>
-              <v:shape w14:anchorId="66FC0C61" id="مثلث قائم الزاوية 15" o:spid="_x0000_s1026" type="#_x0000_t6" style="position:absolute;margin-left:435.35pt;margin-top:35.25pt;width:89.5pt;height:66.4pt;flip:x;z-index:251723776;visibility:visible;mso-wrap-style:square;mso-wrap-distance-left:9pt;mso-wrap-distance-top:0;mso-wrap-distance-right:9pt;mso-wrap-distance-bottom:0;mso-position-horizontal:absolute;mso-position-horizontal-relative:text;mso-position-vertical:absolute;mso-position-vertical-relative:text;v-text-anchor:middle" o:gfxdata="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" fillcolor="#e2f0d9" stroked="f" strokeweight="1pt"/>
+              <v:shape w14:anchorId="1CE1CEB5" id="مثلث قائم الزاوية 15" o:spid="_x0000_s1026" type="#_x0000_t6" style="position:absolute;margin-left:435.35pt;margin-top:35.25pt;width:89.5pt;height:66.4pt;flip:x;z-index:251723776;visibility:visible;mso-wrap-style:square;mso-wrap-distance-left:9pt;mso-wrap-distance-top:0;mso-wrap-distance-right:9pt;mso-wrap-distance-bottom:0;mso-position-horizontal:absolute;mso-position-horizontal-relative:text;mso-position-vertical:absolute;mso-position-vertical-relative:text;v-text-anchor:middle" o:gfxdata="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" fillcolor="#e2f0d9" stroked="f" strokeweight="1pt"/>
             </w:pict>
           </mc:Fallback>
         </mc:AlternateContent>
@@ -33270,7 +34232,7 @@
           </mc:Choice>
           <mc:Fallback>
             <w:pict>
-              <v:shape w14:anchorId="2580B550" id="مثلث قائم الزاوية 666692974" o:spid="_x0000_s1026" type="#_x0000_t6" style="position:absolute;margin-left:-78.95pt;margin-top:-71.8pt;width:89.5pt;height:66.4pt;flip:y;z-index:251722752;visibility:visible;mso-wrap-style:square;mso-wrap-distance-left:9pt;mso-wrap-distance-top:0;mso-wrap-distance-right:9pt;mso-wrap-distance-bottom:0;mso-position-horizontal:absolute;mso-position-horizontal-relative:text;mso-position-vertical:absolute;mso-position-vertical-relative:text;v-text-anchor:middle" o:gfxdata="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" fillcolor="#e2f0d9" stroked="f" strokeweight="1pt"/>
+              <v:shape w14:anchorId="5F40C824" id="مثلث قائم الزاوية 666692974" o:spid="_x0000_s1026" type="#_x0000_t6" style="position:absolute;margin-left:-78.95pt;margin-top:-71.8pt;width:89.5pt;height:66.4pt;flip:y;z-index:251722752;visibility:visible;mso-wrap-style:square;mso-wrap-distance-left:9pt;mso-wrap-distance-top:0;mso-wrap-distance-right:9pt;mso-wrap-distance-bottom:0;mso-position-horizontal:absolute;mso-position-horizontal-relative:text;mso-position-vertical:absolute;mso-position-vertical-relative:text;v-text-anchor:middle" o:gfxdata="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" fillcolor="#e2f0d9" stroked="f" strokeweight="1pt"/>
             </w:pict>
           </mc:Fallback>
         </mc:AlternateContent>
@@ -33338,7 +34300,7 @@
           </mc:Choice>
           <mc:Fallback>
             <w:pict>
-              <v:shape w14:anchorId="374AF4B5" id="مثلث قائم الزاوية 1017312924" o:spid="_x0000_s1026" type="#_x0000_t6" style="position:absolute;margin-left:437.65pt;margin-top:-71.8pt;width:89.5pt;height:66.4pt;flip:x y;z-index:251721728;visibility:visible;mso-wrap-style:square;mso-wrap-distance-left:9pt;mso-wrap-distance-top:0;mso-wrap-distance-right:9pt;mso-wrap-distance-bottom:0;mso-position-horizontal:absolute;mso-position-horizontal-relative:text;mso-position-vertical:absolute;mso-position-vertical-relative:text;v-text-anchor:middle" o:gfxdata="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" fillcolor="#e2f0d9" stroked="f" strokeweight="1pt"/>
+              <v:shape w14:anchorId="24EB5C16" id="مثلث قائم الزاوية 1017312924" o:spid="_x0000_s1026" type="#_x0000_t6" style="position:absolute;margin-left:437.65pt;margin-top:-71.8pt;width:89.5pt;height:66.4pt;flip:x y;z-index:251721728;visibility:visible;mso-wrap-style:square;mso-wrap-distance-left:9pt;mso-wrap-distance-top:0;mso-wrap-distance-right:9pt;mso-wrap-distance-bottom:0;mso-position-horizontal:absolute;mso-position-horizontal-relative:text;mso-position-vertical:absolute;mso-position-vertical-relative:text;v-text-anchor:middle" o:gfxdata="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" fillcolor="#e2f0d9" stroked="f" strokeweight="1pt"/>
             </w:pict>
           </mc:Fallback>
         </mc:AlternateContent>
@@ -33908,7 +34870,7 @@
           </mc:Choice>
           <mc:Fallback>
             <w:pict>
-              <v:shape w14:anchorId="5F8B58A8" id="مثلث قائم الزاوية 455017403" o:spid="_x0000_s1026" type="#_x0000_t6" style="position:absolute;margin-left:-72.5pt;margin-top:25pt;width:89.5pt;height:66.4pt;z-index:251720704;visibility:visible;mso-wrap-style:square;mso-wrap-distance-left:9pt;mso-wrap-distance-top:0;mso-wrap-distance-right:9pt;mso-wrap-distance-bottom:0;mso-position-horizontal:absolute;mso-position-horizontal-relative:text;mso-position-vertical:absolute;mso-position-vertical-relative:text;v-text-anchor:middle" o:gfxdata="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" fillcolor="#e2f0d9" stroked="f" strokeweight="1pt"/>
+              <v:shape w14:anchorId="08260EB2" id="مثلث قائم الزاوية 455017403" o:spid="_x0000_s1026" type="#_x0000_t6" style="position:absolute;margin-left:-72.5pt;margin-top:25pt;width:89.5pt;height:66.4pt;z-index:251720704;visibility:visible;mso-wrap-style:square;mso-wrap-distance-left:9pt;mso-wrap-distance-top:0;mso-wrap-distance-right:9pt;mso-wrap-distance-bottom:0;mso-position-horizontal:absolute;mso-position-horizontal-relative:text;mso-position-vertical:absolute;mso-position-vertical-relative:text;v-text-anchor:middle" o:gfxdata="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" fillcolor="#e2f0d9" stroked="f" strokeweight="1pt"/>
             </w:pict>
           </mc:Fallback>
         </mc:AlternateContent>
@@ -33976,7 +34938,7 @@
           </mc:Choice>
           <mc:Fallback>
             <w:pict>
-              <v:shape w14:anchorId="2DE7A799" id="مثلث قائم الزاوية 568021018" o:spid="_x0000_s1026" type="#_x0000_t6" style="position:absolute;margin-left:437.2pt;margin-top:19.5pt;width:89.5pt;height:66.4pt;flip:x;z-index:251719680;visibility:visible;mso-wrap-style:square;mso-wrap-distance-left:9pt;mso-wrap-distance-top:0;mso-wrap-distance-right:9pt;mso-wrap-distance-bottom:0;mso-position-horizontal:absolute;mso-position-horizontal-relative:text;mso-position-vertical:absolute;mso-position-vertical-relative:text;v-text-anchor:middle" o:gfxdata="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" fillcolor="#e2f0d9" stroked="f" strokeweight="1pt"/>
+              <v:shape w14:anchorId="62A60303" id="مثلث قائم الزاوية 568021018" o:spid="_x0000_s1026" type="#_x0000_t6" style="position:absolute;margin-left:437.2pt;margin-top:19.5pt;width:89.5pt;height:66.4pt;flip:x;z-index:251719680;visibility:visible;mso-wrap-style:square;mso-wrap-distance-left:9pt;mso-wrap-distance-top:0;mso-wrap-distance-right:9pt;mso-wrap-distance-bottom:0;mso-position-horizontal:absolute;mso-position-horizontal-relative:text;mso-position-vertical:absolute;mso-position-vertical-relative:text;v-text-anchor:middle" o:gfxdata="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" fillcolor="#e2f0d9" stroked="f" strokeweight="1pt"/>
             </w:pict>
           </mc:Fallback>
         </mc:AlternateContent>
@@ -35869,7 +36831,7 @@
       </w:r>
     </w:p>
     <w:sectPr>
-      <w:footerReference w:type="default" r:id="rId28"/>
+      <w:footerReference w:type="default" r:id="rId29"/>
       <w:pgSz w:w="11906" w:h="16838" w:code="9"/>
       <w:pgMar w:top="1418" w:right="1418" w:bottom="1418" w:left="1701" w:header="709" w:footer="709" w:gutter="0"/>
       <w:pgNumType w:start="1"/>
@@ -40217,7 +41179,7 @@
   <w:style w:type="paragraph" w:default="1" w:styleId="a">
     <w:name w:val="Normal"/>
     <w:qFormat/>
-    <w:rsid w:val="00E01FBA"/>
+    <w:rsid w:val="00EF6594"/>
   </w:style>
   <w:style w:type="paragraph" w:styleId="3">
     <w:name w:val="heading 3"/>
@@ -40287,7 +41249,6 @@
   <w:style w:type="character" w:default="1" w:styleId="a0">
     <w:name w:val="Default Paragraph Font"/>
     <w:uiPriority w:val="1"/>
-    <w:semiHidden/>
     <w:unhideWhenUsed/>
   </w:style>
   <w:style w:type="table" w:default="1" w:styleId="a1">

</xml_diff>

<commit_message>
Chapter 4: Complete Data Flow Diagram
</commit_message>
<xml_diff>
--- a/v4.1.docx
+++ b/v4.1.docx
@@ -28008,19 +28008,7 @@
           <w:szCs w:val="32"/>
           <w:rtl/>
         </w:rPr>
-        <w:t>مخطط السياق</w:t>
-      </w:r>
-      <w:r>
-        <w:rPr>
-          <w:rFonts w:asciiTheme="minorBidi" w:hAnsiTheme="minorBidi"/>
-          <w:b/>
-          <w:bCs/>
-          <w:noProof/>
-          <w:sz w:val="32"/>
-          <w:szCs w:val="32"/>
-          <w:rtl/>
-        </w:rPr>
-        <w:t xml:space="preserve"> </w:t>
+        <w:t xml:space="preserve">مخطط السياق </w:t>
       </w:r>
       <w:r>
         <w:rPr>
@@ -28485,28 +28473,30 @@
         </w:rPr>
         <w:t xml:space="preserve">(designed using </w:t>
       </w:r>
-      <w:r>
-        <w:rPr>
-          <w:rFonts w:ascii="Times New Roman" w:hAnsi="Times New Roman" w:cs="Times New Roman"/>
-          <w:b/>
-          <w:bCs/>
-          <w:color w:val="1F4E79" w:themeColor="accent5" w:themeShade="80"/>
-          <w:sz w:val="20"/>
-          <w:szCs w:val="20"/>
-        </w:rPr>
-        <w:t>M</w:t>
-      </w:r>
-      <w:r>
-        <w:rPr>
-          <w:rFonts w:ascii="Times New Roman" w:hAnsi="Times New Roman" w:cs="Times New Roman"/>
-          <w:b/>
-          <w:bCs/>
-          <w:color w:val="1F4E79" w:themeColor="accent5" w:themeShade="80"/>
-          <w:sz w:val="20"/>
-          <w:szCs w:val="20"/>
-        </w:rPr>
-        <w:t>iro</w:t>
-      </w:r>
+      <w:hyperlink r:id="rId22" w:history="1">
+        <w:r>
+          <w:rPr>
+            <w:rStyle w:val="Hyperlink"/>
+            <w:rFonts w:ascii="Times New Roman" w:hAnsi="Times New Roman" w:cs="Times New Roman"/>
+            <w:b/>
+            <w:bCs/>
+            <w:sz w:val="20"/>
+            <w:szCs w:val="20"/>
+          </w:rPr>
+          <w:t>M</w:t>
+        </w:r>
+        <w:r>
+          <w:rPr>
+            <w:rStyle w:val="Hyperlink"/>
+            <w:rFonts w:ascii="Times New Roman" w:hAnsi="Times New Roman" w:cs="Times New Roman"/>
+            <w:b/>
+            <w:bCs/>
+            <w:sz w:val="20"/>
+            <w:szCs w:val="20"/>
+          </w:rPr>
+          <w:t>iro</w:t>
+        </w:r>
+      </w:hyperlink>
       <w:r>
         <w:rPr>
           <w:rFonts w:ascii="Times New Roman" w:hAnsi="Times New Roman" w:cs="Times New Roman"/>
@@ -28574,7 +28564,43 @@
           <w:szCs w:val="24"/>
           <w:rtl/>
         </w:rPr>
-        <w:t>يوفر مخطط السياق فهمًا واضحًا لكيفية عمل النظام كوسيط بين الأطراف المختلفة، مع تسهيل تدفق البيانات بطريقة فعّالة. يمثل هذا المخطط حجر الأساس لفهم هيكلية النظام وتفاعلاته، مما يسهم في تحسين تصميم النظام وضمان تلبية متطلبات المستخدمين</w:t>
+        <w:t xml:space="preserve">يوفر </w:t>
+      </w:r>
+      <w:r>
+        <w:rPr>
+          <w:rFonts w:asciiTheme="minorBidi" w:hAnsiTheme="minorBidi" w:hint="cs"/>
+          <w:sz w:val="24"/>
+          <w:szCs w:val="24"/>
+          <w:rtl/>
+        </w:rPr>
+        <w:t>ال</w:t>
+      </w:r>
+      <w:r>
+        <w:rPr>
+          <w:rFonts w:asciiTheme="minorBidi" w:hAnsiTheme="minorBidi"/>
+          <w:sz w:val="24"/>
+          <w:szCs w:val="24"/>
+          <w:rtl/>
+        </w:rPr>
+        <w:t xml:space="preserve">مخطط </w:t>
+      </w:r>
+      <w:r>
+        <w:rPr>
+          <w:rFonts w:asciiTheme="majorBidi" w:hAnsiTheme="majorBidi" w:cstheme="majorBidi"/>
+          <w:sz w:val="24"/>
+          <w:szCs w:val="24"/>
+          <w:rtl/>
+        </w:rPr>
+        <w:t>(1-4)</w:t>
+      </w:r>
+      <w:r>
+        <w:rPr>
+          <w:rFonts w:asciiTheme="minorBidi" w:hAnsiTheme="minorBidi"/>
+          <w:sz w:val="24"/>
+          <w:szCs w:val="24"/>
+          <w:rtl/>
+        </w:rPr>
+        <w:t xml:space="preserve"> فهمًا واضحًا لكيفية عمل النظام كوسيط بين الأطراف المختلفة، مع تسهيل تدفق البيانات بطريقة فعّالة. يمثل هذا المخطط حجر الأساس لفهم هيكلية النظام وتفاعلاته، مما يسهم في تحسين تصميم النظام وضمان تلبية متطلبات المستخدمين</w:t>
       </w:r>
       <w:r>
         <w:t>.</w:t>
@@ -28765,24 +28791,17 @@
           <w:rFonts w:asciiTheme="minorBidi" w:hAnsiTheme="minorBidi"/>
           <w:sz w:val="24"/>
           <w:szCs w:val="24"/>
-        </w:rPr>
-      </w:pPr>
-      <w:r>
-        <w:rPr>
-          <w:rFonts w:asciiTheme="minorBidi" w:hAnsiTheme="minorBidi"/>
-          <w:sz w:val="24"/>
-          <w:szCs w:val="24"/>
-          <w:rtl/>
-        </w:rPr>
-        <w:t>يمثل مخطط السياق</w:t>
-      </w:r>
-      <w:r>
-        <w:rPr>
-          <w:rFonts w:asciiTheme="minorBidi" w:hAnsiTheme="minorBidi"/>
-          <w:sz w:val="24"/>
-          <w:szCs w:val="24"/>
-        </w:rPr>
-        <w:t xml:space="preserve"> (</w:t>
+          <w:rtl/>
+        </w:rPr>
+      </w:pPr>
+      <w:r>
+        <w:rPr>
+          <w:rFonts w:asciiTheme="minorBidi" w:hAnsiTheme="minorBidi"/>
+          <w:sz w:val="24"/>
+          <w:szCs w:val="24"/>
+          <w:rtl/>
+        </w:rPr>
+        <w:t>مخطط تدفق البيانات (</w:t>
       </w:r>
       <w:r>
         <w:rPr>
@@ -28790,15 +28809,25 @@
           <w:sz w:val="24"/>
           <w:szCs w:val="24"/>
         </w:rPr>
-        <w:t>Context Diagram</w:t>
-      </w:r>
-      <w:r>
-        <w:rPr>
-          <w:rFonts w:asciiTheme="minorBidi" w:hAnsiTheme="minorBidi"/>
-          <w:sz w:val="24"/>
-          <w:szCs w:val="24"/>
-        </w:rPr>
-        <w:t>)</w:t>
+        <w:t>Data Flow Diagram</w:t>
+      </w:r>
+      <w:r>
+        <w:rPr>
+          <w:rFonts w:asciiTheme="majorBidi" w:hAnsiTheme="majorBidi" w:cstheme="majorBidi"/>
+          <w:sz w:val="24"/>
+          <w:szCs w:val="24"/>
+          <w:rtl/>
+        </w:rPr>
+        <w:t xml:space="preserve">) </w:t>
+      </w:r>
+      <w:r>
+        <w:rPr>
+          <w:rFonts w:asciiTheme="minorBidi" w:hAnsiTheme="minorBidi"/>
+          <w:sz w:val="24"/>
+          <w:szCs w:val="24"/>
+          <w:rtl/>
+        </w:rPr>
+        <w:t xml:space="preserve">هو أداة تُستخدم لتوضيح كيفية انتقال البيانات بين مكونات النظام المختلفة، مما يتيح رؤية شاملة وواضحة لآلية عمل النظام والعلاقات بين الأطراف المعنية، </w:t>
       </w:r>
       <w:r>
         <w:rPr>
@@ -28807,197 +28836,16 @@
           <w:szCs w:val="24"/>
           <w:rtl/>
         </w:rPr>
-        <w:t xml:space="preserve"> الذي يعرف بالمستوى الصفري </w:t>
-      </w:r>
-      <w:r>
-        <w:rPr>
-          <w:rFonts w:asciiTheme="minorBidi" w:hAnsiTheme="minorBidi"/>
-          <w:sz w:val="24"/>
-          <w:szCs w:val="24"/>
-        </w:rPr>
-        <w:t>(</w:t>
-      </w:r>
-      <w:r>
-        <w:rPr>
-          <w:rFonts w:asciiTheme="majorBidi" w:hAnsiTheme="majorBidi" w:cstheme="majorBidi"/>
-          <w:sz w:val="24"/>
-          <w:szCs w:val="24"/>
-        </w:rPr>
-        <w:t>Level 0</w:t>
-      </w:r>
-      <w:r>
-        <w:rPr>
-          <w:rFonts w:asciiTheme="minorBidi" w:hAnsiTheme="minorBidi"/>
-          <w:sz w:val="24"/>
-          <w:szCs w:val="24"/>
-        </w:rPr>
-        <w:t>)</w:t>
-      </w:r>
-      <w:r>
-        <w:rPr>
-          <w:rFonts w:asciiTheme="minorBidi" w:hAnsiTheme="minorBidi" w:hint="cs"/>
-          <w:sz w:val="24"/>
-          <w:szCs w:val="24"/>
-          <w:rtl/>
-        </w:rPr>
-        <w:t xml:space="preserve"> في مخطط تدفق البيانات</w:t>
-      </w:r>
-      <w:r>
-        <w:rPr>
-          <w:rFonts w:asciiTheme="minorBidi" w:hAnsiTheme="minorBidi"/>
-          <w:sz w:val="24"/>
-          <w:szCs w:val="24"/>
-        </w:rPr>
-        <w:t xml:space="preserve"> </w:t>
-      </w:r>
-      <w:r>
-        <w:rPr>
-          <w:rFonts w:asciiTheme="minorBidi" w:hAnsiTheme="minorBidi"/>
-          <w:sz w:val="24"/>
-          <w:szCs w:val="24"/>
-          <w:rtl/>
-        </w:rPr>
-        <w:t>عرضًا عالي المستوى للنظام، حيث يظهر النظام المركزي (تطبيق الخدمات الجامعية للهواتف المحمولة</w:t>
-      </w:r>
-      <w:r>
-        <w:rPr>
-          <w:rFonts w:asciiTheme="minorBidi" w:hAnsiTheme="minorBidi"/>
-          <w:sz w:val="24"/>
-          <w:szCs w:val="24"/>
-        </w:rPr>
-        <w:t xml:space="preserve"> </w:t>
-      </w:r>
-      <w:r>
-        <w:rPr>
-          <w:rFonts w:asciiTheme="minorBidi" w:hAnsiTheme="minorBidi"/>
-          <w:sz w:val="24"/>
-          <w:szCs w:val="24"/>
-        </w:rPr>
-        <w:t>(</w:t>
-      </w:r>
-      <w:r>
-        <w:rPr>
-          <w:rFonts w:asciiTheme="minorBidi" w:hAnsiTheme="minorBidi"/>
-          <w:sz w:val="24"/>
-          <w:szCs w:val="24"/>
-        </w:rPr>
-        <w:t xml:space="preserve"> </w:t>
-      </w:r>
-      <w:r>
-        <w:rPr>
-          <w:rFonts w:asciiTheme="majorBidi" w:hAnsiTheme="majorBidi" w:cstheme="majorBidi"/>
-          <w:sz w:val="24"/>
-          <w:szCs w:val="24"/>
-        </w:rPr>
-        <w:t>University Services Mobile App</w:t>
-      </w:r>
-      <w:r>
-        <w:rPr>
-          <w:rFonts w:asciiTheme="minorBidi" w:hAnsiTheme="minorBidi"/>
-          <w:sz w:val="24"/>
-          <w:szCs w:val="24"/>
-        </w:rPr>
-        <w:t xml:space="preserve"> </w:t>
-      </w:r>
-      <w:r>
-        <w:rPr>
-          <w:rFonts w:asciiTheme="minorBidi" w:hAnsiTheme="minorBidi"/>
-          <w:sz w:val="24"/>
-          <w:szCs w:val="24"/>
-          <w:rtl/>
-        </w:rPr>
-        <w:t xml:space="preserve">وكيفية تفاعله مع الكيانات الخارجية </w:t>
-      </w:r>
-      <w:r>
-        <w:rPr>
-          <w:rFonts w:asciiTheme="minorBidi" w:hAnsiTheme="minorBidi"/>
-          <w:sz w:val="24"/>
-          <w:szCs w:val="24"/>
-        </w:rPr>
-        <w:t>(</w:t>
-      </w:r>
-      <w:r>
-        <w:rPr>
-          <w:rFonts w:asciiTheme="majorBidi" w:hAnsiTheme="majorBidi" w:cstheme="majorBidi"/>
-          <w:sz w:val="24"/>
-          <w:szCs w:val="24"/>
-        </w:rPr>
-        <w:t>External Entities</w:t>
-      </w:r>
-      <w:r>
-        <w:rPr>
-          <w:rFonts w:asciiTheme="minorBidi" w:hAnsiTheme="minorBidi"/>
-          <w:sz w:val="24"/>
-          <w:szCs w:val="24"/>
-        </w:rPr>
-        <w:t>)</w:t>
-      </w:r>
-      <w:r>
-        <w:rPr>
-          <w:rFonts w:asciiTheme="minorBidi" w:hAnsiTheme="minorBidi" w:hint="cs"/>
-          <w:sz w:val="24"/>
-          <w:szCs w:val="24"/>
-          <w:rtl/>
-        </w:rPr>
-        <w:t>.</w:t>
-      </w:r>
-      <w:r>
-        <w:rPr>
-          <w:rFonts w:asciiTheme="minorBidi" w:hAnsiTheme="minorBidi"/>
-          <w:sz w:val="24"/>
-          <w:szCs w:val="24"/>
-        </w:rPr>
-        <w:t xml:space="preserve"> </w:t>
-      </w:r>
-      <w:r>
-        <w:rPr>
-          <w:rFonts w:asciiTheme="minorBidi" w:hAnsiTheme="minorBidi"/>
-          <w:sz w:val="24"/>
-          <w:szCs w:val="24"/>
-          <w:rtl/>
-        </w:rPr>
-        <w:t xml:space="preserve">يوضح المخطط تدفق البيانات </w:t>
-      </w:r>
-      <w:r>
-        <w:rPr>
-          <w:rFonts w:asciiTheme="minorBidi" w:hAnsiTheme="minorBidi"/>
-          <w:sz w:val="24"/>
-          <w:szCs w:val="24"/>
-        </w:rPr>
-        <w:t>(</w:t>
-      </w:r>
-      <w:r>
-        <w:rPr>
-          <w:rFonts w:asciiTheme="majorBidi" w:hAnsiTheme="majorBidi" w:cstheme="majorBidi"/>
-          <w:sz w:val="24"/>
-          <w:szCs w:val="24"/>
-        </w:rPr>
-        <w:t>Data Flows</w:t>
-      </w:r>
-      <w:r>
-        <w:rPr>
-          <w:rFonts w:asciiTheme="minorBidi" w:hAnsiTheme="minorBidi"/>
-          <w:sz w:val="24"/>
-          <w:szCs w:val="24"/>
-        </w:rPr>
-        <w:t xml:space="preserve">) </w:t>
-      </w:r>
-      <w:r>
-        <w:rPr>
-          <w:rFonts w:asciiTheme="minorBidi" w:hAnsiTheme="minorBidi"/>
-          <w:sz w:val="24"/>
-          <w:szCs w:val="24"/>
-          <w:rtl/>
-        </w:rPr>
-        <w:t>بين النظام وهذه الكيانات</w:t>
-      </w:r>
-      <w:r>
-        <w:rPr>
-          <w:rFonts w:asciiTheme="minorBidi" w:hAnsiTheme="minorBidi"/>
-          <w:sz w:val="24"/>
-          <w:szCs w:val="24"/>
-        </w:rPr>
-        <w:t>.</w:t>
+        <w:t xml:space="preserve">حيث </w:t>
+      </w:r>
+      <w:r>
+        <w:rPr>
+          <w:rFonts w:asciiTheme="minorBidi" w:hAnsiTheme="minorBidi"/>
+          <w:sz w:val="24"/>
+          <w:szCs w:val="24"/>
+          <w:rtl/>
+        </w:rPr>
+        <w:t>يعكس المخطط تدفق البيانات بشكل مبسط ومنظم لتوضيح العمليات الأكاديمية الأساسية.</w:t>
       </w:r>
     </w:p>
     <w:p>
@@ -29007,9 +28855,117 @@
         <w:ind w:firstLine="284"/>
         <w:jc w:val="both"/>
         <w:rPr>
-          <w:rtl/>
-        </w:rPr>
-      </w:pPr>
+          <w:rFonts w:asciiTheme="minorBidi" w:hAnsiTheme="minorBidi"/>
+          <w:sz w:val="24"/>
+          <w:szCs w:val="24"/>
+        </w:rPr>
+      </w:pPr>
+      <w:r>
+        <w:rPr>
+          <w:rFonts w:asciiTheme="minorBidi" w:hAnsiTheme="minorBidi" w:hint="cs"/>
+          <w:sz w:val="24"/>
+          <w:szCs w:val="24"/>
+          <w:rtl/>
+        </w:rPr>
+        <w:t>ا</w:t>
+      </w:r>
+      <w:r>
+        <w:rPr>
+          <w:rFonts w:asciiTheme="minorBidi" w:hAnsiTheme="minorBidi"/>
+          <w:sz w:val="24"/>
+          <w:szCs w:val="24"/>
+          <w:rtl/>
+        </w:rPr>
+        <w:t>لمخطط</w:t>
+      </w:r>
+      <w:r>
+        <w:rPr>
+          <w:rFonts w:asciiTheme="minorBidi" w:hAnsiTheme="minorBidi" w:hint="cs"/>
+          <w:sz w:val="24"/>
+          <w:szCs w:val="24"/>
+          <w:rtl/>
+        </w:rPr>
+        <w:t xml:space="preserve"> </w:t>
+      </w:r>
+      <w:r>
+        <w:rPr>
+          <w:rFonts w:asciiTheme="majorBidi" w:hAnsiTheme="majorBidi" w:cstheme="majorBidi"/>
+          <w:sz w:val="24"/>
+          <w:szCs w:val="24"/>
+          <w:rtl/>
+        </w:rPr>
+        <w:t>(2-4)</w:t>
+      </w:r>
+      <w:r>
+        <w:rPr>
+          <w:rFonts w:asciiTheme="minorBidi" w:hAnsiTheme="minorBidi" w:hint="cs"/>
+          <w:sz w:val="24"/>
+          <w:szCs w:val="24"/>
+          <w:rtl/>
+        </w:rPr>
+        <w:t xml:space="preserve"> </w:t>
+      </w:r>
+      <w:r>
+        <w:rPr>
+          <w:rFonts w:asciiTheme="minorBidi" w:hAnsiTheme="minorBidi"/>
+          <w:sz w:val="24"/>
+          <w:szCs w:val="24"/>
+          <w:rtl/>
+        </w:rPr>
+        <w:t>يوضح العلاقة بين مكونات النظام</w:t>
+      </w:r>
+      <w:r>
+        <w:rPr>
+          <w:rFonts w:asciiTheme="minorBidi" w:hAnsiTheme="minorBidi" w:hint="cs"/>
+          <w:sz w:val="24"/>
+          <w:szCs w:val="24"/>
+          <w:rtl/>
+        </w:rPr>
+        <w:t xml:space="preserve"> </w:t>
+      </w:r>
+      <w:r>
+        <w:rPr>
+          <w:rFonts w:asciiTheme="majorBidi" w:hAnsiTheme="majorBidi" w:cstheme="majorBidi"/>
+          <w:sz w:val="24"/>
+          <w:szCs w:val="24"/>
+          <w:rtl/>
+        </w:rPr>
+        <w:t>(</w:t>
+      </w:r>
+      <w:r>
+        <w:rPr>
+          <w:rFonts w:asciiTheme="majorBidi" w:hAnsiTheme="majorBidi" w:cstheme="majorBidi"/>
+          <w:sz w:val="24"/>
+          <w:szCs w:val="24"/>
+        </w:rPr>
+        <w:t>External entities</w:t>
+      </w:r>
+      <w:r>
+        <w:rPr>
+          <w:rFonts w:asciiTheme="majorBidi" w:hAnsiTheme="majorBidi" w:cstheme="majorBidi"/>
+          <w:sz w:val="24"/>
+          <w:szCs w:val="24"/>
+          <w:rtl/>
+        </w:rPr>
+        <w:t>)</w:t>
+      </w:r>
+      <w:r>
+        <w:rPr>
+          <w:rFonts w:asciiTheme="minorBidi" w:hAnsiTheme="minorBidi"/>
+          <w:sz w:val="24"/>
+          <w:szCs w:val="24"/>
+          <w:rtl/>
+        </w:rPr>
+        <w:t xml:space="preserve"> ودور كل مكون في تدفق البيانات حتى وصولها إلى المستخدم النهائي</w:t>
+      </w:r>
+      <w:r>
+        <w:rPr>
+          <w:rFonts w:asciiTheme="minorBidi" w:hAnsiTheme="minorBidi"/>
+          <w:sz w:val="24"/>
+          <w:szCs w:val="24"/>
+        </w:rPr>
+        <w:t>.</w:t>
+      </w:r>
     </w:p>
     <w:p>
       <w:pPr>
@@ -29018,9 +28974,182 @@
         <w:ind w:firstLine="284"/>
         <w:jc w:val="both"/>
         <w:rPr>
-          <w:rtl/>
-        </w:rPr>
-      </w:pPr>
+          <w:rFonts w:asciiTheme="minorBidi" w:hAnsiTheme="minorBidi"/>
+          <w:sz w:val="24"/>
+          <w:szCs w:val="24"/>
+          <w:rtl/>
+        </w:rPr>
+      </w:pPr>
+      <w:r>
+        <w:rPr>
+          <w:rFonts w:asciiTheme="minorBidi" w:hAnsiTheme="minorBidi"/>
+          <w:sz w:val="24"/>
+          <w:szCs w:val="24"/>
+          <w:rtl/>
+        </w:rPr>
+        <mc:AlternateContent>
+          <mc:Choice Requires="wps">
+            <w:drawing>
+              <wp:anchor distT="0" distB="0" distL="114300" distR="114300" simplePos="0" relativeHeight="251730944" behindDoc="0" locked="0" layoutInCell="1" allowOverlap="1" wp14:anchorId="6A2FC837" wp14:editId="4C24BCBD">
+                <wp:simplePos x="0" y="0"/>
+                <wp:positionH relativeFrom="column">
+                  <wp:posOffset>-468630</wp:posOffset>
+                </wp:positionH>
+                <wp:positionV relativeFrom="paragraph">
+                  <wp:posOffset>160020</wp:posOffset>
+                </wp:positionV>
+                <wp:extent cx="6527800" cy="2978150"/>
+                <wp:effectExtent l="0" t="0" r="0" b="0"/>
+                <wp:wrapNone/>
+                <wp:docPr id="1199948185" name="مربع نص 52"/>
+                <wp:cNvGraphicFramePr/>
+                <a:graphic xmlns:a="http://schemas.openxmlformats.org/drawingml/2006/main">
+                  <a:graphicData uri="http://schemas.microsoft.com/office/word/2010/wordprocessingShape">
+                    <wps:wsp>
+                      <wps:cNvSpPr txBox="1"/>
+                      <wps:spPr>
+                        <a:xfrm>
+                          <a:off x="0" y="0"/>
+                          <a:ext cx="6527800" cy="2978150"/>
+                        </a:xfrm>
+                        <a:prstGeom prst="rect">
+                          <a:avLst/>
+                        </a:prstGeom>
+                        <a:noFill/>
+                        <a:ln w="6350">
+                          <a:noFill/>
+                        </a:ln>
+                      </wps:spPr>
+                      <wps:txbx>
+                        <w:txbxContent>
+                          <w:p>
+                            <w:r>
+                              <w:rPr>
+                                <w:noProof/>
+                              </w:rPr>
+                              <w:drawing>
+                                <wp:inline distT="0" distB="0" distL="0" distR="0" wp14:anchorId="6E33D5C4" wp14:editId="0B628D12">
+                                  <wp:extent cx="6350196" cy="2787650"/>
+                                  <wp:effectExtent l="0" t="0" r="0" b="0"/>
+                                  <wp:docPr id="22894040" name="صورة 51"/>
+                                  <wp:cNvGraphicFramePr>
+                                    <a:graphicFrameLocks xmlns:a="http://schemas.openxmlformats.org/drawingml/2006/main" noChangeAspect="1"/>
+                                  </wp:cNvGraphicFramePr>
+                                  <a:graphic xmlns:a="http://schemas.openxmlformats.org/drawingml/2006/main">
+                                    <a:graphicData uri="http://schemas.openxmlformats.org/drawingml/2006/picture">
+                                      <pic:pic xmlns:pic="http://schemas.openxmlformats.org/drawingml/2006/picture">
+                                        <pic:nvPicPr>
+                                          <pic:cNvPr id="22894040" name="صورة 22894040"/>
+                                          <pic:cNvPicPr/>
+                                        </pic:nvPicPr>
+                                        <pic:blipFill>
+                                          <a:blip r:embed="rId23">
+                                            <a:extLst>
+                                              <a:ext uri="{28A0092B-C50C-407E-A947-70E740481C1C}">
+                                                <a14:useLocalDpi xmlns:a14="http://schemas.microsoft.com/office/drawing/2010/main" val="0"/>
+                                              </a:ext>
+                                            </a:extLst>
+                                          </a:blip>
+                                          <a:stretch>
+                                            <a:fillRect/>
+                                          </a:stretch>
+                                        </pic:blipFill>
+                                        <pic:spPr>
+                                          <a:xfrm>
+                                            <a:off x="0" y="0"/>
+                                            <a:ext cx="6358994" cy="2791512"/>
+                                          </a:xfrm>
+                                          <a:prstGeom prst="rect">
+                                            <a:avLst/>
+                                          </a:prstGeom>
+                                        </pic:spPr>
+                                      </pic:pic>
+                                    </a:graphicData>
+                                  </a:graphic>
+                                </wp:inline>
+                              </w:drawing>
+                            </w:r>
+                          </w:p>
+                        </w:txbxContent>
+                      </wps:txbx>
+                      <wps:bodyPr rot="0" spcFirstLastPara="0" vertOverflow="overflow" horzOverflow="overflow" vert="horz" wrap="square" lIns="91440" tIns="45720" rIns="91440" bIns="45720" numCol="1" spcCol="0" rtlCol="0" fromWordArt="0" anchor="t" anchorCtr="0" forceAA="0" compatLnSpc="1">
+                        <a:prstTxWarp prst="textNoShape">
+                          <a:avLst/>
+                        </a:prstTxWarp>
+                        <a:noAutofit/>
+                      </wps:bodyPr>
+                    </wps:wsp>
+                  </a:graphicData>
+                </a:graphic>
+                <wp14:sizeRelH relativeFrom="margin">
+                  <wp14:pctWidth>0</wp14:pctWidth>
+                </wp14:sizeRelH>
+                <wp14:sizeRelV relativeFrom="margin">
+                  <wp14:pctHeight>0</wp14:pctHeight>
+                </wp14:sizeRelV>
+              </wp:anchor>
+            </w:drawing>
+          </mc:Choice>
+          <mc:Fallback>
+            <w:pict>
+              <v:shape w14:anchorId="6A2FC837" id="مربع نص 52" o:spid="_x0000_s1042" type="#_x0000_t202" style="position:absolute;left:0;text-align:left;margin-left:-36.9pt;margin-top:12.6pt;width:514pt;height:234.5pt;z-index:251730944;visibility:visible;mso-wrap-style:square;mso-width-percent:0;mso-height-percent:0;mso-wrap-distance-left:9pt;mso-wrap-distance-top:0;mso-wrap-distance-right:9pt;mso-wrap-distance-bottom:0;mso-position-horizontal:absolute;mso-position-horizontal-relative:text;mso-position-vertical:absolute;mso-position-vertical-relative:text;mso-width-percent:0;mso-height-percent:0;mso-width-relative:margin;mso-height-relative:margin;v-text-anchor:top" o:gfxdata="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" filled="f" stroked="f" strokeweight=".5pt">
+                <v:textbox>
+                  <w:txbxContent>
+                    <w:p>
+                      <w:r>
+                        <w:rPr>
+                          <w:noProof/>
+                        </w:rPr>
+                        <w:drawing>
+                          <wp:inline distT="0" distB="0" distL="0" distR="0" wp14:anchorId="6E33D5C4" wp14:editId="0B628D12">
+                            <wp:extent cx="6350196" cy="2787650"/>
+                            <wp:effectExtent l="0" t="0" r="0" b="0"/>
+                            <wp:docPr id="22894040" name="صورة 51"/>
+                            <wp:cNvGraphicFramePr>
+                              <a:graphicFrameLocks xmlns:a="http://schemas.openxmlformats.org/drawingml/2006/main" noChangeAspect="1"/>
+                            </wp:cNvGraphicFramePr>
+                            <a:graphic xmlns:a="http://schemas.openxmlformats.org/drawingml/2006/main">
+                              <a:graphicData uri="http://schemas.openxmlformats.org/drawingml/2006/picture">
+                                <pic:pic xmlns:pic="http://schemas.openxmlformats.org/drawingml/2006/picture">
+                                  <pic:nvPicPr>
+                                    <pic:cNvPr id="22894040" name="صورة 22894040"/>
+                                    <pic:cNvPicPr/>
+                                  </pic:nvPicPr>
+                                  <pic:blipFill>
+                                    <a:blip r:embed="rId23">
+                                      <a:extLst>
+                                        <a:ext uri="{28A0092B-C50C-407E-A947-70E740481C1C}">
+                                          <a14:useLocalDpi xmlns:a14="http://schemas.microsoft.com/office/drawing/2010/main" val="0"/>
+                                        </a:ext>
+                                      </a:extLst>
+                                    </a:blip>
+                                    <a:stretch>
+                                      <a:fillRect/>
+                                    </a:stretch>
+                                  </pic:blipFill>
+                                  <pic:spPr>
+                                    <a:xfrm>
+                                      <a:off x="0" y="0"/>
+                                      <a:ext cx="6358994" cy="2791512"/>
+                                    </a:xfrm>
+                                    <a:prstGeom prst="rect">
+                                      <a:avLst/>
+                                    </a:prstGeom>
+                                  </pic:spPr>
+                                </pic:pic>
+                              </a:graphicData>
+                            </a:graphic>
+                          </wp:inline>
+                        </w:drawing>
+                      </w:r>
+                    </w:p>
+                  </w:txbxContent>
+                </v:textbox>
+              </v:shape>
+            </w:pict>
+          </mc:Fallback>
+        </mc:AlternateContent>
+      </w:r>
     </w:p>
     <w:p>
       <w:pPr>
@@ -29029,8 +29158,18 @@
         <w:ind w:firstLine="284"/>
         <w:jc w:val="both"/>
         <w:rPr>
-          <w:rtl/>
-        </w:rPr>
+          <w:rFonts w:asciiTheme="minorBidi" w:hAnsiTheme="minorBidi" w:hint="cs"/>
+          <w:sz w:val="24"/>
+          <w:szCs w:val="24"/>
+          <w:rtl/>
+        </w:rPr>
+      </w:pPr>
+    </w:p>
+    <w:p>
+      <w:pPr>
+        <w:bidi/>
+        <w:spacing w:before="120" w:after="120" w:line="360" w:lineRule="auto"/>
+        <w:ind w:firstLine="284"/>
       </w:pPr>
     </w:p>
     <w:p>
@@ -29051,13 +29190,437 @@
         <w:ind w:firstLine="284"/>
         <w:jc w:val="both"/>
         <w:rPr>
-          <w:rFonts w:asciiTheme="minorBidi" w:hAnsiTheme="minorBidi"/>
-          <w:sz w:val="24"/>
-          <w:szCs w:val="24"/>
+          <w:rtl/>
+        </w:rPr>
+      </w:pPr>
+    </w:p>
+    <w:p>
+      <w:pPr>
+        <w:bidi/>
+        <w:spacing w:before="120" w:after="120" w:line="360" w:lineRule="auto"/>
+        <w:ind w:firstLine="284"/>
+        <w:jc w:val="both"/>
+        <w:rPr>
+          <w:rFonts w:asciiTheme="minorBidi" w:hAnsiTheme="minorBidi"/>
+          <w:sz w:val="24"/>
+          <w:szCs w:val="24"/>
+        </w:rPr>
+      </w:pPr>
+    </w:p>
+    <w:p>
+      <w:pPr>
+        <w:bidi/>
+        <w:spacing w:before="120" w:after="120" w:line="360" w:lineRule="auto"/>
+        <w:ind w:firstLine="284"/>
+        <w:jc w:val="both"/>
+        <w:rPr>
+          <w:rFonts w:asciiTheme="minorBidi" w:hAnsiTheme="minorBidi"/>
+          <w:sz w:val="24"/>
+          <w:szCs w:val="24"/>
+        </w:rPr>
+      </w:pPr>
+    </w:p>
+    <w:p>
+      <w:pPr>
+        <w:bidi/>
+        <w:spacing w:before="120" w:after="120" w:line="360" w:lineRule="auto"/>
+        <w:ind w:firstLine="284"/>
+        <w:jc w:val="both"/>
+        <w:rPr>
+          <w:rFonts w:asciiTheme="minorBidi" w:hAnsiTheme="minorBidi"/>
+          <w:sz w:val="24"/>
+          <w:szCs w:val="24"/>
+        </w:rPr>
+      </w:pPr>
+    </w:p>
+    <w:p>
+      <w:pPr>
+        <w:bidi/>
+        <w:spacing w:before="120" w:after="120" w:line="360" w:lineRule="auto"/>
+        <w:jc w:val="both"/>
+        <w:rPr>
+          <w:rFonts w:asciiTheme="minorBidi" w:hAnsiTheme="minorBidi"/>
+          <w:sz w:val="24"/>
+          <w:szCs w:val="24"/>
+        </w:rPr>
+      </w:pPr>
+    </w:p>
+    <w:p>
+      <w:pPr>
+        <w:bidi/>
+        <w:spacing w:before="120" w:after="120" w:line="360" w:lineRule="auto"/>
+        <w:jc w:val="both"/>
+        <w:rPr>
+          <w:rFonts w:asciiTheme="minorBidi" w:hAnsiTheme="minorBidi"/>
+          <w:sz w:val="24"/>
+          <w:szCs w:val="24"/>
+        </w:rPr>
+      </w:pPr>
+    </w:p>
+    <w:p>
+      <w:pPr>
+        <w:spacing w:before="120" w:after="120" w:line="360" w:lineRule="auto"/>
+        <w:ind w:firstLine="284"/>
+        <w:jc w:val="center"/>
+        <w:rPr>
+          <w:rFonts w:ascii="Times New Roman" w:hAnsi="Times New Roman" w:cs="Times New Roman"/>
+          <w:b/>
+          <w:bCs/>
+          <w:color w:val="000000"/>
+          <w:sz w:val="20"/>
+          <w:szCs w:val="20"/>
+        </w:rPr>
+      </w:pPr>
+      <w:r>
+        <w:rPr>
+          <w:rFonts w:ascii="Times New Roman" w:hAnsi="Times New Roman" w:cs="Times New Roman"/>
+          <w:b/>
+          <w:bCs/>
+          <w:color w:val="000000"/>
+          <w:sz w:val="20"/>
+          <w:szCs w:val="20"/>
+        </w:rPr>
+        <w:t xml:space="preserve">Fig. </w:t>
+      </w:r>
+      <w:r>
+        <w:rPr>
+          <w:rFonts w:ascii="Times New Roman" w:hAnsi="Times New Roman" w:cs="Times New Roman" w:hint="cs"/>
+          <w:b/>
+          <w:bCs/>
+          <w:color w:val="000000"/>
+          <w:sz w:val="20"/>
+          <w:szCs w:val="20"/>
+          <w:rtl/>
+        </w:rPr>
+        <w:t>4</w:t>
+      </w:r>
+      <w:r>
+        <w:rPr>
+          <w:rFonts w:ascii="Times New Roman" w:hAnsi="Times New Roman" w:cs="Times New Roman"/>
+          <w:b/>
+          <w:bCs/>
+          <w:color w:val="000000"/>
+          <w:sz w:val="20"/>
+          <w:szCs w:val="20"/>
+        </w:rPr>
+        <w:t>-</w:t>
+      </w:r>
+      <w:r>
+        <w:rPr>
+          <w:rFonts w:ascii="Times New Roman" w:hAnsi="Times New Roman" w:cs="Times New Roman"/>
+          <w:b/>
+          <w:bCs/>
+          <w:color w:val="000000"/>
+          <w:sz w:val="20"/>
+          <w:szCs w:val="20"/>
+        </w:rPr>
+        <w:t>2</w:t>
+      </w:r>
+      <w:r>
+        <w:rPr>
+          <w:rFonts w:ascii="Times New Roman" w:hAnsi="Times New Roman" w:cs="Times New Roman"/>
+          <w:b/>
+          <w:bCs/>
+          <w:color w:val="000000"/>
+          <w:sz w:val="20"/>
+          <w:szCs w:val="20"/>
+        </w:rPr>
+        <w:t>,</w:t>
+      </w:r>
+      <w:r>
+        <w:rPr>
+          <w:rFonts w:ascii="Times New Roman" w:hAnsi="Times New Roman" w:cs="Times New Roman"/>
+          <w:b/>
+          <w:bCs/>
+          <w:color w:val="000000"/>
+          <w:sz w:val="20"/>
+          <w:szCs w:val="20"/>
+        </w:rPr>
+        <w:t xml:space="preserve"> </w:t>
+      </w:r>
+      <w:r>
+        <w:rPr>
+          <w:rFonts w:ascii="Times New Roman" w:hAnsi="Times New Roman" w:cs="Times New Roman"/>
+          <w:b/>
+          <w:bCs/>
+          <w:color w:val="000000"/>
+          <w:sz w:val="20"/>
+          <w:szCs w:val="20"/>
+        </w:rPr>
+        <w:t>Data Flow Diagram</w:t>
+      </w:r>
+      <w:r>
+        <w:rPr>
+          <w:rFonts w:ascii="Times New Roman" w:hAnsi="Times New Roman" w:cs="Times New Roman" w:hint="cs"/>
+          <w:b/>
+          <w:bCs/>
+          <w:color w:val="000000"/>
+          <w:sz w:val="20"/>
+          <w:szCs w:val="20"/>
+          <w:rtl/>
+        </w:rPr>
+        <w:t xml:space="preserve"> </w:t>
+      </w:r>
+      <w:r>
+        <w:rPr>
+          <w:rFonts w:ascii="Times New Roman" w:hAnsi="Times New Roman" w:cs="Times New Roman"/>
+          <w:b/>
+          <w:bCs/>
+          <w:color w:val="000000"/>
+          <w:sz w:val="20"/>
+          <w:szCs w:val="20"/>
+        </w:rPr>
+        <w:t xml:space="preserve">(designed using </w:t>
+      </w:r>
+      <w:hyperlink r:id="rId24" w:history="1">
+        <w:r>
+          <w:rPr>
+            <w:rStyle w:val="Hyperlink"/>
+            <w:rFonts w:ascii="Times New Roman" w:hAnsi="Times New Roman" w:cs="Times New Roman"/>
+            <w:b/>
+            <w:bCs/>
+            <w:sz w:val="20"/>
+            <w:szCs w:val="20"/>
+          </w:rPr>
+          <w:t>Miro</w:t>
+        </w:r>
+      </w:hyperlink>
+      <w:r>
+        <w:rPr>
+          <w:rFonts w:ascii="Times New Roman" w:hAnsi="Times New Roman" w:cs="Times New Roman"/>
+          <w:b/>
+          <w:bCs/>
+          <w:color w:val="1F4E79" w:themeColor="accent5" w:themeShade="80"/>
+          <w:sz w:val="20"/>
+          <w:szCs w:val="20"/>
+        </w:rPr>
+        <w:t xml:space="preserve"> </w:t>
+      </w:r>
+      <w:r>
+        <w:rPr>
+          <w:rFonts w:ascii="Times New Roman" w:hAnsi="Times New Roman" w:cs="Times New Roman"/>
+          <w:b/>
+          <w:bCs/>
+          <w:color w:val="000000"/>
+          <w:sz w:val="20"/>
+          <w:szCs w:val="20"/>
+        </w:rPr>
+        <w:t>Website)</w:t>
+      </w:r>
+    </w:p>
+    <w:p>
+      <w:pPr>
+        <w:spacing w:before="120" w:after="120" w:line="360" w:lineRule="auto"/>
+        <w:ind w:firstLine="284"/>
+        <w:jc w:val="center"/>
+        <w:rPr>
+          <w:rFonts w:ascii="Times New Roman" w:hAnsi="Times New Roman" w:cs="Times New Roman"/>
+          <w:b/>
+          <w:bCs/>
+          <w:color w:val="000000"/>
+          <w:sz w:val="20"/>
+          <w:szCs w:val="20"/>
+        </w:rPr>
+      </w:pPr>
+    </w:p>
+    <w:p>
+      <w:pPr>
+        <w:bidi/>
+        <w:spacing w:before="120" w:after="120" w:line="360" w:lineRule="auto"/>
+        <w:ind w:firstLine="284"/>
+        <w:jc w:val="both"/>
+        <w:rPr>
+          <w:rFonts w:asciiTheme="minorBidi" w:hAnsiTheme="minorBidi"/>
+          <w:sz w:val="24"/>
+          <w:szCs w:val="24"/>
+        </w:rPr>
+      </w:pPr>
+      <w:r>
+        <w:rPr>
+          <w:rFonts w:asciiTheme="minorBidi" w:hAnsiTheme="minorBidi"/>
+          <w:sz w:val="24"/>
+          <w:szCs w:val="24"/>
+          <w:rtl/>
+        </w:rPr>
+        <w:t>يبدأ النظام من الإدارة الجامعية</w:t>
+      </w:r>
+      <w:r>
+        <w:rPr>
+          <w:rFonts w:asciiTheme="minorBidi" w:hAnsiTheme="minorBidi"/>
+          <w:sz w:val="24"/>
+          <w:szCs w:val="24"/>
+        </w:rPr>
+        <w:t xml:space="preserve"> </w:t>
+      </w:r>
+      <w:r>
+        <w:rPr>
+          <w:rFonts w:asciiTheme="majorBidi" w:hAnsiTheme="majorBidi" w:cstheme="majorBidi"/>
+          <w:sz w:val="24"/>
+          <w:szCs w:val="24"/>
+        </w:rPr>
+        <w:t>(Uni Administration)</w:t>
+      </w:r>
+      <w:r>
+        <w:rPr>
+          <w:rFonts w:asciiTheme="minorBidi" w:hAnsiTheme="minorBidi"/>
+          <w:sz w:val="24"/>
+          <w:szCs w:val="24"/>
+        </w:rPr>
+        <w:t xml:space="preserve"> </w:t>
+      </w:r>
+      <w:r>
+        <w:rPr>
+          <w:rFonts w:asciiTheme="minorBidi" w:hAnsiTheme="minorBidi"/>
+          <w:sz w:val="24"/>
+          <w:szCs w:val="24"/>
+          <w:rtl/>
+        </w:rPr>
+        <w:t>كمصدر رئيسي للبيانات الأكاديمية والجداول الدراسية. تُرسل البيانات إلى قاعدة البيانات</w:t>
+      </w:r>
+      <w:r>
+        <w:rPr>
+          <w:rFonts w:asciiTheme="minorBidi" w:hAnsiTheme="minorBidi"/>
+          <w:sz w:val="24"/>
+          <w:szCs w:val="24"/>
+        </w:rPr>
+        <w:t xml:space="preserve"> </w:t>
+      </w:r>
+      <w:r>
+        <w:rPr>
+          <w:rFonts w:asciiTheme="majorBidi" w:hAnsiTheme="majorBidi" w:cstheme="majorBidi"/>
+          <w:sz w:val="24"/>
+          <w:szCs w:val="24"/>
+        </w:rPr>
+        <w:t>(Database)</w:t>
+      </w:r>
+      <w:r>
+        <w:rPr>
+          <w:rFonts w:asciiTheme="minorBidi" w:hAnsiTheme="minorBidi"/>
+          <w:sz w:val="24"/>
+          <w:szCs w:val="24"/>
+        </w:rPr>
+        <w:t xml:space="preserve"> </w:t>
+      </w:r>
+      <w:r>
+        <w:rPr>
+          <w:rFonts w:asciiTheme="minorBidi" w:hAnsiTheme="minorBidi"/>
+          <w:sz w:val="24"/>
+          <w:szCs w:val="24"/>
+          <w:rtl/>
+        </w:rPr>
+        <w:t>لتخزينها وتنظيمها</w:t>
+      </w:r>
+      <w:r>
+        <w:rPr>
+          <w:rFonts w:asciiTheme="minorBidi" w:hAnsiTheme="minorBidi"/>
+          <w:sz w:val="24"/>
+          <w:szCs w:val="24"/>
+        </w:rPr>
+        <w:t>.</w:t>
+      </w:r>
+    </w:p>
+    <w:p>
+      <w:pPr>
+        <w:bidi/>
+        <w:spacing w:before="120" w:after="120" w:line="360" w:lineRule="auto"/>
+        <w:ind w:firstLine="284"/>
+        <w:jc w:val="both"/>
+        <w:rPr>
+          <w:rFonts w:asciiTheme="minorBidi" w:hAnsiTheme="minorBidi"/>
+          <w:sz w:val="24"/>
+          <w:szCs w:val="24"/>
+        </w:rPr>
+      </w:pPr>
+      <w:r>
+        <w:rPr>
+          <w:rFonts w:asciiTheme="minorBidi" w:hAnsiTheme="minorBidi"/>
+          <w:sz w:val="24"/>
+          <w:szCs w:val="24"/>
+          <w:rtl/>
+        </w:rPr>
+        <w:t>يتيح النظام للطلاب وأعضاء هيئة التدريس</w:t>
+      </w:r>
+      <w:r>
+        <w:rPr>
+          <w:rFonts w:asciiTheme="minorBidi" w:hAnsiTheme="minorBidi"/>
+          <w:sz w:val="24"/>
+          <w:szCs w:val="24"/>
+        </w:rPr>
+        <w:t xml:space="preserve"> </w:t>
+      </w:r>
+      <w:r>
+        <w:rPr>
+          <w:rFonts w:asciiTheme="majorBidi" w:hAnsiTheme="majorBidi" w:cstheme="majorBidi"/>
+          <w:sz w:val="24"/>
+          <w:szCs w:val="24"/>
+        </w:rPr>
+        <w:t xml:space="preserve">(Students &amp; Faculty Members) </w:t>
+      </w:r>
+      <w:r>
+        <w:rPr>
+          <w:rFonts w:asciiTheme="minorBidi" w:hAnsiTheme="minorBidi"/>
+          <w:sz w:val="24"/>
+          <w:szCs w:val="24"/>
+          <w:rtl/>
+        </w:rPr>
+        <w:t>الوصول إلى الجداول والإشعارات. كما يدير عمليات التحقق من تسجيل الدخول</w:t>
+      </w:r>
+      <w:r>
+        <w:rPr>
+          <w:rFonts w:asciiTheme="minorBidi" w:hAnsiTheme="minorBidi"/>
+          <w:sz w:val="24"/>
+          <w:szCs w:val="24"/>
+        </w:rPr>
+        <w:t xml:space="preserve"> </w:t>
+      </w:r>
+      <w:r>
+        <w:rPr>
+          <w:rFonts w:asciiTheme="majorBidi" w:hAnsiTheme="majorBidi" w:cstheme="majorBidi"/>
+          <w:sz w:val="24"/>
+          <w:szCs w:val="24"/>
+        </w:rPr>
+        <w:t>(Login Validation)</w:t>
+      </w:r>
+      <w:r>
+        <w:rPr>
+          <w:rFonts w:asciiTheme="minorBidi" w:hAnsiTheme="minorBidi"/>
+          <w:sz w:val="24"/>
+          <w:szCs w:val="24"/>
+        </w:rPr>
+        <w:t xml:space="preserve"> </w:t>
+      </w:r>
+      <w:r>
+        <w:rPr>
+          <w:rFonts w:asciiTheme="minorBidi" w:hAnsiTheme="minorBidi"/>
+          <w:sz w:val="24"/>
+          <w:szCs w:val="24"/>
+          <w:rtl/>
+        </w:rPr>
+        <w:t>لضمان أمان البيانات</w:t>
+      </w:r>
+      <w:r>
+        <w:rPr>
+          <w:rFonts w:asciiTheme="minorBidi" w:hAnsiTheme="minorBidi"/>
+          <w:sz w:val="24"/>
+          <w:szCs w:val="24"/>
+        </w:rPr>
+        <w:t>.</w:t>
+      </w:r>
+    </w:p>
+    <w:p>
+      <w:pPr>
+        <w:bidi/>
+        <w:spacing w:before="120" w:after="120" w:line="360" w:lineRule="auto"/>
+        <w:jc w:val="both"/>
+        <w:rPr>
+          <w:rFonts w:asciiTheme="minorBidi" w:hAnsiTheme="minorBidi" w:hint="cs"/>
+          <w:sz w:val="24"/>
+          <w:szCs w:val="24"/>
+          <w:rtl/>
         </w:rPr>
         <w:sectPr>
-          <w:footerReference w:type="default" r:id="rId22"/>
-          <w:footerReference w:type="first" r:id="rId23"/>
+          <w:footerReference w:type="default" r:id="rId25"/>
+          <w:footerReference w:type="first" r:id="rId26"/>
           <w:pgSz w:w="11906" w:h="16838" w:code="9"/>
           <w:pgMar w:top="1418" w:right="1701" w:bottom="1418" w:left="1418" w:header="709" w:footer="709" w:gutter="0"/>
           <w:pgNumType w:start="1"/>
@@ -29275,7 +29838,7 @@
         </w:rPr>
         <w:t xml:space="preserve">“Five ways higher education is making use of mobile technology,". [Online]. Available: </w:t>
       </w:r>
-      <w:hyperlink r:id="rId24" w:tgtFrame="_new" w:history="1">
+      <w:hyperlink r:id="rId27" w:tgtFrame="_new" w:history="1">
         <w:r>
           <w:rPr>
             <w:rStyle w:val="Hyperlink"/>
@@ -29773,7 +30336,7 @@
         </w:rPr>
         <w:t xml:space="preserve">MDN Web Docs - Front-End Development. [Online]. Available: </w:t>
       </w:r>
-      <w:hyperlink r:id="rId25" w:history="1">
+      <w:hyperlink r:id="rId28" w:history="1">
         <w:r>
           <w:rPr>
             <w:rStyle w:val="Hyperlink"/>
@@ -29843,7 +30406,7 @@
         </w:rPr>
         <w:t xml:space="preserve">PHP: The Right Way - A Guide to PHP Best Practices. [Online]. Available: </w:t>
       </w:r>
-      <w:hyperlink r:id="rId26" w:tgtFrame="_new" w:history="1">
+      <w:hyperlink r:id="rId29" w:tgtFrame="_new" w:history="1">
         <w:r>
           <w:rPr>
             <w:rStyle w:val="Hyperlink"/>
@@ -30389,7 +30952,7 @@
         </w:rPr>
         <w:t xml:space="preserve"> B. I. A. A. Abdel Fattah, "The degree of using smartphones by Jordanian private universities students in teaching on quality criteria," Master’s thesis, Middle East University, Jordan, 2019. [Online]. Available: </w:t>
       </w:r>
-      <w:hyperlink r:id="rId27" w:history="1">
+      <w:hyperlink r:id="rId30" w:history="1">
         <w:r>
           <w:rPr>
             <w:rStyle w:val="Hyperlink"/>
@@ -30558,7 +31121,7 @@
         </w:rPr>
         <w:t xml:space="preserve"> IEEE, "IEEE Recommended Practice for Software Requirements Specifications" IEEE Std 830-1993, 1993. [Online]. Available: </w:t>
       </w:r>
-      <w:hyperlink r:id="rId28" w:history="1">
+      <w:hyperlink r:id="rId31" w:history="1">
         <w:r>
           <w:rPr>
             <w:rStyle w:val="Hyperlink"/>
@@ -30884,7 +31447,7 @@
           </mc:Choice>
           <mc:Fallback>
             <w:pict>
-              <v:shape w14:anchorId="1652DDE2" id="مربع نص 331876960" o:spid="_x0000_s1042" type="#_x0000_t202" style="position:absolute;left:0;text-align:left;margin-left:45pt;margin-top:-46.8pt;width:334.15pt;height:39pt;z-index:251705344;visibility:visible;mso-wrap-style:square;mso-width-percent:0;mso-height-percent:0;mso-wrap-distance-left:9pt;mso-wrap-distance-top:0;mso-wrap-distance-right:9pt;mso-wrap-distance-bottom:0;mso-position-horizontal:absolute;mso-position-horizontal-relative:text;mso-position-vertical:absolute;mso-position-vertical-relative:text;mso-width-percent:0;mso-height-percent:0;mso-width-relative:margin;mso-height-relative:margin;v-text-anchor:top" o:gfxdata="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" filled="f" stroked="f" strokeweight=".5pt">
+              <v:shape w14:anchorId="1652DDE2" id="مربع نص 331876960" o:spid="_x0000_s1043" type="#_x0000_t202" style="position:absolute;left:0;text-align:left;margin-left:45pt;margin-top:-46.8pt;width:334.15pt;height:39pt;z-index:251705344;visibility:visible;mso-wrap-style:square;mso-width-percent:0;mso-height-percent:0;mso-wrap-distance-left:9pt;mso-wrap-distance-top:0;mso-wrap-distance-right:9pt;mso-wrap-distance-bottom:0;mso-position-horizontal:absolute;mso-position-horizontal-relative:text;mso-position-vertical:absolute;mso-position-vertical-relative:text;mso-width-percent:0;mso-height-percent:0;mso-width-relative:margin;mso-height-relative:margin;v-text-anchor:top" o:gfxdata="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" filled="f" stroked="f" strokeweight=".5pt">
                 <v:textbox>
                   <w:txbxContent>
                     <w:p>
@@ -33320,7 +33883,7 @@
           </mc:Choice>
           <mc:Fallback>
             <w:pict>
-              <v:shape w14:anchorId="103D2991" id="مربع نص 1274846306" o:spid="_x0000_s1043" type="#_x0000_t202" style="position:absolute;left:0;text-align:left;margin-left:40.6pt;margin-top:-45.25pt;width:334.15pt;height:48.9pt;z-index:251716608;visibility:visible;mso-wrap-style:square;mso-width-percent:0;mso-height-percent:0;mso-wrap-distance-left:9pt;mso-wrap-distance-top:0;mso-wrap-distance-right:9pt;mso-wrap-distance-bottom:0;mso-position-horizontal:absolute;mso-position-horizontal-relative:text;mso-position-vertical:absolute;mso-position-vertical-relative:text;mso-width-percent:0;mso-height-percent:0;mso-width-relative:margin;mso-height-relative:margin;v-text-anchor:top" o:gfxdata="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" filled="f" stroked="f" strokeweight=".5pt">
+              <v:shape w14:anchorId="103D2991" id="مربع نص 1274846306" o:spid="_x0000_s1044" type="#_x0000_t202" style="position:absolute;left:0;text-align:left;margin-left:40.6pt;margin-top:-45.25pt;width:334.15pt;height:48.9pt;z-index:251716608;visibility:visible;mso-wrap-style:square;mso-width-percent:0;mso-height-percent:0;mso-wrap-distance-left:9pt;mso-wrap-distance-top:0;mso-wrap-distance-right:9pt;mso-wrap-distance-bottom:0;mso-position-horizontal:absolute;mso-position-horizontal-relative:text;mso-position-vertical:absolute;mso-position-vertical-relative:text;mso-width-percent:0;mso-height-percent:0;mso-width-relative:margin;mso-height-relative:margin;v-text-anchor:top" o:gfxdata="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" filled="f" stroked="f" strokeweight=".5pt">
                 <v:textbox>
                   <w:txbxContent>
                     <w:p>
@@ -35164,7 +35727,7 @@
           </mc:Choice>
           <mc:Fallback>
             <w:pict>
-              <v:shape w14:anchorId="5E585DB7" id="_x0000_s1044" type="#_x0000_t202" style="position:absolute;left:0;text-align:left;margin-left:-49.65pt;margin-top:-30.3pt;width:306.6pt;height:133.8pt;z-index:251684864;visibility:visible;mso-wrap-style:square;mso-width-percent:0;mso-height-percent:0;mso-wrap-distance-left:9pt;mso-wrap-distance-top:0;mso-wrap-distance-right:9pt;mso-wrap-distance-bottom:0;mso-position-horizontal:absolute;mso-position-horizontal-relative:text;mso-position-vertical:absolute;mso-position-vertical-relative:text;mso-width-percent:0;mso-height-percent:0;mso-width-relative:margin;mso-height-relative:margin;v-text-anchor:top" o:gfxdata="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" filled="f" stroked="f" strokeweight=".5pt">
+              <v:shape w14:anchorId="5E585DB7" id="_x0000_s1045" type="#_x0000_t202" style="position:absolute;left:0;text-align:left;margin-left:-49.65pt;margin-top:-30.3pt;width:306.6pt;height:133.8pt;z-index:251684864;visibility:visible;mso-wrap-style:square;mso-width-percent:0;mso-height-percent:0;mso-wrap-distance-left:9pt;mso-wrap-distance-top:0;mso-wrap-distance-right:9pt;mso-wrap-distance-bottom:0;mso-position-horizontal:absolute;mso-position-horizontal-relative:text;mso-position-vertical:absolute;mso-position-vertical-relative:text;mso-width-percent:0;mso-height-percent:0;mso-width-relative:margin;mso-height-relative:margin;v-text-anchor:top" o:gfxdata="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" filled="f" stroked="f" strokeweight=".5pt">
                 <v:textbox>
                   <w:txbxContent>
                     <w:p>
@@ -35415,7 +35978,7 @@
           </mc:Choice>
           <mc:Fallback>
             <w:pict>
-              <v:shape w14:anchorId="2A9FD0F2" id="_x0000_s1045" type="#_x0000_t202" style="position:absolute;left:0;text-align:left;margin-left:0;margin-top:481.15pt;width:415.2pt;height:34.65pt;z-index:251691008;visibility:visible;mso-wrap-style:square;mso-width-percent:0;mso-height-percent:0;mso-wrap-distance-left:9pt;mso-wrap-distance-top:0;mso-wrap-distance-right:9pt;mso-wrap-distance-bottom:0;mso-position-horizontal:center;mso-position-horizontal-relative:margin;mso-position-vertical:absolute;mso-position-vertical-relative:text;mso-width-percent:0;mso-height-percent:0;mso-width-relative:margin;mso-height-relative:margin;v-text-anchor:top" o:gfxdata="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" filled="f" stroked="f" strokeweight=".5pt">
+              <v:shape w14:anchorId="2A9FD0F2" id="_x0000_s1046" type="#_x0000_t202" style="position:absolute;left:0;text-align:left;margin-left:0;margin-top:481.15pt;width:415.2pt;height:34.65pt;z-index:251691008;visibility:visible;mso-wrap-style:square;mso-width-percent:0;mso-height-percent:0;mso-wrap-distance-left:9pt;mso-wrap-distance-top:0;mso-wrap-distance-right:9pt;mso-wrap-distance-bottom:0;mso-position-horizontal:center;mso-position-horizontal-relative:margin;mso-position-vertical:absolute;mso-position-vertical-relative:text;mso-width-percent:0;mso-height-percent:0;mso-width-relative:margin;mso-height-relative:margin;v-text-anchor:top" o:gfxdata="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" filled="f" stroked="f" strokeweight=".5pt">
                 <v:textbox>
                   <w:txbxContent>
                     <w:p>
@@ -35559,7 +36122,7 @@
           </mc:Choice>
           <mc:Fallback>
             <w:pict>
-              <v:shape w14:anchorId="65CD6B29" id="_x0000_s1046" type="#_x0000_t202" style="position:absolute;left:0;text-align:left;margin-left:0;margin-top:459pt;width:415.2pt;height:34.65pt;z-index:251689984;visibility:visible;mso-wrap-style:square;mso-width-percent:0;mso-height-percent:0;mso-wrap-distance-left:9pt;mso-wrap-distance-top:0;mso-wrap-distance-right:9pt;mso-wrap-distance-bottom:0;mso-position-horizontal:center;mso-position-horizontal-relative:margin;mso-position-vertical:absolute;mso-position-vertical-relative:text;mso-width-percent:0;mso-height-percent:0;mso-width-relative:margin;mso-height-relative:margin;v-text-anchor:top" o:gfxdata="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" filled="f" stroked="f" strokeweight=".5pt">
+              <v:shape w14:anchorId="65CD6B29" id="_x0000_s1047" type="#_x0000_t202" style="position:absolute;left:0;text-align:left;margin-left:0;margin-top:459pt;width:415.2pt;height:34.65pt;z-index:251689984;visibility:visible;mso-wrap-style:square;mso-width-percent:0;mso-height-percent:0;mso-wrap-distance-left:9pt;mso-wrap-distance-top:0;mso-wrap-distance-right:9pt;mso-wrap-distance-bottom:0;mso-position-horizontal:center;mso-position-horizontal-relative:margin;mso-position-vertical:absolute;mso-position-vertical-relative:text;mso-width-percent:0;mso-height-percent:0;mso-width-relative:margin;mso-height-relative:margin;v-text-anchor:top" o:gfxdata="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" filled="f" stroked="f" strokeweight=".5pt">
                 <v:textbox>
                   <w:txbxContent>
                     <w:p>
@@ -35885,7 +36448,7 @@
           </mc:Choice>
           <mc:Fallback>
             <w:pict>
-              <v:shape w14:anchorId="30E28640" id="_x0000_s1047" type="#_x0000_t202" style="position:absolute;left:0;text-align:left;margin-left:0;margin-top:274.8pt;width:354.6pt;height:180.45pt;z-index:251687936;visibility:visible;mso-wrap-style:square;mso-width-percent:0;mso-height-percent:0;mso-wrap-distance-left:9pt;mso-wrap-distance-top:0;mso-wrap-distance-right:9pt;mso-wrap-distance-bottom:0;mso-position-horizontal:center;mso-position-horizontal-relative:margin;mso-position-vertical:absolute;mso-position-vertical-relative:text;mso-width-percent:0;mso-height-percent:0;mso-width-relative:margin;mso-height-relative:margin;v-text-anchor:top" o:gfxdata="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" filled="f" stroked="f" strokeweight=".5pt">
+              <v:shape w14:anchorId="30E28640" id="_x0000_s1048" type="#_x0000_t202" style="position:absolute;left:0;text-align:left;margin-left:0;margin-top:274.8pt;width:354.6pt;height:180.45pt;z-index:251687936;visibility:visible;mso-wrap-style:square;mso-width-percent:0;mso-height-percent:0;mso-wrap-distance-left:9pt;mso-wrap-distance-top:0;mso-wrap-distance-right:9pt;mso-wrap-distance-bottom:0;mso-position-horizontal:center;mso-position-horizontal-relative:margin;mso-position-vertical:absolute;mso-position-vertical-relative:text;mso-width-percent:0;mso-height-percent:0;mso-width-relative:margin;mso-height-relative:margin;v-text-anchor:top" o:gfxdata="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" filled="f" stroked="f" strokeweight=".5pt">
                 <v:textbox>
                   <w:txbxContent>
                     <w:p>
@@ -36221,7 +36784,7 @@
           </mc:Choice>
           <mc:Fallback>
             <w:pict>
-              <v:shape w14:anchorId="5EAFB392" id="_x0000_s1048" type="#_x0000_t202" style="position:absolute;left:0;text-align:left;margin-left:19.2pt;margin-top:240.05pt;width:142.6pt;height:25.8pt;z-index:251688960;visibility:visible;mso-wrap-style:square;mso-width-percent:0;mso-height-percent:0;mso-wrap-distance-left:9pt;mso-wrap-distance-top:0;mso-wrap-distance-right:9pt;mso-wrap-distance-bottom:0;mso-position-horizontal:absolute;mso-position-horizontal-relative:margin;mso-position-vertical:absolute;mso-position-vertical-relative:text;mso-width-percent:0;mso-height-percent:0;mso-width-relative:margin;mso-height-relative:margin;v-text-anchor:top" o:gfxdata="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" filled="f" stroked="f" strokeweight=".5pt">
+              <v:shape w14:anchorId="5EAFB392" id="_x0000_s1049" type="#_x0000_t202" style="position:absolute;left:0;text-align:left;margin-left:19.2pt;margin-top:240.05pt;width:142.6pt;height:25.8pt;z-index:251688960;visibility:visible;mso-wrap-style:square;mso-width-percent:0;mso-height-percent:0;mso-wrap-distance-left:9pt;mso-wrap-distance-top:0;mso-wrap-distance-right:9pt;mso-wrap-distance-bottom:0;mso-position-horizontal:absolute;mso-position-horizontal-relative:margin;mso-position-vertical:absolute;mso-position-vertical-relative:text;mso-width-percent:0;mso-height-percent:0;mso-width-relative:margin;mso-height-relative:margin;v-text-anchor:top" o:gfxdata="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" filled="f" stroked="f" strokeweight=".5pt">
                 <v:textbox>
                   <w:txbxContent>
                     <w:p>
@@ -36380,7 +36943,7 @@
           </mc:Choice>
           <mc:Fallback>
             <w:pict>
-              <v:shape w14:anchorId="072990A9" id="_x0000_s1049" type="#_x0000_t202" style="position:absolute;left:0;text-align:left;margin-left:331.4pt;margin-top:-51.6pt;width:137.4pt;height:130.2pt;z-index:251685888;visibility:visible;mso-wrap-style:square;mso-width-percent:0;mso-height-percent:0;mso-wrap-distance-left:9pt;mso-wrap-distance-top:0;mso-wrap-distance-right:9pt;mso-wrap-distance-bottom:0;mso-position-horizontal:absolute;mso-position-horizontal-relative:text;mso-position-vertical:absolute;mso-position-vertical-relative:text;mso-width-percent:0;mso-height-percent:0;mso-width-relative:margin;mso-height-relative:margin;v-text-anchor:top" o:gfxdata="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" filled="f" stroked="f" strokeweight=".5pt">
+              <v:shape w14:anchorId="072990A9" id="_x0000_s1050" type="#_x0000_t202" style="position:absolute;left:0;text-align:left;margin-left:331.4pt;margin-top:-51.6pt;width:137.4pt;height:130.2pt;z-index:251685888;visibility:visible;mso-wrap-style:square;mso-width-percent:0;mso-height-percent:0;mso-wrap-distance-left:9pt;mso-wrap-distance-top:0;mso-wrap-distance-right:9pt;mso-wrap-distance-bottom:0;mso-position-horizontal:absolute;mso-position-horizontal-relative:text;mso-position-vertical:absolute;mso-position-vertical-relative:text;mso-width-percent:0;mso-height-percent:0;mso-width-relative:margin;mso-height-relative:margin;v-text-anchor:top" o:gfxdata="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" filled="f" stroked="f" strokeweight=".5pt">
                 <v:textbox>
                   <w:txbxContent>
                     <w:p>
@@ -36528,7 +37091,7 @@
           </mc:Choice>
           <mc:Fallback>
             <w:pict>
-              <v:shape w14:anchorId="25BB5361" id="_x0000_s1050" type="#_x0000_t202" style="position:absolute;left:0;text-align:left;margin-left:0;margin-top:150pt;width:415.2pt;height:60pt;z-index:251686912;visibility:visible;mso-wrap-style:square;mso-width-percent:0;mso-height-percent:0;mso-wrap-distance-left:9pt;mso-wrap-distance-top:0;mso-wrap-distance-right:9pt;mso-wrap-distance-bottom:0;mso-position-horizontal:center;mso-position-horizontal-relative:margin;mso-position-vertical:absolute;mso-position-vertical-relative:text;mso-width-percent:0;mso-height-percent:0;mso-width-relative:margin;mso-height-relative:margin;v-text-anchor:top" o:gfxdata="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" filled="f" stroked="f" strokeweight=".5pt">
+              <v:shape w14:anchorId="25BB5361" id="_x0000_s1051" type="#_x0000_t202" style="position:absolute;left:0;text-align:left;margin-left:0;margin-top:150pt;width:415.2pt;height:60pt;z-index:251686912;visibility:visible;mso-wrap-style:square;mso-width-percent:0;mso-height-percent:0;mso-wrap-distance-left:9pt;mso-wrap-distance-top:0;mso-wrap-distance-right:9pt;mso-wrap-distance-bottom:0;mso-position-horizontal:center;mso-position-horizontal-relative:margin;mso-position-vertical:absolute;mso-position-vertical-relative:text;mso-width-percent:0;mso-height-percent:0;mso-width-relative:margin;mso-height-relative:margin;v-text-anchor:top" o:gfxdata="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" filled="f" stroked="f" strokeweight=".5pt">
                 <v:textbox>
                   <w:txbxContent>
                     <w:p>
@@ -36684,7 +37247,7 @@
           </mc:Choice>
           <mc:Fallback>
             <w:pict>
-              <v:shape w14:anchorId="3CDE4B41" id="_x0000_s1051" type="#_x0000_t202" style="position:absolute;margin-left:0;margin-top:372.7pt;width:415.2pt;height:60.65pt;z-index:251692032;visibility:visible;mso-wrap-style:square;mso-width-percent:0;mso-height-percent:0;mso-wrap-distance-left:9pt;mso-wrap-distance-top:0;mso-wrap-distance-right:9pt;mso-wrap-distance-bottom:0;mso-position-horizontal:center;mso-position-horizontal-relative:margin;mso-position-vertical:absolute;mso-position-vertical-relative:text;mso-width-percent:0;mso-height-percent:0;mso-width-relative:margin;mso-height-relative:margin;v-text-anchor:top" o:gfxdata="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" filled="f" stroked="f" strokeweight=".5pt">
+              <v:shape w14:anchorId="3CDE4B41" id="_x0000_s1052" type="#_x0000_t202" style="position:absolute;margin-left:0;margin-top:372.7pt;width:415.2pt;height:60.65pt;z-index:251692032;visibility:visible;mso-wrap-style:square;mso-width-percent:0;mso-height-percent:0;mso-wrap-distance-left:9pt;mso-wrap-distance-top:0;mso-wrap-distance-right:9pt;mso-wrap-distance-bottom:0;mso-position-horizontal:center;mso-position-horizontal-relative:margin;mso-position-vertical:absolute;mso-position-vertical-relative:text;mso-width-percent:0;mso-height-percent:0;mso-width-relative:margin;mso-height-relative:margin;v-text-anchor:top" o:gfxdata="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" filled="f" stroked="f" strokeweight=".5pt">
                 <v:textbox>
                   <w:txbxContent>
                     <w:p>
@@ -36796,7 +37359,7 @@
           </mc:Choice>
           <mc:Fallback>
             <w:pict>
-              <v:shape w14:anchorId="265D9794" id="_x0000_s1052" type="#_x0000_t202" style="position:absolute;margin-left:0;margin-top:448.1pt;width:415.2pt;height:34.65pt;z-index:251693056;visibility:visible;mso-wrap-style:square;mso-width-percent:0;mso-height-percent:0;mso-wrap-distance-left:9pt;mso-wrap-distance-top:0;mso-wrap-distance-right:9pt;mso-wrap-distance-bottom:0;mso-position-horizontal:center;mso-position-horizontal-relative:margin;mso-position-vertical:absolute;mso-position-vertical-relative:text;mso-width-percent:0;mso-height-percent:0;mso-width-relative:margin;mso-height-relative:margin;v-text-anchor:top" o:gfxdata="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" filled="f" stroked="f" strokeweight=".5pt">
+              <v:shape w14:anchorId="265D9794" id="_x0000_s1053" type="#_x0000_t202" style="position:absolute;margin-left:0;margin-top:448.1pt;width:415.2pt;height:34.65pt;z-index:251693056;visibility:visible;mso-wrap-style:square;mso-width-percent:0;mso-height-percent:0;mso-wrap-distance-left:9pt;mso-wrap-distance-top:0;mso-wrap-distance-right:9pt;mso-wrap-distance-bottom:0;mso-position-horizontal:center;mso-position-horizontal-relative:margin;mso-position-vertical:absolute;mso-position-vertical-relative:text;mso-width-percent:0;mso-height-percent:0;mso-width-relative:margin;mso-height-relative:margin;v-text-anchor:top" o:gfxdata="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" filled="f" stroked="f" strokeweight=".5pt">
                 <v:textbox>
                   <w:txbxContent>
                     <w:p>
@@ -36831,7 +37394,7 @@
       </w:r>
     </w:p>
     <w:sectPr>
-      <w:footerReference w:type="default" r:id="rId29"/>
+      <w:footerReference w:type="default" r:id="rId32"/>
       <w:pgSz w:w="11906" w:h="16838" w:code="9"/>
       <w:pgMar w:top="1418" w:right="1418" w:bottom="1418" w:left="1701" w:header="709" w:footer="709" w:gutter="0"/>
       <w:pgNumType w:start="1"/>

</xml_diff>

<commit_message>
Chapter 4: Use Case Diagram
</commit_message>
<xml_diff>
--- a/v4.1.docx
+++ b/v4.1.docx
@@ -614,9 +614,6 @@
         </mc:AlternateContent>
       </w:r>
       <w:r>
-        <w:t>–</w:t>
-      </w:r>
-      <w:r>
         <w:tab/>
       </w:r>
     </w:p>
@@ -1180,29 +1177,7 @@
                                 <w:szCs w:val="28"/>
                                 <w:rtl/>
                               </w:rPr>
-                              <w:t xml:space="preserve">نايف محمد </w:t>
-                            </w:r>
-                            <w:proofErr w:type="spellStart"/>
-                            <w:r>
-                              <w:rPr>
-                                <w:rFonts w:asciiTheme="minorBidi" w:hAnsiTheme="minorBidi"/>
-                                <w:b/>
-                                <w:sz w:val="28"/>
-                                <w:szCs w:val="28"/>
-                                <w:rtl/>
-                              </w:rPr>
-                              <w:t>محمد</w:t>
-                            </w:r>
-                            <w:proofErr w:type="spellEnd"/>
-                            <w:r>
-                              <w:rPr>
-                                <w:rFonts w:asciiTheme="minorBidi" w:hAnsiTheme="minorBidi"/>
-                                <w:b/>
-                                <w:sz w:val="28"/>
-                                <w:szCs w:val="28"/>
-                                <w:rtl/>
-                              </w:rPr>
-                              <w:t xml:space="preserve"> مصلح منيف</w:t>
+                              <w:t>نايف محمد محمد مصلح منيف</w:t>
                             </w:r>
                           </w:p>
                           <w:p>
@@ -1403,29 +1378,7 @@
                           <w:szCs w:val="28"/>
                           <w:rtl/>
                         </w:rPr>
-                        <w:t xml:space="preserve">نايف محمد </w:t>
-                      </w:r>
-                      <w:proofErr w:type="spellStart"/>
-                      <w:r>
-                        <w:rPr>
-                          <w:rFonts w:asciiTheme="minorBidi" w:hAnsiTheme="minorBidi"/>
-                          <w:b/>
-                          <w:sz w:val="28"/>
-                          <w:szCs w:val="28"/>
-                          <w:rtl/>
-                        </w:rPr>
-                        <w:t>محمد</w:t>
-                      </w:r>
-                      <w:proofErr w:type="spellEnd"/>
-                      <w:r>
-                        <w:rPr>
-                          <w:rFonts w:asciiTheme="minorBidi" w:hAnsiTheme="minorBidi"/>
-                          <w:b/>
-                          <w:sz w:val="28"/>
-                          <w:szCs w:val="28"/>
-                          <w:rtl/>
-                        </w:rPr>
-                        <w:t xml:space="preserve"> مصلح منيف</w:t>
+                        <w:t>نايف محمد محمد مصلح منيف</w:t>
                       </w:r>
                     </w:p>
                     <w:p>
@@ -14987,7 +14940,6 @@
           <w:szCs w:val="24"/>
         </w:rPr>
       </w:pPr>
-      <w:proofErr w:type="spellStart"/>
       <w:r>
         <w:rPr>
           <w:rFonts w:asciiTheme="majorBidi" w:hAnsiTheme="majorBidi" w:cstheme="majorBidi"/>
@@ -15004,7 +14956,6 @@
         </w:rPr>
         <w:t>Query</w:t>
       </w:r>
-      <w:proofErr w:type="spellEnd"/>
       <w:r>
         <w:rPr>
           <w:rFonts w:asciiTheme="minorBidi" w:hAnsiTheme="minorBidi" w:hint="cs"/>
@@ -15206,7 +15157,6 @@
           <w:szCs w:val="24"/>
         </w:rPr>
       </w:pPr>
-      <w:proofErr w:type="spellStart"/>
       <w:r>
         <w:rPr>
           <w:rFonts w:asciiTheme="majorBidi" w:hAnsiTheme="majorBidi" w:cstheme="majorBidi"/>
@@ -15215,7 +15165,6 @@
         </w:rPr>
         <w:t>FontAwesome</w:t>
       </w:r>
-      <w:proofErr w:type="spellEnd"/>
       <w:r>
         <w:rPr>
           <w:rFonts w:asciiTheme="minorBidi" w:hAnsiTheme="minorBidi" w:hint="cs"/>
@@ -16281,31 +16230,7 @@
           <w:szCs w:val="28"/>
           <w:rtl/>
         </w:rPr>
-        <w:t>،</w:t>
-      </w:r>
-      <w:proofErr w:type="spellStart"/>
-      <w:r>
-        <w:rPr>
-          <w:rFonts w:asciiTheme="minorBidi" w:hAnsiTheme="minorBidi" w:hint="cs"/>
-          <w:b/>
-          <w:bCs/>
-          <w:sz w:val="28"/>
-          <w:szCs w:val="28"/>
-          <w:rtl/>
-        </w:rPr>
-        <w:t>الصوفاني</w:t>
-      </w:r>
-      <w:proofErr w:type="spellEnd"/>
-      <w:r>
-        <w:rPr>
-          <w:rFonts w:asciiTheme="minorBidi" w:hAnsiTheme="minorBidi" w:hint="cs"/>
-          <w:b/>
-          <w:bCs/>
-          <w:sz w:val="28"/>
-          <w:szCs w:val="28"/>
-          <w:rtl/>
-        </w:rPr>
-        <w:t xml:space="preserve"> واخرون،</w:t>
+        <w:t>،الصوفاني واخرون،</w:t>
       </w:r>
       <w:r>
         <w:rPr>
@@ -16731,7 +16656,6 @@
         </w:rPr>
         <w:t xml:space="preserve"> </w:t>
       </w:r>
-      <w:proofErr w:type="spellStart"/>
       <w:r>
         <w:rPr>
           <w:rFonts w:asciiTheme="minorBidi" w:hAnsiTheme="minorBidi"/>
@@ -16742,7 +16666,6 @@
         </w:rPr>
         <w:t>UniApp</w:t>
       </w:r>
-      <w:proofErr w:type="spellEnd"/>
       <w:r>
         <w:rPr>
           <w:rFonts w:asciiTheme="minorBidi" w:hAnsiTheme="minorBidi" w:hint="cs"/>
@@ -16869,25 +16792,7 @@
           <w:sz w:val="24"/>
           <w:szCs w:val="24"/>
         </w:rPr>
-        <w:t xml:space="preserve"> "</w:t>
-      </w:r>
-      <w:proofErr w:type="spellStart"/>
-      <w:r>
-        <w:rPr>
-          <w:rFonts w:asciiTheme="minorBidi" w:hAnsiTheme="minorBidi"/>
-          <w:sz w:val="24"/>
-          <w:szCs w:val="24"/>
-        </w:rPr>
-        <w:t>UniApp</w:t>
-      </w:r>
-      <w:proofErr w:type="spellEnd"/>
-      <w:r>
-        <w:rPr>
-          <w:rFonts w:asciiTheme="minorBidi" w:hAnsiTheme="minorBidi"/>
-          <w:sz w:val="24"/>
-          <w:szCs w:val="24"/>
-        </w:rPr>
-        <w:t xml:space="preserve">" </w:t>
+        <w:t xml:space="preserve"> "UniApp" </w:t>
       </w:r>
       <w:r>
         <w:rPr>
@@ -16962,25 +16867,7 @@
           <w:sz w:val="24"/>
           <w:szCs w:val="24"/>
         </w:rPr>
-        <w:t xml:space="preserve"> </w:t>
-      </w:r>
-      <w:proofErr w:type="spellStart"/>
-      <w:r>
-        <w:rPr>
-          <w:rFonts w:asciiTheme="minorBidi" w:hAnsiTheme="minorBidi"/>
-          <w:sz w:val="24"/>
-          <w:szCs w:val="24"/>
-        </w:rPr>
-        <w:t>UniApp</w:t>
-      </w:r>
-      <w:proofErr w:type="spellEnd"/>
-      <w:r>
-        <w:rPr>
-          <w:rFonts w:asciiTheme="minorBidi" w:hAnsiTheme="minorBidi"/>
-          <w:sz w:val="24"/>
-          <w:szCs w:val="24"/>
-        </w:rPr>
-        <w:t xml:space="preserve"> </w:t>
+        <w:t xml:space="preserve"> UniApp </w:t>
       </w:r>
       <w:r>
         <w:rPr>
@@ -18332,20 +18219,8 @@
           <w:sz w:val="24"/>
           <w:szCs w:val="24"/>
         </w:rPr>
-        <w:t xml:space="preserve">S. </w:t>
-      </w:r>
-      <w:proofErr w:type="spellStart"/>
-      <w:r>
-        <w:rPr>
-          <w:rFonts w:asciiTheme="minorBidi" w:hAnsiTheme="minorBidi"/>
-          <w:i/>
-          <w:iCs/>
-          <w:sz w:val="24"/>
-          <w:szCs w:val="24"/>
-        </w:rPr>
-        <w:t>Gramatikov</w:t>
-      </w:r>
-      <w:proofErr w:type="spellEnd"/>
+        <w:t>S. Gramatikov</w:t>
+      </w:r>
       <w:r>
         <w:rPr>
           <w:rFonts w:asciiTheme="minorBidi" w:hAnsiTheme="minorBidi"/>
@@ -23308,47 +23183,7 @@
           <w:szCs w:val="24"/>
           <w:rtl/>
         </w:rPr>
-        <w:t xml:space="preserve">يُعتبر النظام مجديًا من الناحية التقنية، إذ تعتمد جدواه على إمكانية استخدام التقنية السحابية والتخزين </w:t>
-      </w:r>
-      <w:proofErr w:type="spellStart"/>
-      <w:r>
-        <w:rPr>
-          <w:rFonts w:asciiTheme="minorBidi" w:hAnsiTheme="minorBidi"/>
-          <w:sz w:val="24"/>
-          <w:szCs w:val="24"/>
-          <w:rtl/>
-        </w:rPr>
-        <w:t>السحابي</w:t>
-      </w:r>
-      <w:proofErr w:type="spellEnd"/>
-      <w:r>
-        <w:rPr>
-          <w:rFonts w:asciiTheme="minorBidi" w:hAnsiTheme="minorBidi"/>
-          <w:sz w:val="24"/>
-          <w:szCs w:val="24"/>
-          <w:rtl/>
-        </w:rPr>
-        <w:t xml:space="preserve"> لضمان توفره بشكل دائم وقدرته على استيعاب أعداد كبيرة من المستخدمين. تتوافر لدى الجامعة بنية تحتية قابلة للتطوير، ومع ذلك فإن اعتماد النظام </w:t>
-      </w:r>
-      <w:proofErr w:type="spellStart"/>
-      <w:r>
-        <w:rPr>
-          <w:rFonts w:asciiTheme="minorBidi" w:hAnsiTheme="minorBidi"/>
-          <w:sz w:val="24"/>
-          <w:szCs w:val="24"/>
-          <w:rtl/>
-        </w:rPr>
-        <w:t>السحابي</w:t>
-      </w:r>
-      <w:proofErr w:type="spellEnd"/>
-      <w:r>
-        <w:rPr>
-          <w:rFonts w:asciiTheme="minorBidi" w:hAnsiTheme="minorBidi"/>
-          <w:sz w:val="24"/>
-          <w:szCs w:val="24"/>
-          <w:rtl/>
-        </w:rPr>
-        <w:t xml:space="preserve"> سيقلل من الضغط على الخوادم المحلية، خاصةً في فترات الذروة الأكاديمية. يعتمد تطوير التطبيق على تقنية</w:t>
+        <w:t>يُعتبر النظام مجديًا من الناحية التقنية، إذ تعتمد جدواه على إمكانية استخدام التقنية السحابية والتخزين السحابي لضمان توفره بشكل دائم وقدرته على استيعاب أعداد كبيرة من المستخدمين. تتوافر لدى الجامعة بنية تحتية قابلة للتطوير، ومع ذلك فإن اعتماد النظام السحابي سيقلل من الضغط على الخوادم المحلية، خاصةً في فترات الذروة الأكاديمية. يعتمد تطوير التطبيق على تقنية</w:t>
       </w:r>
       <w:r>
         <w:rPr>
@@ -28663,6 +28498,7 @@
           <w:szCs w:val="32"/>
         </w:rPr>
       </w:pPr>
+      <w:bookmarkStart w:id="17" w:name="_Hlk187389759"/>
       <w:r>
         <w:rPr>
           <w:rFonts w:asciiTheme="minorBidi" w:hAnsiTheme="minorBidi"/>
@@ -28781,6 +28617,7 @@
         <w:t>)</w:t>
       </w:r>
     </w:p>
+    <w:bookmarkEnd w:id="17"/>
     <w:p>
       <w:pPr>
         <w:bidi/>
@@ -28983,6 +28820,7 @@
       <w:r>
         <w:rPr>
           <w:rFonts w:asciiTheme="minorBidi" w:hAnsiTheme="minorBidi"/>
+          <w:noProof/>
           <w:sz w:val="24"/>
           <w:szCs w:val="24"/>
           <w:rtl/>
@@ -29158,7 +28996,7 @@
         <w:ind w:firstLine="284"/>
         <w:jc w:val="both"/>
         <w:rPr>
-          <w:rFonts w:asciiTheme="minorBidi" w:hAnsiTheme="minorBidi" w:hint="cs"/>
+          <w:rFonts w:asciiTheme="minorBidi" w:hAnsiTheme="minorBidi"/>
           <w:sz w:val="24"/>
           <w:szCs w:val="24"/>
           <w:rtl/>
@@ -29271,6 +29109,7 @@
           <w:szCs w:val="20"/>
         </w:rPr>
       </w:pPr>
+      <w:bookmarkStart w:id="18" w:name="_Hlk187396500"/>
       <w:r>
         <w:rPr>
           <w:rFonts w:ascii="Times New Roman" w:hAnsi="Times New Roman" w:cs="Times New Roman"/>
@@ -29408,6 +29247,7 @@
         <w:t>Website)</w:t>
       </w:r>
     </w:p>
+    <w:bookmarkEnd w:id="18"/>
     <w:p>
       <w:pPr>
         <w:spacing w:before="120" w:after="120" w:line="360" w:lineRule="auto"/>
@@ -29610,17 +29450,1181 @@
     <w:p>
       <w:pPr>
         <w:bidi/>
+        <w:spacing w:line="360" w:lineRule="auto"/>
+        <w:rPr>
+          <w:rFonts w:asciiTheme="minorBidi" w:hAnsiTheme="minorBidi"/>
+          <w:sz w:val="24"/>
+          <w:szCs w:val="24"/>
+        </w:rPr>
+      </w:pPr>
+    </w:p>
+    <w:p>
+      <w:pPr>
+        <w:bidi/>
+        <w:spacing w:line="360" w:lineRule="auto"/>
+        <w:rPr>
+          <w:rFonts w:asciiTheme="minorBidi" w:hAnsiTheme="minorBidi"/>
+          <w:sz w:val="24"/>
+          <w:szCs w:val="24"/>
+        </w:rPr>
+      </w:pPr>
+    </w:p>
+    <w:p>
+      <w:pPr>
+        <w:bidi/>
+        <w:spacing w:line="360" w:lineRule="auto"/>
+        <w:rPr>
+          <w:rFonts w:asciiTheme="minorBidi" w:hAnsiTheme="minorBidi"/>
+          <w:sz w:val="24"/>
+          <w:szCs w:val="24"/>
+        </w:rPr>
+      </w:pPr>
+    </w:p>
+    <w:p>
+      <w:pPr>
+        <w:bidi/>
+        <w:spacing w:line="360" w:lineRule="auto"/>
+        <w:rPr>
+          <w:rFonts w:asciiTheme="minorBidi" w:hAnsiTheme="minorBidi"/>
+          <w:sz w:val="24"/>
+          <w:szCs w:val="24"/>
+        </w:rPr>
+      </w:pPr>
+    </w:p>
+    <w:p>
+      <w:pPr>
+        <w:bidi/>
+        <w:spacing w:line="360" w:lineRule="auto"/>
+        <w:rPr>
+          <w:rFonts w:asciiTheme="minorBidi" w:hAnsiTheme="minorBidi"/>
+          <w:sz w:val="24"/>
+          <w:szCs w:val="24"/>
+        </w:rPr>
+      </w:pPr>
+    </w:p>
+    <w:p>
+      <w:pPr>
+        <w:bidi/>
+        <w:spacing w:line="360" w:lineRule="auto"/>
+        <w:rPr>
+          <w:rFonts w:asciiTheme="minorBidi" w:hAnsiTheme="minorBidi"/>
+          <w:b/>
+          <w:bCs/>
+          <w:noProof/>
+          <w:sz w:val="32"/>
+          <w:szCs w:val="32"/>
+        </w:rPr>
+      </w:pPr>
+      <w:r>
+        <w:rPr>
+          <w:rFonts w:asciiTheme="minorBidi" w:hAnsiTheme="minorBidi"/>
+          <w:b/>
+          <w:bCs/>
+          <w:noProof/>
+          <w:sz w:val="32"/>
+          <w:szCs w:val="32"/>
+        </w:rPr>
+        <w:lastRenderedPageBreak/>
+        <w:t>4</w:t>
+      </w:r>
+      <w:r>
+        <w:rPr>
+          <w:rFonts w:asciiTheme="minorBidi" w:hAnsiTheme="minorBidi"/>
+          <w:b/>
+          <w:bCs/>
+          <w:noProof/>
+          <w:sz w:val="32"/>
+          <w:szCs w:val="32"/>
+        </w:rPr>
+        <w:t>.</w:t>
+      </w:r>
+      <w:r>
+        <w:rPr>
+          <w:rFonts w:asciiTheme="minorBidi" w:hAnsiTheme="minorBidi"/>
+          <w:b/>
+          <w:bCs/>
+          <w:noProof/>
+          <w:sz w:val="32"/>
+          <w:szCs w:val="32"/>
+        </w:rPr>
+        <w:t>3</w:t>
+      </w:r>
+      <w:r>
+        <w:rPr>
+          <w:rFonts w:asciiTheme="minorBidi" w:hAnsiTheme="minorBidi"/>
+          <w:b/>
+          <w:bCs/>
+          <w:noProof/>
+          <w:sz w:val="32"/>
+          <w:szCs w:val="32"/>
+          <w:rtl/>
+        </w:rPr>
+        <w:t xml:space="preserve"> </w:t>
+      </w:r>
+      <w:r>
+        <w:rPr>
+          <w:rFonts w:asciiTheme="minorBidi" w:hAnsiTheme="minorBidi"/>
+          <w:b/>
+          <w:bCs/>
+          <w:noProof/>
+          <w:sz w:val="32"/>
+          <w:szCs w:val="32"/>
+          <w:rtl/>
+        </w:rPr>
+        <w:t>مخطط</w:t>
+      </w:r>
+      <w:r>
+        <w:rPr>
+          <w:rFonts w:asciiTheme="minorBidi" w:hAnsiTheme="minorBidi" w:hint="cs"/>
+          <w:b/>
+          <w:bCs/>
+          <w:noProof/>
+          <w:sz w:val="32"/>
+          <w:szCs w:val="32"/>
+          <w:rtl/>
+        </w:rPr>
+        <w:t xml:space="preserve"> حال</w:t>
+      </w:r>
+      <w:r>
+        <w:rPr>
+          <w:rFonts w:asciiTheme="minorBidi" w:hAnsiTheme="minorBidi" w:hint="cs"/>
+          <w:b/>
+          <w:bCs/>
+          <w:noProof/>
+          <w:sz w:val="32"/>
+          <w:szCs w:val="32"/>
+          <w:rtl/>
+        </w:rPr>
+        <w:t>ة</w:t>
+      </w:r>
+      <w:r>
+        <w:rPr>
+          <w:rFonts w:asciiTheme="minorBidi" w:hAnsiTheme="minorBidi" w:hint="cs"/>
+          <w:b/>
+          <w:bCs/>
+          <w:noProof/>
+          <w:sz w:val="32"/>
+          <w:szCs w:val="32"/>
+          <w:rtl/>
+        </w:rPr>
+        <w:t xml:space="preserve"> الاستخدام</w:t>
+      </w:r>
+      <w:r>
+        <w:rPr>
+          <w:rFonts w:asciiTheme="minorBidi" w:hAnsiTheme="minorBidi"/>
+          <w:b/>
+          <w:bCs/>
+          <w:noProof/>
+          <w:sz w:val="32"/>
+          <w:szCs w:val="32"/>
+          <w:rtl/>
+        </w:rPr>
+        <w:t xml:space="preserve">  </w:t>
+      </w:r>
+      <w:r>
+        <w:rPr>
+          <w:rFonts w:asciiTheme="minorBidi" w:hAnsiTheme="minorBidi"/>
+          <w:b/>
+          <w:bCs/>
+          <w:noProof/>
+          <w:sz w:val="32"/>
+          <w:szCs w:val="32"/>
+          <w:rtl/>
+        </w:rPr>
+        <w:t>(</w:t>
+      </w:r>
+      <w:r>
+        <w:rPr>
+          <w:rFonts w:asciiTheme="majorBidi" w:hAnsiTheme="majorBidi" w:cstheme="majorBidi"/>
+          <w:b/>
+          <w:bCs/>
+          <w:noProof/>
+          <w:sz w:val="32"/>
+          <w:szCs w:val="32"/>
+        </w:rPr>
+        <w:t>Us</w:t>
+      </w:r>
+      <w:r>
+        <w:rPr>
+          <w:rFonts w:asciiTheme="majorBidi" w:hAnsiTheme="majorBidi" w:cstheme="majorBidi"/>
+          <w:b/>
+          <w:bCs/>
+          <w:noProof/>
+          <w:sz w:val="32"/>
+          <w:szCs w:val="32"/>
+        </w:rPr>
+        <w:t>e</w:t>
+      </w:r>
+      <w:r>
+        <w:rPr>
+          <w:rFonts w:asciiTheme="majorBidi" w:hAnsiTheme="majorBidi" w:cstheme="majorBidi"/>
+          <w:b/>
+          <w:bCs/>
+          <w:noProof/>
+          <w:sz w:val="32"/>
+          <w:szCs w:val="32"/>
+        </w:rPr>
+        <w:t xml:space="preserve"> Case Diagram (UCD)</w:t>
+      </w:r>
+      <w:r>
+        <w:rPr>
+          <w:rFonts w:asciiTheme="minorBidi" w:hAnsiTheme="minorBidi"/>
+          <w:b/>
+          <w:bCs/>
+          <w:noProof/>
+          <w:sz w:val="32"/>
+          <w:szCs w:val="32"/>
+          <w:rtl/>
+        </w:rPr>
+        <w:t>)</w:t>
+      </w:r>
+    </w:p>
+    <w:p>
+      <w:pPr>
+        <w:bidi/>
+        <w:spacing w:before="120" w:after="120" w:line="360" w:lineRule="auto"/>
+        <w:ind w:firstLine="284"/>
+        <w:jc w:val="both"/>
+        <w:rPr>
+          <w:rFonts w:asciiTheme="majorBidi" w:hAnsiTheme="majorBidi" w:cstheme="majorBidi"/>
+          <w:b/>
+          <w:bCs/>
+          <w:sz w:val="24"/>
+          <w:szCs w:val="24"/>
+        </w:rPr>
+      </w:pPr>
+      <w:r>
+        <w:rPr>
+          <w:rFonts w:asciiTheme="minorBidi" w:hAnsiTheme="minorBidi"/>
+          <w:noProof/>
+          <w:sz w:val="24"/>
+          <w:szCs w:val="24"/>
+          <w:rtl/>
+          <w:lang w:val="ar-SA"/>
+        </w:rPr>
+        <mc:AlternateContent>
+          <mc:Choice Requires="wps">
+            <w:drawing>
+              <wp:anchor distT="0" distB="0" distL="114300" distR="114300" simplePos="0" relativeHeight="251731968" behindDoc="0" locked="0" layoutInCell="1" allowOverlap="1" wp14:anchorId="04720106" wp14:editId="2A505963">
+                <wp:simplePos x="0" y="0"/>
+                <wp:positionH relativeFrom="column">
+                  <wp:posOffset>-659130</wp:posOffset>
+                </wp:positionH>
+                <wp:positionV relativeFrom="paragraph">
+                  <wp:posOffset>678815</wp:posOffset>
+                </wp:positionV>
+                <wp:extent cx="6934200" cy="7366000"/>
+                <wp:effectExtent l="0" t="0" r="0" b="6350"/>
+                <wp:wrapNone/>
+                <wp:docPr id="1711348975" name="مربع نص 52"/>
+                <wp:cNvGraphicFramePr/>
+                <a:graphic xmlns:a="http://schemas.openxmlformats.org/drawingml/2006/main">
+                  <a:graphicData uri="http://schemas.microsoft.com/office/word/2010/wordprocessingShape">
+                    <wps:wsp>
+                      <wps:cNvSpPr txBox="1"/>
+                      <wps:spPr>
+                        <a:xfrm>
+                          <a:off x="0" y="0"/>
+                          <a:ext cx="6934200" cy="7366000"/>
+                        </a:xfrm>
+                        <a:prstGeom prst="rect">
+                          <a:avLst/>
+                        </a:prstGeom>
+                        <a:noFill/>
+                        <a:ln w="6350">
+                          <a:noFill/>
+                        </a:ln>
+                      </wps:spPr>
+                      <wps:txbx>
+                        <w:txbxContent>
+                          <w:p>
+                            <w:r>
+                              <w:rPr>
+                                <w:noProof/>
+                              </w:rPr>
+                              <w:drawing>
+                                <wp:inline distT="0" distB="0" distL="0" distR="0" wp14:anchorId="51CDCB0B" wp14:editId="2C76DBE7">
+                                  <wp:extent cx="6761341" cy="7404100"/>
+                                  <wp:effectExtent l="0" t="0" r="1905" b="6350"/>
+                                  <wp:docPr id="273126879" name="صورة 54"/>
+                                  <wp:cNvGraphicFramePr>
+                                    <a:graphicFrameLocks xmlns:a="http://schemas.openxmlformats.org/drawingml/2006/main" noChangeAspect="1"/>
+                                  </wp:cNvGraphicFramePr>
+                                  <a:graphic xmlns:a="http://schemas.openxmlformats.org/drawingml/2006/main">
+                                    <a:graphicData uri="http://schemas.openxmlformats.org/drawingml/2006/picture">
+                                      <pic:pic xmlns:pic="http://schemas.openxmlformats.org/drawingml/2006/picture">
+                                        <pic:nvPicPr>
+                                          <pic:cNvPr id="1029579529" name="صورة 1029579529"/>
+                                          <pic:cNvPicPr/>
+                                        </pic:nvPicPr>
+                                        <pic:blipFill>
+                                          <a:blip r:embed="rId25">
+                                            <a:extLst>
+                                              <a:ext uri="{28A0092B-C50C-407E-A947-70E740481C1C}">
+                                                <a14:useLocalDpi xmlns:a14="http://schemas.microsoft.com/office/drawing/2010/main" val="0"/>
+                                              </a:ext>
+                                            </a:extLst>
+                                          </a:blip>
+                                          <a:stretch>
+                                            <a:fillRect/>
+                                          </a:stretch>
+                                        </pic:blipFill>
+                                        <pic:spPr>
+                                          <a:xfrm>
+                                            <a:off x="0" y="0"/>
+                                            <a:ext cx="6770024" cy="7413608"/>
+                                          </a:xfrm>
+                                          <a:prstGeom prst="rect">
+                                            <a:avLst/>
+                                          </a:prstGeom>
+                                        </pic:spPr>
+                                      </pic:pic>
+                                    </a:graphicData>
+                                  </a:graphic>
+                                </wp:inline>
+                              </w:drawing>
+                            </w:r>
+                          </w:p>
+                        </w:txbxContent>
+                      </wps:txbx>
+                      <wps:bodyPr rot="0" spcFirstLastPara="0" vertOverflow="overflow" horzOverflow="overflow" vert="horz" wrap="square" lIns="91440" tIns="45720" rIns="91440" bIns="45720" numCol="1" spcCol="0" rtlCol="0" fromWordArt="0" anchor="t" anchorCtr="0" forceAA="0" compatLnSpc="1">
+                        <a:prstTxWarp prst="textNoShape">
+                          <a:avLst/>
+                        </a:prstTxWarp>
+                        <a:noAutofit/>
+                      </wps:bodyPr>
+                    </wps:wsp>
+                  </a:graphicData>
+                </a:graphic>
+                <wp14:sizeRelH relativeFrom="margin">
+                  <wp14:pctWidth>0</wp14:pctWidth>
+                </wp14:sizeRelH>
+                <wp14:sizeRelV relativeFrom="margin">
+                  <wp14:pctHeight>0</wp14:pctHeight>
+                </wp14:sizeRelV>
+              </wp:anchor>
+            </w:drawing>
+          </mc:Choice>
+          <mc:Fallback>
+            <w:pict>
+              <v:shape w14:anchorId="04720106" id="_x0000_s1043" type="#_x0000_t202" style="position:absolute;left:0;text-align:left;margin-left:-51.9pt;margin-top:53.45pt;width:546pt;height:580pt;z-index:251731968;visibility:visible;mso-wrap-style:square;mso-width-percent:0;mso-height-percent:0;mso-wrap-distance-left:9pt;mso-wrap-distance-top:0;mso-wrap-distance-right:9pt;mso-wrap-distance-bottom:0;mso-position-horizontal:absolute;mso-position-horizontal-relative:text;mso-position-vertical:absolute;mso-position-vertical-relative:text;mso-width-percent:0;mso-height-percent:0;mso-width-relative:margin;mso-height-relative:margin;v-text-anchor:top" o:gfxdata="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" filled="f" stroked="f" strokeweight=".5pt">
+                <v:textbox>
+                  <w:txbxContent>
+                    <w:p>
+                      <w:r>
+                        <w:rPr>
+                          <w:noProof/>
+                        </w:rPr>
+                        <w:drawing>
+                          <wp:inline distT="0" distB="0" distL="0" distR="0" wp14:anchorId="51CDCB0B" wp14:editId="2C76DBE7">
+                            <wp:extent cx="6761341" cy="7404100"/>
+                            <wp:effectExtent l="0" t="0" r="1905" b="6350"/>
+                            <wp:docPr id="273126879" name="صورة 54"/>
+                            <wp:cNvGraphicFramePr>
+                              <a:graphicFrameLocks xmlns:a="http://schemas.openxmlformats.org/drawingml/2006/main" noChangeAspect="1"/>
+                            </wp:cNvGraphicFramePr>
+                            <a:graphic xmlns:a="http://schemas.openxmlformats.org/drawingml/2006/main">
+                              <a:graphicData uri="http://schemas.openxmlformats.org/drawingml/2006/picture">
+                                <pic:pic xmlns:pic="http://schemas.openxmlformats.org/drawingml/2006/picture">
+                                  <pic:nvPicPr>
+                                    <pic:cNvPr id="1029579529" name="صورة 1029579529"/>
+                                    <pic:cNvPicPr/>
+                                  </pic:nvPicPr>
+                                  <pic:blipFill>
+                                    <a:blip r:embed="rId25">
+                                      <a:extLst>
+                                        <a:ext uri="{28A0092B-C50C-407E-A947-70E740481C1C}">
+                                          <a14:useLocalDpi xmlns:a14="http://schemas.microsoft.com/office/drawing/2010/main" val="0"/>
+                                        </a:ext>
+                                      </a:extLst>
+                                    </a:blip>
+                                    <a:stretch>
+                                      <a:fillRect/>
+                                    </a:stretch>
+                                  </pic:blipFill>
+                                  <pic:spPr>
+                                    <a:xfrm>
+                                      <a:off x="0" y="0"/>
+                                      <a:ext cx="6770024" cy="7413608"/>
+                                    </a:xfrm>
+                                    <a:prstGeom prst="rect">
+                                      <a:avLst/>
+                                    </a:prstGeom>
+                                  </pic:spPr>
+                                </pic:pic>
+                              </a:graphicData>
+                            </a:graphic>
+                          </wp:inline>
+                        </w:drawing>
+                      </w:r>
+                    </w:p>
+                  </w:txbxContent>
+                </v:textbox>
+              </v:shape>
+            </w:pict>
+          </mc:Fallback>
+        </mc:AlternateContent>
+      </w:r>
+      <w:r>
+        <w:rPr>
+          <w:rFonts w:asciiTheme="minorBidi" w:hAnsiTheme="minorBidi"/>
+          <w:b/>
+          <w:bCs/>
+          <w:sz w:val="24"/>
+          <w:szCs w:val="24"/>
+          <w:rtl/>
+        </w:rPr>
+        <w:t>مخطط حالة الاستخدام</w:t>
+      </w:r>
+      <w:r>
+        <w:rPr>
+          <w:rFonts w:asciiTheme="minorBidi" w:hAnsiTheme="minorBidi"/>
+          <w:b/>
+          <w:bCs/>
+          <w:sz w:val="24"/>
+          <w:szCs w:val="24"/>
+        </w:rPr>
+        <w:t xml:space="preserve"> (</w:t>
+      </w:r>
+      <w:r>
+        <w:rPr>
+          <w:rFonts w:asciiTheme="majorBidi" w:hAnsiTheme="majorBidi" w:cstheme="majorBidi"/>
+          <w:b/>
+          <w:bCs/>
+          <w:sz w:val="24"/>
+          <w:szCs w:val="24"/>
+        </w:rPr>
+        <w:t>Use Case Diagram</w:t>
+      </w:r>
+      <w:r>
+        <w:rPr>
+          <w:rFonts w:asciiTheme="minorBidi" w:hAnsiTheme="minorBidi"/>
+          <w:b/>
+          <w:bCs/>
+          <w:sz w:val="24"/>
+          <w:szCs w:val="24"/>
+        </w:rPr>
+        <w:t>)</w:t>
+      </w:r>
+      <w:r>
+        <w:rPr>
+          <w:rFonts w:asciiTheme="minorBidi" w:hAnsiTheme="minorBidi"/>
+          <w:sz w:val="24"/>
+          <w:szCs w:val="24"/>
+        </w:rPr>
+        <w:t xml:space="preserve"> </w:t>
+      </w:r>
+      <w:r>
+        <w:rPr>
+          <w:rFonts w:asciiTheme="minorBidi" w:hAnsiTheme="minorBidi"/>
+          <w:sz w:val="24"/>
+          <w:szCs w:val="24"/>
+          <w:rtl/>
+        </w:rPr>
+        <w:t>هو أحد مخططات لغة النمذجة الموحدة</w:t>
+      </w:r>
+      <w:r>
+        <w:rPr>
+          <w:rFonts w:asciiTheme="majorBidi" w:hAnsiTheme="majorBidi" w:cstheme="majorBidi"/>
+          <w:b/>
+          <w:bCs/>
+          <w:sz w:val="24"/>
+          <w:szCs w:val="24"/>
+        </w:rPr>
+        <w:t xml:space="preserve"> (UML) </w:t>
+      </w:r>
+      <w:r>
+        <w:rPr>
+          <w:rFonts w:asciiTheme="minorBidi" w:hAnsiTheme="minorBidi"/>
+          <w:sz w:val="24"/>
+          <w:szCs w:val="24"/>
+          <w:rtl/>
+        </w:rPr>
+        <w:t xml:space="preserve">ويُستخدم لتوضيح كيفية تفاعل المستخدمين </w:t>
+      </w:r>
+      <w:r>
+        <w:rPr>
+          <w:rFonts w:asciiTheme="majorBidi" w:hAnsiTheme="majorBidi" w:cstheme="majorBidi"/>
+          <w:b/>
+          <w:bCs/>
+          <w:sz w:val="24"/>
+          <w:szCs w:val="24"/>
+        </w:rPr>
+        <w:t>(Actors)</w:t>
+      </w:r>
+      <w:r>
+        <w:rPr>
+          <w:rFonts w:asciiTheme="majorBidi" w:hAnsiTheme="majorBidi" w:cstheme="majorBidi" w:hint="cs"/>
+          <w:b/>
+          <w:bCs/>
+          <w:sz w:val="24"/>
+          <w:szCs w:val="24"/>
+          <w:rtl/>
+        </w:rPr>
+        <w:t xml:space="preserve"> </w:t>
+      </w:r>
+      <w:r>
+        <w:rPr>
+          <w:rFonts w:asciiTheme="minorBidi" w:hAnsiTheme="minorBidi"/>
+          <w:sz w:val="24"/>
+          <w:szCs w:val="24"/>
+        </w:rPr>
+        <w:t xml:space="preserve"> </w:t>
+      </w:r>
+      <w:r>
+        <w:rPr>
+          <w:rFonts w:asciiTheme="minorBidi" w:hAnsiTheme="minorBidi"/>
+          <w:sz w:val="24"/>
+          <w:szCs w:val="24"/>
+          <w:rtl/>
+        </w:rPr>
+        <w:t xml:space="preserve">مع النظام </w:t>
+      </w:r>
+      <w:r>
+        <w:rPr>
+          <w:rFonts w:asciiTheme="majorBidi" w:hAnsiTheme="majorBidi" w:cstheme="majorBidi"/>
+          <w:b/>
+          <w:bCs/>
+          <w:sz w:val="24"/>
+          <w:szCs w:val="24"/>
+        </w:rPr>
+        <w:t>(System)</w:t>
+      </w:r>
+      <w:r>
+        <w:rPr>
+          <w:rFonts w:asciiTheme="majorBidi" w:hAnsiTheme="majorBidi" w:cstheme="majorBidi" w:hint="cs"/>
+          <w:b/>
+          <w:bCs/>
+          <w:sz w:val="24"/>
+          <w:szCs w:val="24"/>
+          <w:rtl/>
+        </w:rPr>
+        <w:t xml:space="preserve"> </w:t>
+      </w:r>
+      <w:r>
+        <w:rPr>
+          <w:rFonts w:asciiTheme="minorBidi" w:hAnsiTheme="minorBidi"/>
+          <w:sz w:val="24"/>
+          <w:szCs w:val="24"/>
+        </w:rPr>
+        <w:t xml:space="preserve"> </w:t>
+      </w:r>
+      <w:r>
+        <w:rPr>
+          <w:rFonts w:asciiTheme="minorBidi" w:hAnsiTheme="minorBidi"/>
+          <w:sz w:val="24"/>
+          <w:szCs w:val="24"/>
+          <w:rtl/>
+        </w:rPr>
+        <w:t>لتحقيق أهداف معينة</w:t>
+      </w:r>
+      <w:r>
+        <w:rPr>
+          <w:rFonts w:asciiTheme="majorBidi" w:hAnsiTheme="majorBidi" w:cstheme="majorBidi"/>
+          <w:b/>
+          <w:bCs/>
+          <w:sz w:val="24"/>
+          <w:szCs w:val="24"/>
+        </w:rPr>
+        <w:t xml:space="preserve">. </w:t>
+      </w:r>
+      <w:r>
+        <w:rPr>
+          <w:rFonts w:asciiTheme="minorBidi" w:hAnsiTheme="minorBidi"/>
+          <w:sz w:val="24"/>
+          <w:szCs w:val="24"/>
+          <w:rtl/>
+        </w:rPr>
+        <w:t>يركز هذا المخطط على تحديد الوظائف التي يوفرها النظام والعلاقات بين المستخدمين وحالات الاستخدام</w:t>
+      </w:r>
+      <w:r>
+        <w:rPr>
+          <w:rFonts w:asciiTheme="minorBidi" w:hAnsiTheme="minorBidi"/>
+          <w:sz w:val="24"/>
+          <w:szCs w:val="24"/>
+        </w:rPr>
+        <w:t>.</w:t>
+      </w:r>
+    </w:p>
+    <w:p>
+      <w:pPr>
+        <w:bidi/>
+        <w:spacing w:line="360" w:lineRule="auto"/>
+        <w:rPr>
+          <w:rFonts w:asciiTheme="minorBidi" w:hAnsiTheme="minorBidi"/>
+          <w:sz w:val="24"/>
+          <w:szCs w:val="24"/>
+        </w:rPr>
+      </w:pPr>
+    </w:p>
+    <w:p>
+      <w:pPr>
+        <w:bidi/>
+        <w:spacing w:line="360" w:lineRule="auto"/>
+        <w:rPr>
+          <w:rFonts w:asciiTheme="minorBidi" w:hAnsiTheme="minorBidi"/>
+          <w:sz w:val="24"/>
+          <w:szCs w:val="24"/>
+        </w:rPr>
+      </w:pPr>
+    </w:p>
+    <w:p>
+      <w:pPr>
+        <w:bidi/>
+        <w:spacing w:line="360" w:lineRule="auto"/>
+        <w:rPr>
+          <w:rFonts w:asciiTheme="minorBidi" w:hAnsiTheme="minorBidi"/>
+          <w:sz w:val="24"/>
+          <w:szCs w:val="24"/>
+        </w:rPr>
+      </w:pPr>
+    </w:p>
+    <w:p>
+      <w:pPr>
+        <w:bidi/>
+        <w:spacing w:line="360" w:lineRule="auto"/>
+        <w:rPr>
+          <w:rFonts w:asciiTheme="minorBidi" w:hAnsiTheme="minorBidi"/>
+          <w:sz w:val="24"/>
+          <w:szCs w:val="24"/>
+        </w:rPr>
+      </w:pPr>
+    </w:p>
+    <w:p>
+      <w:pPr>
+        <w:bidi/>
+        <w:spacing w:line="360" w:lineRule="auto"/>
+        <w:rPr>
+          <w:rFonts w:asciiTheme="minorBidi" w:hAnsiTheme="minorBidi"/>
+          <w:sz w:val="24"/>
+          <w:szCs w:val="24"/>
+        </w:rPr>
+      </w:pPr>
+    </w:p>
+    <w:p>
+      <w:pPr>
+        <w:bidi/>
+        <w:spacing w:line="360" w:lineRule="auto"/>
+        <w:rPr>
+          <w:rFonts w:asciiTheme="minorBidi" w:hAnsiTheme="minorBidi"/>
+          <w:b/>
+          <w:bCs/>
+          <w:noProof/>
+          <w:sz w:val="32"/>
+          <w:szCs w:val="32"/>
+        </w:rPr>
+      </w:pPr>
+    </w:p>
+    <w:p>
+      <w:pPr>
+        <w:bidi/>
+        <w:spacing w:line="360" w:lineRule="auto"/>
+        <w:rPr>
+          <w:rFonts w:asciiTheme="minorBidi" w:hAnsiTheme="minorBidi"/>
+          <w:b/>
+          <w:bCs/>
+          <w:noProof/>
+          <w:sz w:val="32"/>
+          <w:szCs w:val="32"/>
+        </w:rPr>
+      </w:pPr>
+    </w:p>
+    <w:p>
+      <w:pPr>
+        <w:bidi/>
         <w:spacing w:before="120" w:after="120" w:line="360" w:lineRule="auto"/>
         <w:jc w:val="both"/>
         <w:rPr>
+          <w:rFonts w:asciiTheme="minorBidi" w:hAnsiTheme="minorBidi"/>
+          <w:sz w:val="24"/>
+          <w:szCs w:val="24"/>
+          <w:rtl/>
+        </w:rPr>
+      </w:pPr>
+    </w:p>
+    <w:p>
+      <w:pPr>
+        <w:bidi/>
+        <w:spacing w:before="120" w:after="120" w:line="360" w:lineRule="auto"/>
+        <w:jc w:val="both"/>
+        <w:rPr>
+          <w:rFonts w:asciiTheme="minorBidi" w:hAnsiTheme="minorBidi"/>
+          <w:sz w:val="24"/>
+          <w:szCs w:val="24"/>
+        </w:rPr>
+      </w:pPr>
+      <w:r>
+        <w:rPr>
+          <w:rFonts w:asciiTheme="minorBidi" w:hAnsiTheme="minorBidi"/>
+          <w:sz w:val="24"/>
+          <w:szCs w:val="24"/>
+        </w:rPr>
+        <w:tab/>
+      </w:r>
+    </w:p>
+    <w:p>
+      <w:pPr>
+        <w:bidi/>
+        <w:spacing w:before="120" w:after="120" w:line="360" w:lineRule="auto"/>
+        <w:jc w:val="both"/>
+        <w:rPr>
+          <w:rFonts w:asciiTheme="minorBidi" w:hAnsiTheme="minorBidi"/>
+          <w:sz w:val="24"/>
+          <w:szCs w:val="24"/>
+        </w:rPr>
+      </w:pPr>
+    </w:p>
+    <w:p>
+      <w:pPr>
+        <w:bidi/>
+        <w:spacing w:before="120" w:after="120" w:line="360" w:lineRule="auto"/>
+        <w:jc w:val="both"/>
+        <w:rPr>
+          <w:rFonts w:asciiTheme="minorBidi" w:hAnsiTheme="minorBidi"/>
+          <w:sz w:val="24"/>
+          <w:szCs w:val="24"/>
+        </w:rPr>
+      </w:pPr>
+    </w:p>
+    <w:p>
+      <w:pPr>
+        <w:bidi/>
+        <w:spacing w:before="120" w:after="120" w:line="360" w:lineRule="auto"/>
+        <w:jc w:val="both"/>
+        <w:rPr>
+          <w:rFonts w:asciiTheme="minorBidi" w:hAnsiTheme="minorBidi"/>
+          <w:sz w:val="24"/>
+          <w:szCs w:val="24"/>
+        </w:rPr>
+      </w:pPr>
+    </w:p>
+    <w:p>
+      <w:pPr>
+        <w:bidi/>
+        <w:spacing w:before="120" w:after="120" w:line="360" w:lineRule="auto"/>
+        <w:jc w:val="both"/>
+        <w:rPr>
+          <w:rFonts w:asciiTheme="minorBidi" w:hAnsiTheme="minorBidi"/>
+          <w:sz w:val="24"/>
+          <w:szCs w:val="24"/>
+        </w:rPr>
+      </w:pPr>
+    </w:p>
+    <w:p>
+      <w:pPr>
+        <w:bidi/>
+        <w:spacing w:before="120" w:after="120" w:line="360" w:lineRule="auto"/>
+        <w:jc w:val="both"/>
+        <w:rPr>
+          <w:rFonts w:asciiTheme="minorBidi" w:hAnsiTheme="minorBidi"/>
+          <w:sz w:val="24"/>
+          <w:szCs w:val="24"/>
+        </w:rPr>
+      </w:pPr>
+    </w:p>
+    <w:p>
+      <w:pPr>
+        <w:bidi/>
+        <w:spacing w:before="120" w:after="120" w:line="360" w:lineRule="auto"/>
+        <w:jc w:val="both"/>
+        <w:rPr>
+          <w:rFonts w:asciiTheme="minorBidi" w:hAnsiTheme="minorBidi"/>
+          <w:sz w:val="24"/>
+          <w:szCs w:val="24"/>
+        </w:rPr>
+      </w:pPr>
+    </w:p>
+    <w:p>
+      <w:pPr>
+        <w:bidi/>
+        <w:spacing w:before="120" w:after="120" w:line="360" w:lineRule="auto"/>
+        <w:jc w:val="both"/>
+        <w:rPr>
+          <w:rFonts w:asciiTheme="minorBidi" w:hAnsiTheme="minorBidi"/>
+          <w:sz w:val="24"/>
+          <w:szCs w:val="24"/>
+        </w:rPr>
+      </w:pPr>
+    </w:p>
+    <w:p>
+      <w:pPr>
+        <w:bidi/>
+        <w:spacing w:before="120" w:after="120" w:line="360" w:lineRule="auto"/>
+        <w:jc w:val="both"/>
+        <w:rPr>
+          <w:rFonts w:asciiTheme="minorBidi" w:hAnsiTheme="minorBidi"/>
+          <w:sz w:val="24"/>
+          <w:szCs w:val="24"/>
+        </w:rPr>
+      </w:pPr>
+    </w:p>
+    <w:p>
+      <w:pPr>
+        <w:bidi/>
+        <w:spacing w:before="120" w:after="120" w:line="360" w:lineRule="auto"/>
+        <w:jc w:val="both"/>
+        <w:rPr>
+          <w:rFonts w:asciiTheme="minorBidi" w:hAnsiTheme="minorBidi"/>
+          <w:sz w:val="24"/>
+          <w:szCs w:val="24"/>
+        </w:rPr>
+      </w:pPr>
+    </w:p>
+    <w:p>
+      <w:pPr>
+        <w:bidi/>
+        <w:spacing w:before="120" w:after="120" w:line="360" w:lineRule="auto"/>
+        <w:jc w:val="both"/>
+        <w:rPr>
+          <w:rFonts w:asciiTheme="minorBidi" w:hAnsiTheme="minorBidi"/>
+          <w:sz w:val="24"/>
+          <w:szCs w:val="24"/>
+        </w:rPr>
+      </w:pPr>
+    </w:p>
+    <w:p>
+      <w:pPr>
+        <w:bidi/>
+        <w:spacing w:before="120" w:after="120" w:line="360" w:lineRule="auto"/>
+        <w:jc w:val="both"/>
+        <w:rPr>
+          <w:rFonts w:asciiTheme="minorBidi" w:hAnsiTheme="minorBidi"/>
+          <w:sz w:val="24"/>
+          <w:szCs w:val="24"/>
+        </w:rPr>
+      </w:pPr>
+    </w:p>
+    <w:p>
+      <w:pPr>
+        <w:spacing w:before="120" w:after="120" w:line="360" w:lineRule="auto"/>
+        <w:ind w:firstLine="284"/>
+        <w:jc w:val="center"/>
+        <w:rPr>
+          <w:rFonts w:ascii="Times New Roman" w:hAnsi="Times New Roman" w:cs="Times New Roman"/>
+          <w:b/>
+          <w:bCs/>
+          <w:color w:val="000000"/>
+          <w:sz w:val="20"/>
+          <w:szCs w:val="20"/>
+        </w:rPr>
+      </w:pPr>
+      <w:r>
+        <w:rPr>
+          <w:rFonts w:ascii="Times New Roman" w:hAnsi="Times New Roman" w:cs="Times New Roman"/>
+          <w:b/>
+          <w:bCs/>
+          <w:color w:val="000000"/>
+          <w:sz w:val="20"/>
+          <w:szCs w:val="20"/>
+        </w:rPr>
+        <w:t xml:space="preserve">Fig. </w:t>
+      </w:r>
+      <w:r>
+        <w:rPr>
+          <w:rFonts w:ascii="Times New Roman" w:hAnsi="Times New Roman" w:cs="Times New Roman" w:hint="cs"/>
+          <w:b/>
+          <w:bCs/>
+          <w:color w:val="000000"/>
+          <w:sz w:val="20"/>
+          <w:szCs w:val="20"/>
+          <w:rtl/>
+        </w:rPr>
+        <w:t>4</w:t>
+      </w:r>
+      <w:r>
+        <w:rPr>
+          <w:rFonts w:ascii="Times New Roman" w:hAnsi="Times New Roman" w:cs="Times New Roman"/>
+          <w:b/>
+          <w:bCs/>
+          <w:color w:val="000000"/>
+          <w:sz w:val="20"/>
+          <w:szCs w:val="20"/>
+        </w:rPr>
+        <w:t>-</w:t>
+      </w:r>
+      <w:r>
+        <w:rPr>
+          <w:rFonts w:ascii="Times New Roman" w:hAnsi="Times New Roman" w:cs="Times New Roman"/>
+          <w:b/>
+          <w:bCs/>
+          <w:color w:val="000000"/>
+          <w:sz w:val="20"/>
+          <w:szCs w:val="20"/>
+        </w:rPr>
+        <w:t>3</w:t>
+      </w:r>
+      <w:r>
+        <w:rPr>
+          <w:rFonts w:ascii="Times New Roman" w:hAnsi="Times New Roman" w:cs="Times New Roman"/>
+          <w:b/>
+          <w:bCs/>
+          <w:color w:val="000000"/>
+          <w:sz w:val="20"/>
+          <w:szCs w:val="20"/>
+        </w:rPr>
+        <w:t>,</w:t>
+      </w:r>
+      <w:r>
+        <w:rPr>
+          <w:rFonts w:ascii="Times New Roman" w:hAnsi="Times New Roman" w:cs="Times New Roman"/>
+          <w:b/>
+          <w:bCs/>
+          <w:color w:val="000000"/>
+          <w:sz w:val="20"/>
+          <w:szCs w:val="20"/>
+        </w:rPr>
+        <w:t xml:space="preserve"> </w:t>
+      </w:r>
+      <w:r>
+        <w:rPr>
+          <w:rFonts w:ascii="Times New Roman" w:hAnsi="Times New Roman" w:cs="Times New Roman"/>
+          <w:b/>
+          <w:bCs/>
+          <w:color w:val="000000"/>
+          <w:sz w:val="20"/>
+          <w:szCs w:val="20"/>
+        </w:rPr>
+        <w:t>Use Case Diagram</w:t>
+      </w:r>
+      <w:r>
+        <w:rPr>
+          <w:rFonts w:ascii="Times New Roman" w:hAnsi="Times New Roman" w:cs="Times New Roman" w:hint="cs"/>
+          <w:b/>
+          <w:bCs/>
+          <w:color w:val="000000"/>
+          <w:sz w:val="20"/>
+          <w:szCs w:val="20"/>
+          <w:rtl/>
+        </w:rPr>
+        <w:t xml:space="preserve"> </w:t>
+      </w:r>
+      <w:r>
+        <w:rPr>
+          <w:rFonts w:ascii="Times New Roman" w:hAnsi="Times New Roman" w:cs="Times New Roman"/>
+          <w:b/>
+          <w:bCs/>
+          <w:color w:val="000000"/>
+          <w:sz w:val="20"/>
+          <w:szCs w:val="20"/>
+        </w:rPr>
+        <w:t xml:space="preserve">(designed using </w:t>
+      </w:r>
+      <w:hyperlink r:id="rId26" w:history="1">
+        <w:r>
+          <w:rPr>
+            <w:rStyle w:val="Hyperlink"/>
+            <w:rFonts w:ascii="Times New Roman" w:hAnsi="Times New Roman" w:cs="Times New Roman"/>
+            <w:b/>
+            <w:bCs/>
+            <w:sz w:val="20"/>
+            <w:szCs w:val="20"/>
+          </w:rPr>
+          <w:t>Miro</w:t>
+        </w:r>
+      </w:hyperlink>
+      <w:r>
+        <w:rPr>
+          <w:rFonts w:ascii="Times New Roman" w:hAnsi="Times New Roman" w:cs="Times New Roman"/>
+          <w:b/>
+          <w:bCs/>
+          <w:color w:val="1F4E79" w:themeColor="accent5" w:themeShade="80"/>
+          <w:sz w:val="20"/>
+          <w:szCs w:val="20"/>
+        </w:rPr>
+        <w:t xml:space="preserve"> </w:t>
+      </w:r>
+      <w:r>
+        <w:rPr>
+          <w:rFonts w:ascii="Times New Roman" w:hAnsi="Times New Roman" w:cs="Times New Roman"/>
+          <w:b/>
+          <w:bCs/>
+          <w:color w:val="000000"/>
+          <w:sz w:val="20"/>
+          <w:szCs w:val="20"/>
+        </w:rPr>
+        <w:t>Website)</w:t>
+      </w:r>
+    </w:p>
+    <w:p>
+      <w:pPr>
+        <w:bidi/>
+        <w:spacing w:line="360" w:lineRule="auto"/>
+        <w:rPr>
+          <w:rFonts w:asciiTheme="minorBidi" w:hAnsiTheme="minorBidi"/>
+          <w:b/>
+          <w:bCs/>
+          <w:noProof/>
+          <w:sz w:val="32"/>
+          <w:szCs w:val="32"/>
+        </w:rPr>
+      </w:pPr>
+      <w:r>
+        <w:rPr>
+          <w:rFonts w:asciiTheme="minorBidi" w:hAnsiTheme="minorBidi"/>
+          <w:b/>
+          <w:bCs/>
+          <w:noProof/>
+          <w:sz w:val="32"/>
+          <w:szCs w:val="32"/>
+        </w:rPr>
+        <w:lastRenderedPageBreak/>
+        <w:t>4</w:t>
+      </w:r>
+      <w:r>
+        <w:rPr>
+          <w:rFonts w:asciiTheme="minorBidi" w:hAnsiTheme="minorBidi"/>
+          <w:b/>
+          <w:bCs/>
+          <w:noProof/>
+          <w:sz w:val="32"/>
+          <w:szCs w:val="32"/>
+        </w:rPr>
+        <w:t>.</w:t>
+      </w:r>
+      <w:r>
+        <w:rPr>
+          <w:rFonts w:asciiTheme="minorBidi" w:hAnsiTheme="minorBidi"/>
+          <w:b/>
+          <w:bCs/>
+          <w:noProof/>
+          <w:sz w:val="32"/>
+          <w:szCs w:val="32"/>
+        </w:rPr>
+        <w:t>4</w:t>
+      </w:r>
+      <w:r>
+        <w:rPr>
+          <w:rFonts w:asciiTheme="minorBidi" w:hAnsiTheme="minorBidi"/>
+          <w:b/>
+          <w:bCs/>
+          <w:noProof/>
+          <w:sz w:val="32"/>
+          <w:szCs w:val="32"/>
+          <w:rtl/>
+        </w:rPr>
+        <w:t xml:space="preserve"> </w:t>
+      </w:r>
+      <w:r>
+        <w:rPr>
+          <w:rFonts w:asciiTheme="minorBidi" w:hAnsiTheme="minorBidi"/>
+          <w:b/>
+          <w:bCs/>
+          <w:noProof/>
+          <w:sz w:val="32"/>
+          <w:szCs w:val="32"/>
+          <w:rtl/>
+        </w:rPr>
+        <w:t>مخطط</w:t>
+      </w:r>
+      <w:r>
+        <w:rPr>
           <w:rFonts w:asciiTheme="minorBidi" w:hAnsiTheme="minorBidi" w:hint="cs"/>
-          <w:sz w:val="24"/>
-          <w:szCs w:val="24"/>
-          <w:rtl/>
+          <w:b/>
+          <w:bCs/>
+          <w:noProof/>
+          <w:sz w:val="32"/>
+          <w:szCs w:val="32"/>
+          <w:rtl/>
+        </w:rPr>
+        <w:t xml:space="preserve"> حالة الاستخدام</w:t>
+      </w:r>
+      <w:r>
+        <w:rPr>
+          <w:rFonts w:asciiTheme="minorBidi" w:hAnsiTheme="minorBidi"/>
+          <w:b/>
+          <w:bCs/>
+          <w:noProof/>
+          <w:sz w:val="32"/>
+          <w:szCs w:val="32"/>
+          <w:rtl/>
+        </w:rPr>
+        <w:t xml:space="preserve">  </w:t>
+      </w:r>
+      <w:r>
+        <w:rPr>
+          <w:rFonts w:asciiTheme="minorBidi" w:hAnsiTheme="minorBidi"/>
+          <w:b/>
+          <w:bCs/>
+          <w:noProof/>
+          <w:sz w:val="32"/>
+          <w:szCs w:val="32"/>
+          <w:rtl/>
+        </w:rPr>
+        <w:t>(</w:t>
+      </w:r>
+      <w:r>
+        <w:rPr>
+          <w:rFonts w:asciiTheme="majorBidi" w:hAnsiTheme="majorBidi" w:cstheme="majorBidi"/>
+          <w:b/>
+          <w:bCs/>
+          <w:noProof/>
+          <w:sz w:val="32"/>
+          <w:szCs w:val="32"/>
+        </w:rPr>
+        <w:t>Use Case Diagram (UCD)</w:t>
+      </w:r>
+      <w:r>
+        <w:rPr>
+          <w:rFonts w:asciiTheme="minorBidi" w:hAnsiTheme="minorBidi"/>
+          <w:b/>
+          <w:bCs/>
+          <w:noProof/>
+          <w:sz w:val="32"/>
+          <w:szCs w:val="32"/>
+          <w:rtl/>
+        </w:rPr>
+        <w:t>)</w:t>
+      </w:r>
+    </w:p>
+    <w:p>
+      <w:pPr>
+        <w:bidi/>
+        <w:spacing w:before="120" w:after="120" w:line="360" w:lineRule="auto"/>
+        <w:jc w:val="both"/>
+        <w:rPr>
+          <w:rFonts w:asciiTheme="minorBidi" w:hAnsiTheme="minorBidi"/>
+          <w:sz w:val="24"/>
+          <w:szCs w:val="24"/>
+        </w:rPr>
+      </w:pPr>
+    </w:p>
+    <w:p>
+      <w:pPr>
+        <w:bidi/>
+        <w:spacing w:before="120" w:after="120" w:line="360" w:lineRule="auto"/>
+        <w:jc w:val="both"/>
+        <w:rPr>
+          <w:rFonts w:asciiTheme="minorBidi" w:hAnsiTheme="minorBidi"/>
+          <w:sz w:val="24"/>
+          <w:szCs w:val="24"/>
+        </w:rPr>
+      </w:pPr>
+    </w:p>
+    <w:p>
+      <w:pPr>
+        <w:bidi/>
+        <w:spacing w:before="120" w:after="120" w:line="360" w:lineRule="auto"/>
+        <w:jc w:val="both"/>
+        <w:rPr>
+          <w:rFonts w:asciiTheme="minorBidi" w:hAnsiTheme="minorBidi"/>
+          <w:sz w:val="24"/>
+          <w:szCs w:val="24"/>
+        </w:rPr>
+      </w:pPr>
+    </w:p>
+    <w:p>
+      <w:pPr>
+        <w:bidi/>
+        <w:spacing w:before="120" w:after="120" w:line="360" w:lineRule="auto"/>
+        <w:jc w:val="both"/>
+        <w:rPr>
+          <w:rFonts w:asciiTheme="minorBidi" w:hAnsiTheme="minorBidi" w:hint="cs"/>
+          <w:sz w:val="24"/>
+          <w:szCs w:val="24"/>
         </w:rPr>
         <w:sectPr>
-          <w:footerReference w:type="default" r:id="rId25"/>
-          <w:footerReference w:type="first" r:id="rId26"/>
+          <w:footerReference w:type="default" r:id="rId27"/>
+          <w:footerReference w:type="first" r:id="rId28"/>
           <w:pgSz w:w="11906" w:h="16838" w:code="9"/>
           <w:pgMar w:top="1418" w:right="1701" w:bottom="1418" w:left="1418" w:header="709" w:footer="709" w:gutter="0"/>
           <w:pgNumType w:start="1"/>
@@ -29653,7 +30657,7 @@
           <w:szCs w:val="32"/>
         </w:rPr>
       </w:pPr>
-      <w:bookmarkStart w:id="17" w:name="_Hlk180791648"/>
+      <w:bookmarkStart w:id="19" w:name="_Hlk180791648"/>
       <w:r>
         <w:rPr>
           <w:rFonts w:asciiTheme="majorBidi" w:hAnsiTheme="majorBidi" w:cstheme="majorBidi"/>
@@ -29665,7 +30669,7 @@
         <w:t>References</w:t>
       </w:r>
     </w:p>
-    <w:bookmarkEnd w:id="17"/>
+    <w:bookmarkEnd w:id="19"/>
     <w:p>
       <w:pPr>
         <w:spacing w:before="120" w:after="120" w:line="360" w:lineRule="auto"/>
@@ -29725,20 +30729,8 @@
           <w:sz w:val="24"/>
           <w:szCs w:val="24"/>
         </w:rPr>
-        <w:t xml:space="preserve">RUSC. Revista de Universidad y Sociedad del </w:t>
-      </w:r>
-      <w:proofErr w:type="spellStart"/>
-      <w:r>
-        <w:rPr>
-          <w:rFonts w:asciiTheme="majorBidi" w:hAnsiTheme="majorBidi" w:cstheme="majorBidi"/>
-          <w:i/>
-          <w:iCs/>
-          <w:sz w:val="24"/>
-          <w:szCs w:val="24"/>
-        </w:rPr>
-        <w:t>Conocimiento</w:t>
-      </w:r>
-      <w:proofErr w:type="spellEnd"/>
+        <w:t>RUSC. Revista de Universidad y Sociedad del Conocimiento</w:t>
+      </w:r>
       <w:r>
         <w:rPr>
           <w:rFonts w:asciiTheme="majorBidi" w:hAnsiTheme="majorBidi" w:cstheme="majorBidi"/>
@@ -29838,7 +30830,7 @@
         </w:rPr>
         <w:t xml:space="preserve">“Five ways higher education is making use of mobile technology,". [Online]. Available: </w:t>
       </w:r>
-      <w:hyperlink r:id="rId27" w:tgtFrame="_new" w:history="1">
+      <w:hyperlink r:id="rId29" w:tgtFrame="_new" w:history="1">
         <w:r>
           <w:rPr>
             <w:rStyle w:val="Hyperlink"/>
@@ -30000,25 +30992,7 @@
           <w:sz w:val="24"/>
           <w:szCs w:val="24"/>
         </w:rPr>
-        <w:t xml:space="preserve">Gunawan, G., Sumardi, R. Hardi, and Y. </w:t>
-      </w:r>
-      <w:proofErr w:type="spellStart"/>
-      <w:r>
-        <w:rPr>
-          <w:rFonts w:asciiTheme="majorBidi" w:hAnsiTheme="majorBidi" w:cstheme="majorBidi"/>
-          <w:sz w:val="24"/>
-          <w:szCs w:val="24"/>
-        </w:rPr>
-        <w:t>Servanda</w:t>
-      </w:r>
-      <w:proofErr w:type="spellEnd"/>
-      <w:r>
-        <w:rPr>
-          <w:rFonts w:asciiTheme="majorBidi" w:hAnsiTheme="majorBidi" w:cstheme="majorBidi"/>
-          <w:sz w:val="24"/>
-          <w:szCs w:val="24"/>
-        </w:rPr>
-        <w:t xml:space="preserve">, "Integration of academic mobile applications at university," </w:t>
+        <w:t xml:space="preserve">Gunawan, G., Sumardi, R. Hardi, and Y. Servanda, "Integration of academic mobile applications at university," </w:t>
       </w:r>
       <w:r>
         <w:rPr>
@@ -30167,7 +31141,7 @@
           <w:rtl/>
         </w:rPr>
       </w:pPr>
-      <w:bookmarkStart w:id="18" w:name="_Hlk177032362"/>
+      <w:bookmarkStart w:id="20" w:name="_Hlk177032362"/>
       <w:r>
         <w:rPr>
           <w:rFonts w:asciiTheme="majorBidi" w:hAnsiTheme="majorBidi" w:cstheme="majorBidi"/>
@@ -30199,7 +31173,7 @@
         </w:rPr>
         <w:t xml:space="preserve"> </w:t>
       </w:r>
-      <w:bookmarkEnd w:id="18"/>
+      <w:bookmarkEnd w:id="20"/>
       <w:r>
         <w:rPr>
           <w:rFonts w:asciiTheme="majorBidi" w:hAnsiTheme="majorBidi" w:cstheme="majorBidi"/>
@@ -30273,21 +31247,7 @@
         <w:rPr>
           <w:rFonts w:asciiTheme="majorBidi" w:hAnsiTheme="majorBidi" w:cstheme="majorBidi"/>
         </w:rPr>
-        <w:t xml:space="preserve"> - </w:t>
-      </w:r>
-      <w:proofErr w:type="spellStart"/>
-      <w:r>
-        <w:rPr>
-          <w:rFonts w:asciiTheme="majorBidi" w:hAnsiTheme="majorBidi" w:cstheme="majorBidi"/>
-        </w:rPr>
-        <w:t>Flutter.dev</w:t>
-      </w:r>
-      <w:proofErr w:type="spellEnd"/>
-      <w:r>
-        <w:rPr>
-          <w:rFonts w:asciiTheme="majorBidi" w:hAnsiTheme="majorBidi" w:cstheme="majorBidi"/>
-        </w:rPr>
-        <w:t xml:space="preserve">. [Online]. Available: https://docs.flutter.dev. </w:t>
+        <w:t xml:space="preserve"> - Flutter.dev. [Online]. Available: https://docs.flutter.dev. </w:t>
       </w:r>
     </w:p>
     <w:p>
@@ -30336,7 +31296,7 @@
         </w:rPr>
         <w:t xml:space="preserve">MDN Web Docs - Front-End Development. [Online]. Available: </w:t>
       </w:r>
-      <w:hyperlink r:id="rId28" w:history="1">
+      <w:hyperlink r:id="rId30" w:history="1">
         <w:r>
           <w:rPr>
             <w:rStyle w:val="Hyperlink"/>
@@ -30406,7 +31366,7 @@
         </w:rPr>
         <w:t xml:space="preserve">PHP: The Right Way - A Guide to PHP Best Practices. [Online]. Available: </w:t>
       </w:r>
-      <w:hyperlink r:id="rId29" w:tgtFrame="_new" w:history="1">
+      <w:hyperlink r:id="rId31" w:tgtFrame="_new" w:history="1">
         <w:r>
           <w:rPr>
             <w:rStyle w:val="Hyperlink"/>
@@ -30560,10 +31520,13 @@
           <w:szCs w:val="24"/>
           <w14:ligatures w14:val="none"/>
         </w:rPr>
-        <w:t xml:space="preserve"> H. El-</w:t>
-      </w:r>
-      <w:proofErr w:type="spellStart"/>
-      <w:r>
+        <w:t xml:space="preserve"> H. El-Sofany, S. El-Seoud, M. Alwadani, and E. Alwadani, "Development of Mobile Educational Services Application to Improve Educational Outcomes using Android Technology," International Journal of Interactive Mobile Technologies (iJIM), vol. 8, pp. 4-9, 2014, doi: 10.3991/ijim.v8i2.3509</w:t>
+      </w:r>
+    </w:p>
+    <w:p>
+      <w:pPr>
+        <w:spacing w:before="120" w:after="120" w:line="360" w:lineRule="auto"/>
+        <w:jc w:val="lowKashida"/>
         <w:rPr>
           <w:rFonts w:asciiTheme="majorBidi" w:eastAsia="Times New Roman" w:hAnsiTheme="majorBidi" w:cstheme="majorBidi"/>
           <w:kern w:val="0"/>
@@ -30571,9 +31534,43 @@
           <w:szCs w:val="24"/>
           <w14:ligatures w14:val="none"/>
         </w:rPr>
-        <w:t>Sofany</w:t>
-      </w:r>
-      <w:proofErr w:type="spellEnd"/>
+      </w:pPr>
+      <w:r>
+        <w:rPr>
+          <w:rFonts w:asciiTheme="majorBidi" w:eastAsia="Times New Roman" w:hAnsiTheme="majorBidi" w:cstheme="majorBidi"/>
+          <w:b/>
+          <w:bCs/>
+          <w:kern w:val="0"/>
+          <w:sz w:val="24"/>
+          <w:szCs w:val="24"/>
+          <w14:ligatures w14:val="none"/>
+        </w:rPr>
+        <w:t>[1</w:t>
+      </w:r>
+      <w:r>
+        <w:rPr>
+          <w:rFonts w:asciiTheme="majorBidi" w:eastAsia="Times New Roman" w:hAnsiTheme="majorBidi" w:cstheme="majorBidi"/>
+          <w:b/>
+          <w:bCs/>
+          <w:kern w:val="0"/>
+          <w:sz w:val="24"/>
+          <w:szCs w:val="24"/>
+          <w14:ligatures w14:val="none"/>
+        </w:rPr>
+        <w:t>3</w:t>
+      </w:r>
+      <w:r>
+        <w:rPr>
+          <w:rFonts w:asciiTheme="majorBidi" w:eastAsia="Times New Roman" w:hAnsiTheme="majorBidi" w:cstheme="majorBidi"/>
+          <w:b/>
+          <w:bCs/>
+          <w:kern w:val="0"/>
+          <w:sz w:val="24"/>
+          <w:szCs w:val="24"/>
+          <w14:ligatures w14:val="none"/>
+        </w:rPr>
+        <w:t>]</w:t>
+      </w:r>
       <w:r>
         <w:rPr>
           <w:rFonts w:asciiTheme="majorBidi" w:eastAsia="Times New Roman" w:hAnsiTheme="majorBidi" w:cstheme="majorBidi"/>
@@ -30582,198 +31579,7 @@
           <w:szCs w:val="24"/>
           <w14:ligatures w14:val="none"/>
         </w:rPr>
-        <w:t>, S. El-</w:t>
-      </w:r>
-      <w:proofErr w:type="spellStart"/>
-      <w:r>
-        <w:rPr>
-          <w:rFonts w:asciiTheme="majorBidi" w:eastAsia="Times New Roman" w:hAnsiTheme="majorBidi" w:cstheme="majorBidi"/>
-          <w:kern w:val="0"/>
-          <w:sz w:val="24"/>
-          <w:szCs w:val="24"/>
-          <w14:ligatures w14:val="none"/>
-        </w:rPr>
-        <w:t>Seoud</w:t>
-      </w:r>
-      <w:proofErr w:type="spellEnd"/>
-      <w:r>
-        <w:rPr>
-          <w:rFonts w:asciiTheme="majorBidi" w:eastAsia="Times New Roman" w:hAnsiTheme="majorBidi" w:cstheme="majorBidi"/>
-          <w:kern w:val="0"/>
-          <w:sz w:val="24"/>
-          <w:szCs w:val="24"/>
-          <w14:ligatures w14:val="none"/>
-        </w:rPr>
-        <w:t xml:space="preserve">, M. </w:t>
-      </w:r>
-      <w:proofErr w:type="spellStart"/>
-      <w:r>
-        <w:rPr>
-          <w:rFonts w:asciiTheme="majorBidi" w:eastAsia="Times New Roman" w:hAnsiTheme="majorBidi" w:cstheme="majorBidi"/>
-          <w:kern w:val="0"/>
-          <w:sz w:val="24"/>
-          <w:szCs w:val="24"/>
-          <w14:ligatures w14:val="none"/>
-        </w:rPr>
-        <w:t>Alwadani</w:t>
-      </w:r>
-      <w:proofErr w:type="spellEnd"/>
-      <w:r>
-        <w:rPr>
-          <w:rFonts w:asciiTheme="majorBidi" w:eastAsia="Times New Roman" w:hAnsiTheme="majorBidi" w:cstheme="majorBidi"/>
-          <w:kern w:val="0"/>
-          <w:sz w:val="24"/>
-          <w:szCs w:val="24"/>
-          <w14:ligatures w14:val="none"/>
-        </w:rPr>
-        <w:t xml:space="preserve">, and E. </w:t>
-      </w:r>
-      <w:proofErr w:type="spellStart"/>
-      <w:r>
-        <w:rPr>
-          <w:rFonts w:asciiTheme="majorBidi" w:eastAsia="Times New Roman" w:hAnsiTheme="majorBidi" w:cstheme="majorBidi"/>
-          <w:kern w:val="0"/>
-          <w:sz w:val="24"/>
-          <w:szCs w:val="24"/>
-          <w14:ligatures w14:val="none"/>
-        </w:rPr>
-        <w:t>Alwadani</w:t>
-      </w:r>
-      <w:proofErr w:type="spellEnd"/>
-      <w:r>
-        <w:rPr>
-          <w:rFonts w:asciiTheme="majorBidi" w:eastAsia="Times New Roman" w:hAnsiTheme="majorBidi" w:cstheme="majorBidi"/>
-          <w:kern w:val="0"/>
-          <w:sz w:val="24"/>
-          <w:szCs w:val="24"/>
-          <w14:ligatures w14:val="none"/>
-        </w:rPr>
-        <w:t>, "Development of Mobile Educational Services Application to Improve Educational Outcomes using Android Technology," International Journal of Interactive Mobile Technologies (</w:t>
-      </w:r>
-      <w:proofErr w:type="spellStart"/>
-      <w:r>
-        <w:rPr>
-          <w:rFonts w:asciiTheme="majorBidi" w:eastAsia="Times New Roman" w:hAnsiTheme="majorBidi" w:cstheme="majorBidi"/>
-          <w:kern w:val="0"/>
-          <w:sz w:val="24"/>
-          <w:szCs w:val="24"/>
-          <w14:ligatures w14:val="none"/>
-        </w:rPr>
-        <w:t>iJIM</w:t>
-      </w:r>
-      <w:proofErr w:type="spellEnd"/>
-      <w:r>
-        <w:rPr>
-          <w:rFonts w:asciiTheme="majorBidi" w:eastAsia="Times New Roman" w:hAnsiTheme="majorBidi" w:cstheme="majorBidi"/>
-          <w:kern w:val="0"/>
-          <w:sz w:val="24"/>
-          <w:szCs w:val="24"/>
-          <w14:ligatures w14:val="none"/>
-        </w:rPr>
-        <w:t>), vol. 8, pp. 4-9, 2014, doi: 10.3991/ijim.v8i2.3509</w:t>
-      </w:r>
-    </w:p>
-    <w:p>
-      <w:pPr>
-        <w:spacing w:before="120" w:after="120" w:line="360" w:lineRule="auto"/>
-        <w:jc w:val="lowKashida"/>
-        <w:rPr>
-          <w:rFonts w:asciiTheme="majorBidi" w:eastAsia="Times New Roman" w:hAnsiTheme="majorBidi" w:cstheme="majorBidi"/>
-          <w:kern w:val="0"/>
-          <w:sz w:val="24"/>
-          <w:szCs w:val="24"/>
-          <w14:ligatures w14:val="none"/>
-        </w:rPr>
-      </w:pPr>
-      <w:r>
-        <w:rPr>
-          <w:rFonts w:asciiTheme="majorBidi" w:eastAsia="Times New Roman" w:hAnsiTheme="majorBidi" w:cstheme="majorBidi"/>
-          <w:b/>
-          <w:bCs/>
-          <w:kern w:val="0"/>
-          <w:sz w:val="24"/>
-          <w:szCs w:val="24"/>
-          <w14:ligatures w14:val="none"/>
-        </w:rPr>
-        <w:t>[1</w:t>
-      </w:r>
-      <w:r>
-        <w:rPr>
-          <w:rFonts w:asciiTheme="majorBidi" w:eastAsia="Times New Roman" w:hAnsiTheme="majorBidi" w:cstheme="majorBidi"/>
-          <w:b/>
-          <w:bCs/>
-          <w:kern w:val="0"/>
-          <w:sz w:val="24"/>
-          <w:szCs w:val="24"/>
-          <w14:ligatures w14:val="none"/>
-        </w:rPr>
-        <w:t>3</w:t>
-      </w:r>
-      <w:r>
-        <w:rPr>
-          <w:rFonts w:asciiTheme="majorBidi" w:eastAsia="Times New Roman" w:hAnsiTheme="majorBidi" w:cstheme="majorBidi"/>
-          <w:b/>
-          <w:bCs/>
-          <w:kern w:val="0"/>
-          <w:sz w:val="24"/>
-          <w:szCs w:val="24"/>
-          <w14:ligatures w14:val="none"/>
-        </w:rPr>
-        <w:t>]</w:t>
-      </w:r>
-      <w:r>
-        <w:rPr>
-          <w:rFonts w:asciiTheme="majorBidi" w:eastAsia="Times New Roman" w:hAnsiTheme="majorBidi" w:cstheme="majorBidi"/>
-          <w:kern w:val="0"/>
-          <w:sz w:val="24"/>
-          <w:szCs w:val="24"/>
-          <w14:ligatures w14:val="none"/>
-        </w:rPr>
-        <w:t xml:space="preserve"> S. S. M. </w:t>
-      </w:r>
-      <w:proofErr w:type="spellStart"/>
-      <w:r>
-        <w:rPr>
-          <w:rFonts w:asciiTheme="majorBidi" w:eastAsia="Times New Roman" w:hAnsiTheme="majorBidi" w:cstheme="majorBidi"/>
-          <w:kern w:val="0"/>
-          <w:sz w:val="24"/>
-          <w:szCs w:val="24"/>
-          <w14:ligatures w14:val="none"/>
-        </w:rPr>
-        <w:t>Badarkhan</w:t>
-      </w:r>
-      <w:proofErr w:type="spellEnd"/>
-      <w:r>
-        <w:rPr>
-          <w:rFonts w:asciiTheme="majorBidi" w:eastAsia="Times New Roman" w:hAnsiTheme="majorBidi" w:cstheme="majorBidi"/>
-          <w:kern w:val="0"/>
-          <w:sz w:val="24"/>
-          <w:szCs w:val="24"/>
-          <w14:ligatures w14:val="none"/>
-        </w:rPr>
-        <w:t>, H. M. Mahmoud, F. M. A. Rahman, and S. T. Nuaimi, "The degree of using modern educational technologies on the quality of education and its development in Al-</w:t>
-      </w:r>
-      <w:proofErr w:type="spellStart"/>
-      <w:r>
-        <w:rPr>
-          <w:rFonts w:asciiTheme="majorBidi" w:eastAsia="Times New Roman" w:hAnsiTheme="majorBidi" w:cstheme="majorBidi"/>
-          <w:kern w:val="0"/>
-          <w:sz w:val="24"/>
-          <w:szCs w:val="24"/>
-          <w14:ligatures w14:val="none"/>
-        </w:rPr>
-        <w:t>Ahliyya</w:t>
-      </w:r>
-      <w:proofErr w:type="spellEnd"/>
-      <w:r>
-        <w:rPr>
-          <w:rFonts w:asciiTheme="majorBidi" w:eastAsia="Times New Roman" w:hAnsiTheme="majorBidi" w:cstheme="majorBidi"/>
-          <w:kern w:val="0"/>
-          <w:sz w:val="24"/>
-          <w:szCs w:val="24"/>
-          <w14:ligatures w14:val="none"/>
-        </w:rPr>
-        <w:t xml:space="preserve"> Amman University from the viewpoint of faculty members," </w:t>
+        <w:t xml:space="preserve"> S. S. M. Badarkhan, H. M. Mahmoud, F. M. A. Rahman, and S. T. Nuaimi, "The degree of using modern educational technologies on the quality of education and its development in Al-Ahliyya Amman University from the viewpoint of faculty members," </w:t>
       </w:r>
       <w:r>
         <w:rPr>
@@ -30830,29 +31636,7 @@
           <w:szCs w:val="24"/>
           <w14:ligatures w14:val="none"/>
         </w:rPr>
-        <w:t xml:space="preserve">H. Mohammad, F. </w:t>
-      </w:r>
-      <w:proofErr w:type="spellStart"/>
-      <w:r>
-        <w:rPr>
-          <w:rFonts w:asciiTheme="majorBidi" w:eastAsia="Times New Roman" w:hAnsiTheme="majorBidi" w:cstheme="majorBidi"/>
-          <w:kern w:val="0"/>
-          <w:sz w:val="24"/>
-          <w:szCs w:val="24"/>
-          <w14:ligatures w14:val="none"/>
-        </w:rPr>
-        <w:t>Alhosban</w:t>
-      </w:r>
-      <w:proofErr w:type="spellEnd"/>
-      <w:r>
-        <w:rPr>
-          <w:rFonts w:asciiTheme="majorBidi" w:eastAsia="Times New Roman" w:hAnsiTheme="majorBidi" w:cstheme="majorBidi"/>
-          <w:kern w:val="0"/>
-          <w:sz w:val="24"/>
-          <w:szCs w:val="24"/>
-          <w14:ligatures w14:val="none"/>
-        </w:rPr>
-        <w:t xml:space="preserve">, and M. Hourani, "Using Mobile Technologies for Enhancing Student Academic Experience: University of Jordan Case Study," </w:t>
+        <w:t xml:space="preserve">H. Mohammad, F. Alhosban, and M. Hourani, "Using Mobile Technologies for Enhancing Student Academic Experience: University of Jordan Case Study," </w:t>
       </w:r>
       <w:r>
         <w:rPr>
@@ -30864,33 +31648,7 @@
           <w:szCs w:val="24"/>
           <w14:ligatures w14:val="none"/>
         </w:rPr>
-        <w:t>International Journal of Interactive Mobile Technologies (</w:t>
-      </w:r>
-      <w:proofErr w:type="spellStart"/>
-      <w:r>
-        <w:rPr>
-          <w:rFonts w:asciiTheme="majorBidi" w:eastAsia="Times New Roman" w:hAnsiTheme="majorBidi" w:cstheme="majorBidi"/>
-          <w:i/>
-          <w:iCs/>
-          <w:kern w:val="0"/>
-          <w:sz w:val="24"/>
-          <w:szCs w:val="24"/>
-          <w14:ligatures w14:val="none"/>
-        </w:rPr>
-        <w:t>iJIM</w:t>
-      </w:r>
-      <w:proofErr w:type="spellEnd"/>
-      <w:r>
-        <w:rPr>
-          <w:rFonts w:asciiTheme="majorBidi" w:eastAsia="Times New Roman" w:hAnsiTheme="majorBidi" w:cstheme="majorBidi"/>
-          <w:i/>
-          <w:iCs/>
-          <w:kern w:val="0"/>
-          <w:sz w:val="24"/>
-          <w:szCs w:val="24"/>
-          <w14:ligatures w14:val="none"/>
-        </w:rPr>
-        <w:t>)</w:t>
+        <w:t>International Journal of Interactive Mobile Technologies (iJIM)</w:t>
       </w:r>
       <w:r>
         <w:rPr>
@@ -30952,7 +31710,7 @@
         </w:rPr>
         <w:t xml:space="preserve"> B. I. A. A. Abdel Fattah, "The degree of using smartphones by Jordanian private universities students in teaching on quality criteria," Master’s thesis, Middle East University, Jordan, 2019. [Online]. Available: </w:t>
       </w:r>
-      <w:hyperlink r:id="rId30" w:history="1">
+      <w:hyperlink r:id="rId32" w:history="1">
         <w:r>
           <w:rPr>
             <w:rStyle w:val="Hyperlink"/>
@@ -30999,21 +31757,7 @@
         <w:rPr>
           <w:rFonts w:asciiTheme="majorBidi" w:hAnsiTheme="majorBidi" w:cstheme="majorBidi"/>
         </w:rPr>
-        <w:t xml:space="preserve"> Z. S. Al-</w:t>
-      </w:r>
-      <w:proofErr w:type="spellStart"/>
-      <w:r>
-        <w:rPr>
-          <w:rFonts w:asciiTheme="majorBidi" w:hAnsiTheme="majorBidi" w:cstheme="majorBidi"/>
-        </w:rPr>
-        <w:t>Dalaee</w:t>
-      </w:r>
-      <w:proofErr w:type="spellEnd"/>
-      <w:r>
-        <w:rPr>
-          <w:rFonts w:asciiTheme="majorBidi" w:hAnsiTheme="majorBidi" w:cstheme="majorBidi"/>
-        </w:rPr>
-        <w:t xml:space="preserve">, "Evaluation of E-Learning through the Education Management System 'Blackboard' from the Perspective of Female Students at Najran University," </w:t>
+        <w:t xml:space="preserve"> Z. S. Al-Dalaee, "Evaluation of E-Learning through the Education Management System 'Blackboard' from the Perspective of Female Students at Najran University," </w:t>
       </w:r>
       <w:r>
         <w:rPr>
@@ -31051,35 +31795,7 @@
         <w:rPr>
           <w:rFonts w:asciiTheme="majorBidi" w:hAnsiTheme="majorBidi" w:cstheme="majorBidi"/>
         </w:rPr>
-        <w:t xml:space="preserve">S. </w:t>
-      </w:r>
-      <w:proofErr w:type="spellStart"/>
-      <w:r>
-        <w:rPr>
-          <w:rFonts w:asciiTheme="majorBidi" w:hAnsiTheme="majorBidi" w:cstheme="majorBidi"/>
-        </w:rPr>
-        <w:t>Gramatikov</w:t>
-      </w:r>
-      <w:proofErr w:type="spellEnd"/>
-      <w:r>
-        <w:rPr>
-          <w:rFonts w:asciiTheme="majorBidi" w:hAnsiTheme="majorBidi" w:cstheme="majorBidi"/>
-        </w:rPr>
-        <w:t xml:space="preserve">, A. Spasov, A. </w:t>
-      </w:r>
-      <w:proofErr w:type="spellStart"/>
-      <w:r>
-        <w:rPr>
-          <w:rFonts w:asciiTheme="majorBidi" w:hAnsiTheme="majorBidi" w:cstheme="majorBidi"/>
-        </w:rPr>
-        <w:t>Gjorgjevikj</w:t>
-      </w:r>
-      <w:proofErr w:type="spellEnd"/>
-      <w:r>
-        <w:rPr>
-          <w:rFonts w:asciiTheme="majorBidi" w:hAnsiTheme="majorBidi" w:cstheme="majorBidi"/>
-        </w:rPr>
-        <w:t>, and D. Trajanov, "A Review-based Survey of Mobile Student Services," ICT Innovations, 2015.</w:t>
+        <w:t>S. Gramatikov, A. Spasov, A. Gjorgjevikj, and D. Trajanov, "A Review-based Survey of Mobile Student Services," ICT Innovations, 2015.</w:t>
       </w:r>
     </w:p>
     <w:p>
@@ -31121,7 +31837,7 @@
         </w:rPr>
         <w:t xml:space="preserve"> IEEE, "IEEE Recommended Practice for Software Requirements Specifications" IEEE Std 830-1993, 1993. [Online]. Available: </w:t>
       </w:r>
-      <w:hyperlink r:id="rId31" w:history="1">
+      <w:hyperlink r:id="rId33" w:history="1">
         <w:r>
           <w:rPr>
             <w:rStyle w:val="Hyperlink"/>
@@ -31447,7 +32163,7 @@
           </mc:Choice>
           <mc:Fallback>
             <w:pict>
-              <v:shape w14:anchorId="1652DDE2" id="مربع نص 331876960" o:spid="_x0000_s1043" type="#_x0000_t202" style="position:absolute;left:0;text-align:left;margin-left:45pt;margin-top:-46.8pt;width:334.15pt;height:39pt;z-index:251705344;visibility:visible;mso-wrap-style:square;mso-width-percent:0;mso-height-percent:0;mso-wrap-distance-left:9pt;mso-wrap-distance-top:0;mso-wrap-distance-right:9pt;mso-wrap-distance-bottom:0;mso-position-horizontal:absolute;mso-position-horizontal-relative:text;mso-position-vertical:absolute;mso-position-vertical-relative:text;mso-width-percent:0;mso-height-percent:0;mso-width-relative:margin;mso-height-relative:margin;v-text-anchor:top" o:gfxdata="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" filled="f" stroked="f" strokeweight=".5pt">
+              <v:shape w14:anchorId="1652DDE2" id="مربع نص 331876960" o:spid="_x0000_s1044" type="#_x0000_t202" style="position:absolute;left:0;text-align:left;margin-left:45pt;margin-top:-46.8pt;width:334.15pt;height:39pt;z-index:251705344;visibility:visible;mso-wrap-style:square;mso-width-percent:0;mso-height-percent:0;mso-wrap-distance-left:9pt;mso-wrap-distance-top:0;mso-wrap-distance-right:9pt;mso-wrap-distance-bottom:0;mso-position-horizontal:absolute;mso-position-horizontal-relative:text;mso-position-vertical:absolute;mso-position-vertical-relative:text;mso-width-percent:0;mso-height-percent:0;mso-width-relative:margin;mso-height-relative:margin;v-text-anchor:top" o:gfxdata="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" filled="f" stroked="f" strokeweight=".5pt">
                 <v:textbox>
                   <w:txbxContent>
                     <w:p>
@@ -33883,7 +34599,7 @@
           </mc:Choice>
           <mc:Fallback>
             <w:pict>
-              <v:shape w14:anchorId="103D2991" id="مربع نص 1274846306" o:spid="_x0000_s1044" type="#_x0000_t202" style="position:absolute;left:0;text-align:left;margin-left:40.6pt;margin-top:-45.25pt;width:334.15pt;height:48.9pt;z-index:251716608;visibility:visible;mso-wrap-style:square;mso-width-percent:0;mso-height-percent:0;mso-wrap-distance-left:9pt;mso-wrap-distance-top:0;mso-wrap-distance-right:9pt;mso-wrap-distance-bottom:0;mso-position-horizontal:absolute;mso-position-horizontal-relative:text;mso-position-vertical:absolute;mso-position-vertical-relative:text;mso-width-percent:0;mso-height-percent:0;mso-width-relative:margin;mso-height-relative:margin;v-text-anchor:top" o:gfxdata="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" filled="f" stroked="f" strokeweight=".5pt">
+              <v:shape w14:anchorId="103D2991" id="مربع نص 1274846306" o:spid="_x0000_s1045" type="#_x0000_t202" style="position:absolute;left:0;text-align:left;margin-left:40.6pt;margin-top:-45.25pt;width:334.15pt;height:48.9pt;z-index:251716608;visibility:visible;mso-wrap-style:square;mso-width-percent:0;mso-height-percent:0;mso-wrap-distance-left:9pt;mso-wrap-distance-top:0;mso-wrap-distance-right:9pt;mso-wrap-distance-bottom:0;mso-position-horizontal:absolute;mso-position-horizontal-relative:text;mso-position-vertical:absolute;mso-position-vertical-relative:text;mso-width-percent:0;mso-height-percent:0;mso-width-relative:margin;mso-height-relative:margin;v-text-anchor:top" o:gfxdata="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" filled="f" stroked="f" strokeweight=".5pt">
                 <v:textbox>
                   <w:txbxContent>
                     <w:p>
@@ -35727,7 +36443,7 @@
           </mc:Choice>
           <mc:Fallback>
             <w:pict>
-              <v:shape w14:anchorId="5E585DB7" id="_x0000_s1045" type="#_x0000_t202" style="position:absolute;left:0;text-align:left;margin-left:-49.65pt;margin-top:-30.3pt;width:306.6pt;height:133.8pt;z-index:251684864;visibility:visible;mso-wrap-style:square;mso-width-percent:0;mso-height-percent:0;mso-wrap-distance-left:9pt;mso-wrap-distance-top:0;mso-wrap-distance-right:9pt;mso-wrap-distance-bottom:0;mso-position-horizontal:absolute;mso-position-horizontal-relative:text;mso-position-vertical:absolute;mso-position-vertical-relative:text;mso-width-percent:0;mso-height-percent:0;mso-width-relative:margin;mso-height-relative:margin;v-text-anchor:top" o:gfxdata="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" filled="f" stroked="f" strokeweight=".5pt">
+              <v:shape w14:anchorId="5E585DB7" id="_x0000_s1046" type="#_x0000_t202" style="position:absolute;left:0;text-align:left;margin-left:-49.65pt;margin-top:-30.3pt;width:306.6pt;height:133.8pt;z-index:251684864;visibility:visible;mso-wrap-style:square;mso-width-percent:0;mso-height-percent:0;mso-wrap-distance-left:9pt;mso-wrap-distance-top:0;mso-wrap-distance-right:9pt;mso-wrap-distance-bottom:0;mso-position-horizontal:absolute;mso-position-horizontal-relative:text;mso-position-vertical:absolute;mso-position-vertical-relative:text;mso-width-percent:0;mso-height-percent:0;mso-width-relative:margin;mso-height-relative:margin;v-text-anchor:top" o:gfxdata="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" filled="f" stroked="f" strokeweight=".5pt">
                 <v:textbox>
                   <w:txbxContent>
                     <w:p>
@@ -35978,7 +36694,7 @@
           </mc:Choice>
           <mc:Fallback>
             <w:pict>
-              <v:shape w14:anchorId="2A9FD0F2" id="_x0000_s1046" type="#_x0000_t202" style="position:absolute;left:0;text-align:left;margin-left:0;margin-top:481.15pt;width:415.2pt;height:34.65pt;z-index:251691008;visibility:visible;mso-wrap-style:square;mso-width-percent:0;mso-height-percent:0;mso-wrap-distance-left:9pt;mso-wrap-distance-top:0;mso-wrap-distance-right:9pt;mso-wrap-distance-bottom:0;mso-position-horizontal:center;mso-position-horizontal-relative:margin;mso-position-vertical:absolute;mso-position-vertical-relative:text;mso-width-percent:0;mso-height-percent:0;mso-width-relative:margin;mso-height-relative:margin;v-text-anchor:top" o:gfxdata="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" filled="f" stroked="f" strokeweight=".5pt">
+              <v:shape w14:anchorId="2A9FD0F2" id="_x0000_s1047" type="#_x0000_t202" style="position:absolute;left:0;text-align:left;margin-left:0;margin-top:481.15pt;width:415.2pt;height:34.65pt;z-index:251691008;visibility:visible;mso-wrap-style:square;mso-width-percent:0;mso-height-percent:0;mso-wrap-distance-left:9pt;mso-wrap-distance-top:0;mso-wrap-distance-right:9pt;mso-wrap-distance-bottom:0;mso-position-horizontal:center;mso-position-horizontal-relative:margin;mso-position-vertical:absolute;mso-position-vertical-relative:text;mso-width-percent:0;mso-height-percent:0;mso-width-relative:margin;mso-height-relative:margin;v-text-anchor:top" o:gfxdata="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" filled="f" stroked="f" strokeweight=".5pt">
                 <v:textbox>
                   <w:txbxContent>
                     <w:p>
@@ -36122,7 +36838,7 @@
           </mc:Choice>
           <mc:Fallback>
             <w:pict>
-              <v:shape w14:anchorId="65CD6B29" id="_x0000_s1047" type="#_x0000_t202" style="position:absolute;left:0;text-align:left;margin-left:0;margin-top:459pt;width:415.2pt;height:34.65pt;z-index:251689984;visibility:visible;mso-wrap-style:square;mso-width-percent:0;mso-height-percent:0;mso-wrap-distance-left:9pt;mso-wrap-distance-top:0;mso-wrap-distance-right:9pt;mso-wrap-distance-bottom:0;mso-position-horizontal:center;mso-position-horizontal-relative:margin;mso-position-vertical:absolute;mso-position-vertical-relative:text;mso-width-percent:0;mso-height-percent:0;mso-width-relative:margin;mso-height-relative:margin;v-text-anchor:top" o:gfxdata="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" filled="f" stroked="f" strokeweight=".5pt">
+              <v:shape w14:anchorId="65CD6B29" id="_x0000_s1048" type="#_x0000_t202" style="position:absolute;left:0;text-align:left;margin-left:0;margin-top:459pt;width:415.2pt;height:34.65pt;z-index:251689984;visibility:visible;mso-wrap-style:square;mso-width-percent:0;mso-height-percent:0;mso-wrap-distance-left:9pt;mso-wrap-distance-top:0;mso-wrap-distance-right:9pt;mso-wrap-distance-bottom:0;mso-position-horizontal:center;mso-position-horizontal-relative:margin;mso-position-vertical:absolute;mso-position-vertical-relative:text;mso-width-percent:0;mso-height-percent:0;mso-width-relative:margin;mso-height-relative:margin;v-text-anchor:top" o:gfxdata="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" filled="f" stroked="f" strokeweight=".5pt">
                 <v:textbox>
                   <w:txbxContent>
                     <w:p>
@@ -36379,27 +37095,7 @@
                                 <w:sz w:val="32"/>
                                 <w:szCs w:val="32"/>
                               </w:rPr>
-                              <w:t xml:space="preserve">Nayef Mohamed </w:t>
-                            </w:r>
-                            <w:proofErr w:type="spellStart"/>
-                            <w:r>
-                              <w:rPr>
-                                <w:rFonts w:asciiTheme="majorBidi" w:hAnsiTheme="majorBidi" w:cstheme="majorBidi" w:hint="cs"/>
-                                <w:bCs/>
-                                <w:sz w:val="32"/>
-                                <w:szCs w:val="32"/>
-                              </w:rPr>
-                              <w:t>Mohamed</w:t>
-                            </w:r>
-                            <w:proofErr w:type="spellEnd"/>
-                            <w:r>
-                              <w:rPr>
-                                <w:rFonts w:asciiTheme="majorBidi" w:hAnsiTheme="majorBidi" w:cstheme="majorBidi" w:hint="cs"/>
-                                <w:bCs/>
-                                <w:sz w:val="32"/>
-                                <w:szCs w:val="32"/>
-                              </w:rPr>
-                              <w:t xml:space="preserve"> Musleh Munif</w:t>
+                              <w:t>Nayef Mohamed Mohamed Musleh Munif</w:t>
                             </w:r>
                           </w:p>
                           <w:p>
@@ -36448,7 +37144,7 @@
           </mc:Choice>
           <mc:Fallback>
             <w:pict>
-              <v:shape w14:anchorId="30E28640" id="_x0000_s1048" type="#_x0000_t202" style="position:absolute;left:0;text-align:left;margin-left:0;margin-top:274.8pt;width:354.6pt;height:180.45pt;z-index:251687936;visibility:visible;mso-wrap-style:square;mso-width-percent:0;mso-height-percent:0;mso-wrap-distance-left:9pt;mso-wrap-distance-top:0;mso-wrap-distance-right:9pt;mso-wrap-distance-bottom:0;mso-position-horizontal:center;mso-position-horizontal-relative:margin;mso-position-vertical:absolute;mso-position-vertical-relative:text;mso-width-percent:0;mso-height-percent:0;mso-width-relative:margin;mso-height-relative:margin;v-text-anchor:top" o:gfxdata="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" filled="f" stroked="f" strokeweight=".5pt">
+              <v:shape w14:anchorId="30E28640" id="_x0000_s1049" type="#_x0000_t202" style="position:absolute;left:0;text-align:left;margin-left:0;margin-top:274.8pt;width:354.6pt;height:180.45pt;z-index:251687936;visibility:visible;mso-wrap-style:square;mso-width-percent:0;mso-height-percent:0;mso-wrap-distance-left:9pt;mso-wrap-distance-top:0;mso-wrap-distance-right:9pt;mso-wrap-distance-bottom:0;mso-position-horizontal:center;mso-position-horizontal-relative:margin;mso-position-vertical:absolute;mso-position-vertical-relative:text;mso-width-percent:0;mso-height-percent:0;mso-width-relative:margin;mso-height-relative:margin;v-text-anchor:top" o:gfxdata="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" filled="f" stroked="f" strokeweight=".5pt">
                 <v:textbox>
                   <w:txbxContent>
                     <w:p>
@@ -36636,27 +37332,7 @@
                           <w:sz w:val="32"/>
                           <w:szCs w:val="32"/>
                         </w:rPr>
-                        <w:t xml:space="preserve">Nayef Mohamed </w:t>
-                      </w:r>
-                      <w:proofErr w:type="spellStart"/>
-                      <w:r>
-                        <w:rPr>
-                          <w:rFonts w:asciiTheme="majorBidi" w:hAnsiTheme="majorBidi" w:cstheme="majorBidi" w:hint="cs"/>
-                          <w:bCs/>
-                          <w:sz w:val="32"/>
-                          <w:szCs w:val="32"/>
-                        </w:rPr>
-                        <w:t>Mohamed</w:t>
-                      </w:r>
-                      <w:proofErr w:type="spellEnd"/>
-                      <w:r>
-                        <w:rPr>
-                          <w:rFonts w:asciiTheme="majorBidi" w:hAnsiTheme="majorBidi" w:cstheme="majorBidi" w:hint="cs"/>
-                          <w:bCs/>
-                          <w:sz w:val="32"/>
-                          <w:szCs w:val="32"/>
-                        </w:rPr>
-                        <w:t xml:space="preserve"> Musleh Munif</w:t>
+                        <w:t>Nayef Mohamed Mohamed Musleh Munif</w:t>
                       </w:r>
                     </w:p>
                     <w:p>
@@ -36784,7 +37460,7 @@
           </mc:Choice>
           <mc:Fallback>
             <w:pict>
-              <v:shape w14:anchorId="5EAFB392" id="_x0000_s1049" type="#_x0000_t202" style="position:absolute;left:0;text-align:left;margin-left:19.2pt;margin-top:240.05pt;width:142.6pt;height:25.8pt;z-index:251688960;visibility:visible;mso-wrap-style:square;mso-width-percent:0;mso-height-percent:0;mso-wrap-distance-left:9pt;mso-wrap-distance-top:0;mso-wrap-distance-right:9pt;mso-wrap-distance-bottom:0;mso-position-horizontal:absolute;mso-position-horizontal-relative:margin;mso-position-vertical:absolute;mso-position-vertical-relative:text;mso-width-percent:0;mso-height-percent:0;mso-width-relative:margin;mso-height-relative:margin;v-text-anchor:top" o:gfxdata="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" filled="f" stroked="f" strokeweight=".5pt">
+              <v:shape w14:anchorId="5EAFB392" id="_x0000_s1050" type="#_x0000_t202" style="position:absolute;left:0;text-align:left;margin-left:19.2pt;margin-top:240.05pt;width:142.6pt;height:25.8pt;z-index:251688960;visibility:visible;mso-wrap-style:square;mso-width-percent:0;mso-height-percent:0;mso-wrap-distance-left:9pt;mso-wrap-distance-top:0;mso-wrap-distance-right:9pt;mso-wrap-distance-bottom:0;mso-position-horizontal:absolute;mso-position-horizontal-relative:margin;mso-position-vertical:absolute;mso-position-vertical-relative:text;mso-width-percent:0;mso-height-percent:0;mso-width-relative:margin;mso-height-relative:margin;v-text-anchor:top" o:gfxdata="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" filled="f" stroked="f" strokeweight=".5pt">
                 <v:textbox>
                   <w:txbxContent>
                     <w:p>
@@ -36943,7 +37619,7 @@
           </mc:Choice>
           <mc:Fallback>
             <w:pict>
-              <v:shape w14:anchorId="072990A9" id="_x0000_s1050" type="#_x0000_t202" style="position:absolute;left:0;text-align:left;margin-left:331.4pt;margin-top:-51.6pt;width:137.4pt;height:130.2pt;z-index:251685888;visibility:visible;mso-wrap-style:square;mso-width-percent:0;mso-height-percent:0;mso-wrap-distance-left:9pt;mso-wrap-distance-top:0;mso-wrap-distance-right:9pt;mso-wrap-distance-bottom:0;mso-position-horizontal:absolute;mso-position-horizontal-relative:text;mso-position-vertical:absolute;mso-position-vertical-relative:text;mso-width-percent:0;mso-height-percent:0;mso-width-relative:margin;mso-height-relative:margin;v-text-anchor:top" o:gfxdata="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" filled="f" stroked="f" strokeweight=".5pt">
+              <v:shape w14:anchorId="072990A9" id="_x0000_s1051" type="#_x0000_t202" style="position:absolute;left:0;text-align:left;margin-left:331.4pt;margin-top:-51.6pt;width:137.4pt;height:130.2pt;z-index:251685888;visibility:visible;mso-wrap-style:square;mso-width-percent:0;mso-height-percent:0;mso-wrap-distance-left:9pt;mso-wrap-distance-top:0;mso-wrap-distance-right:9pt;mso-wrap-distance-bottom:0;mso-position-horizontal:absolute;mso-position-horizontal-relative:text;mso-position-vertical:absolute;mso-position-vertical-relative:text;mso-width-percent:0;mso-height-percent:0;mso-width-relative:margin;mso-height-relative:margin;v-text-anchor:top" o:gfxdata="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" filled="f" stroked="f" strokeweight=".5pt">
                 <v:textbox>
                   <w:txbxContent>
                     <w:p>
@@ -37091,7 +37767,7 @@
           </mc:Choice>
           <mc:Fallback>
             <w:pict>
-              <v:shape w14:anchorId="25BB5361" id="_x0000_s1051" type="#_x0000_t202" style="position:absolute;left:0;text-align:left;margin-left:0;margin-top:150pt;width:415.2pt;height:60pt;z-index:251686912;visibility:visible;mso-wrap-style:square;mso-width-percent:0;mso-height-percent:0;mso-wrap-distance-left:9pt;mso-wrap-distance-top:0;mso-wrap-distance-right:9pt;mso-wrap-distance-bottom:0;mso-position-horizontal:center;mso-position-horizontal-relative:margin;mso-position-vertical:absolute;mso-position-vertical-relative:text;mso-width-percent:0;mso-height-percent:0;mso-width-relative:margin;mso-height-relative:margin;v-text-anchor:top" o:gfxdata="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" filled="f" stroked="f" strokeweight=".5pt">
+              <v:shape w14:anchorId="25BB5361" id="_x0000_s1052" type="#_x0000_t202" style="position:absolute;left:0;text-align:left;margin-left:0;margin-top:150pt;width:415.2pt;height:60pt;z-index:251686912;visibility:visible;mso-wrap-style:square;mso-width-percent:0;mso-height-percent:0;mso-wrap-distance-left:9pt;mso-wrap-distance-top:0;mso-wrap-distance-right:9pt;mso-wrap-distance-bottom:0;mso-position-horizontal:center;mso-position-horizontal-relative:margin;mso-position-vertical:absolute;mso-position-vertical-relative:text;mso-width-percent:0;mso-height-percent:0;mso-width-relative:margin;mso-height-relative:margin;v-text-anchor:top" o:gfxdata="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" filled="f" stroked="f" strokeweight=".5pt">
                 <v:textbox>
                   <w:txbxContent>
                     <w:p>
@@ -37247,7 +37923,7 @@
           </mc:Choice>
           <mc:Fallback>
             <w:pict>
-              <v:shape w14:anchorId="3CDE4B41" id="_x0000_s1052" type="#_x0000_t202" style="position:absolute;margin-left:0;margin-top:372.7pt;width:415.2pt;height:60.65pt;z-index:251692032;visibility:visible;mso-wrap-style:square;mso-width-percent:0;mso-height-percent:0;mso-wrap-distance-left:9pt;mso-wrap-distance-top:0;mso-wrap-distance-right:9pt;mso-wrap-distance-bottom:0;mso-position-horizontal:center;mso-position-horizontal-relative:margin;mso-position-vertical:absolute;mso-position-vertical-relative:text;mso-width-percent:0;mso-height-percent:0;mso-width-relative:margin;mso-height-relative:margin;v-text-anchor:top" o:gfxdata="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" filled="f" stroked="f" strokeweight=".5pt">
+              <v:shape w14:anchorId="3CDE4B41" id="_x0000_s1053" type="#_x0000_t202" style="position:absolute;margin-left:0;margin-top:372.7pt;width:415.2pt;height:60.65pt;z-index:251692032;visibility:visible;mso-wrap-style:square;mso-width-percent:0;mso-height-percent:0;mso-wrap-distance-left:9pt;mso-wrap-distance-top:0;mso-wrap-distance-right:9pt;mso-wrap-distance-bottom:0;mso-position-horizontal:center;mso-position-horizontal-relative:margin;mso-position-vertical:absolute;mso-position-vertical-relative:text;mso-width-percent:0;mso-height-percent:0;mso-width-relative:margin;mso-height-relative:margin;v-text-anchor:top" o:gfxdata="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" filled="f" stroked="f" strokeweight=".5pt">
                 <v:textbox>
                   <w:txbxContent>
                     <w:p>
@@ -37359,7 +38035,7 @@
           </mc:Choice>
           <mc:Fallback>
             <w:pict>
-              <v:shape w14:anchorId="265D9794" id="_x0000_s1053" type="#_x0000_t202" style="position:absolute;margin-left:0;margin-top:448.1pt;width:415.2pt;height:34.65pt;z-index:251693056;visibility:visible;mso-wrap-style:square;mso-width-percent:0;mso-height-percent:0;mso-wrap-distance-left:9pt;mso-wrap-distance-top:0;mso-wrap-distance-right:9pt;mso-wrap-distance-bottom:0;mso-position-horizontal:center;mso-position-horizontal-relative:margin;mso-position-vertical:absolute;mso-position-vertical-relative:text;mso-width-percent:0;mso-height-percent:0;mso-width-relative:margin;mso-height-relative:margin;v-text-anchor:top" o:gfxdata="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" filled="f" stroked="f" strokeweight=".5pt">
+              <v:shape w14:anchorId="265D9794" id="_x0000_s1054" type="#_x0000_t202" style="position:absolute;margin-left:0;margin-top:448.1pt;width:415.2pt;height:34.65pt;z-index:251693056;visibility:visible;mso-wrap-style:square;mso-width-percent:0;mso-height-percent:0;mso-wrap-distance-left:9pt;mso-wrap-distance-top:0;mso-wrap-distance-right:9pt;mso-wrap-distance-bottom:0;mso-position-horizontal:center;mso-position-horizontal-relative:margin;mso-position-vertical:absolute;mso-position-vertical-relative:text;mso-width-percent:0;mso-height-percent:0;mso-width-relative:margin;mso-height-relative:margin;v-text-anchor:top" o:gfxdata="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" filled="f" stroked="f" strokeweight=".5pt">
                 <v:textbox>
                   <w:txbxContent>
                     <w:p>
@@ -37394,7 +38070,7 @@
       </w:r>
     </w:p>
     <w:sectPr>
-      <w:footerReference w:type="default" r:id="rId32"/>
+      <w:footerReference w:type="default" r:id="rId34"/>
       <w:pgSz w:w="11906" w:h="16838" w:code="9"/>
       <w:pgMar w:top="1418" w:right="1418" w:bottom="1418" w:left="1701" w:header="709" w:footer="709" w:gutter="0"/>
       <w:pgNumType w:start="1"/>
@@ -41742,7 +42418,7 @@
   <w:style w:type="paragraph" w:default="1" w:styleId="a">
     <w:name w:val="Normal"/>
     <w:qFormat/>
-    <w:rsid w:val="00EF6594"/>
+    <w:rsid w:val="00D9580C"/>
   </w:style>
   <w:style w:type="paragraph" w:styleId="3">
     <w:name w:val="heading 3"/>

</xml_diff>

<commit_message>
Chapter 4: some editing and diagrams
</commit_message>
<xml_diff>
--- a/v4.1.docx
+++ b/v4.1.docx
@@ -17287,8 +17287,8 @@
           <w:rtl/>
         </w:rPr>
       </w:pPr>
-      <w:bookmarkStart w:id="5" w:name="_Hlk180765788"/>
-      <w:bookmarkStart w:id="6" w:name="_Hlk180764218"/>
+      <w:bookmarkStart w:id="5" w:name="_Hlk180764218"/>
+      <w:bookmarkStart w:id="6" w:name="_Hlk180765788"/>
       <w:r>
         <w:rPr>
           <w:rFonts w:asciiTheme="minorBidi" w:hAnsiTheme="minorBidi" w:hint="cs"/>
@@ -17322,7 +17322,7 @@
         </w:rPr>
         <w:t xml:space="preserve">رسالة ماجستير </w:t>
       </w:r>
-      <w:bookmarkEnd w:id="6"/>
+      <w:bookmarkEnd w:id="5"/>
       <w:r>
         <w:rPr>
           <w:rFonts w:asciiTheme="minorBidi" w:hAnsiTheme="minorBidi" w:hint="cs"/>
@@ -17392,7 +17392,7 @@
       </w:r>
     </w:p>
     <w:bookmarkEnd w:id="4"/>
-    <w:bookmarkEnd w:id="5"/>
+    <w:bookmarkEnd w:id="6"/>
     <w:p>
       <w:pPr>
         <w:bidi/>
@@ -27289,6 +27289,7 @@
         </w:rPr>
         <w:t>…………...</w:t>
       </w:r>
+      <w:bookmarkStart w:id="13" w:name="_Hlk188478249"/>
       <w:r>
         <w:rPr>
           <w:rFonts w:asciiTheme="minorBidi" w:hAnsiTheme="minorBidi"/>
@@ -27324,6 +27325,7 @@
         </w:rPr>
         <w:t>)</w:t>
       </w:r>
+      <w:bookmarkEnd w:id="13"/>
     </w:p>
     <w:p>
       <w:pPr>
@@ -28091,9 +28093,10 @@
           <w:noProof/>
           <w:sz w:val="32"/>
           <w:szCs w:val="32"/>
-        </w:rPr>
-      </w:pPr>
-      <w:bookmarkStart w:id="13" w:name="_Hlk187141364"/>
+          <w:rtl/>
+        </w:rPr>
+      </w:pPr>
+      <w:bookmarkStart w:id="14" w:name="_Hlk187141364"/>
       <w:r>
         <w:rPr>
           <w:rFonts w:asciiTheme="minorBidi" w:hAnsiTheme="minorBidi" w:hint="cs"/>
@@ -28114,13 +28117,12 @@
           <w:noProof/>
           <w:sz w:val="32"/>
           <w:szCs w:val="32"/>
-          <w:rtl/>
         </w:rPr>
         <w:t xml:space="preserve"> </w:t>
       </w:r>
       <w:r>
         <w:rPr>
-          <w:rFonts w:asciiTheme="minorBidi" w:hAnsiTheme="minorBidi"/>
+          <w:rFonts w:asciiTheme="minorBidi" w:hAnsiTheme="minorBidi" w:hint="cs"/>
           <w:b/>
           <w:bCs/>
           <w:noProof/>
@@ -28128,11 +28130,11 @@
           <w:szCs w:val="32"/>
           <w:rtl/>
         </w:rPr>
-        <w:t xml:space="preserve">مخطط السياق </w:t>
-      </w:r>
-      <w:r>
-        <w:rPr>
-          <w:rFonts w:asciiTheme="minorBidi" w:hAnsiTheme="minorBidi"/>
+        <w:t xml:space="preserve"> </w:t>
+      </w:r>
+      <w:r>
+        <w:rPr>
+          <w:rFonts w:asciiTheme="minorBidi" w:hAnsiTheme="minorBidi" w:hint="cs"/>
           <w:b/>
           <w:bCs/>
           <w:noProof/>
@@ -28140,18 +28142,19 @@
           <w:szCs w:val="32"/>
           <w:rtl/>
         </w:rPr>
-        <w:t>(</w:t>
-      </w:r>
-      <w:r>
-        <w:rPr>
-          <w:rFonts w:asciiTheme="majorBidi" w:hAnsiTheme="majorBidi" w:cstheme="majorBidi"/>
+        <w:t>نمذجة البيانات</w:t>
+      </w:r>
+      <w:r>
+        <w:rPr>
+          <w:rFonts w:asciiTheme="minorBidi" w:hAnsiTheme="minorBidi" w:hint="cs"/>
           <w:b/>
           <w:bCs/>
           <w:noProof/>
           <w:sz w:val="32"/>
           <w:szCs w:val="32"/>
-        </w:rPr>
-        <w:t>Context Diagram</w:t>
+          <w:rtl/>
+        </w:rPr>
+        <w:t xml:space="preserve"> </w:t>
       </w:r>
       <w:r>
         <w:rPr>
@@ -28163,6 +28166,29 @@
           <w:szCs w:val="32"/>
           <w:rtl/>
         </w:rPr>
+        <w:t>(</w:t>
+      </w:r>
+      <w:r>
+        <w:rPr>
+          <w:rFonts w:asciiTheme="majorBidi" w:hAnsiTheme="majorBidi" w:cstheme="majorBidi"/>
+          <w:b/>
+          <w:bCs/>
+          <w:noProof/>
+          <w:sz w:val="32"/>
+          <w:szCs w:val="32"/>
+        </w:rPr>
+        <w:t>Data Modeling</w:t>
+      </w:r>
+      <w:r>
+        <w:rPr>
+          <w:rFonts w:asciiTheme="minorBidi" w:hAnsiTheme="minorBidi"/>
+          <w:b/>
+          <w:bCs/>
+          <w:noProof/>
+          <w:sz w:val="32"/>
+          <w:szCs w:val="32"/>
+          <w:rtl/>
+        </w:rPr>
         <w:t>)</w:t>
       </w:r>
     </w:p>
@@ -28176,6 +28202,323 @@
           <w:rFonts w:asciiTheme="minorBidi" w:hAnsiTheme="minorBidi"/>
           <w:sz w:val="24"/>
           <w:szCs w:val="24"/>
+          <w:rtl/>
+        </w:rPr>
+      </w:pPr>
+      <w:r>
+        <w:rPr>
+          <w:rFonts w:asciiTheme="minorBidi" w:hAnsiTheme="minorBidi"/>
+          <w:sz w:val="24"/>
+          <w:szCs w:val="24"/>
+          <w:rtl/>
+        </w:rPr>
+        <w:t>تُركّز هذه الخطوة على تحديد شكل البيانات</w:t>
+      </w:r>
+      <w:r>
+        <w:rPr>
+          <w:rFonts w:asciiTheme="minorBidi" w:hAnsiTheme="minorBidi" w:hint="cs"/>
+          <w:sz w:val="24"/>
+          <w:szCs w:val="24"/>
+          <w:rtl/>
+        </w:rPr>
+        <w:t xml:space="preserve"> </w:t>
+      </w:r>
+      <w:r>
+        <w:rPr>
+          <w:rFonts w:asciiTheme="minorBidi" w:hAnsiTheme="minorBidi"/>
+          <w:sz w:val="24"/>
+          <w:szCs w:val="24"/>
+          <w:rtl/>
+        </w:rPr>
+        <w:t>و تصميم قاعدة بيانات منظمة وفعّالة، بحيث تدعم جميع العمليات التي يحتاجها النظام. من خلال نمذجة البيانات، يتم تحديد الجداول المطلوبة، الحقول داخل كل جدول، هذا يضمن إدارة البيانات بكفاءة وتكاملها مع باقي مكونات المشروع</w:t>
+      </w:r>
+      <w:r>
+        <w:rPr>
+          <w:rFonts w:asciiTheme="minorBidi" w:hAnsiTheme="minorBidi"/>
+          <w:sz w:val="24"/>
+          <w:szCs w:val="24"/>
+        </w:rPr>
+        <w:t>.</w:t>
+      </w:r>
+    </w:p>
+    <w:p>
+      <w:pPr>
+        <w:rPr>
+          <w:rFonts w:asciiTheme="minorBidi" w:hAnsiTheme="minorBidi"/>
+          <w:b/>
+          <w:bCs/>
+          <w:noProof/>
+          <w:sz w:val="32"/>
+          <w:szCs w:val="32"/>
+          <w:rtl/>
+        </w:rPr>
+      </w:pPr>
+      <w:r>
+        <w:rPr>
+          <w:rFonts w:asciiTheme="minorBidi" w:hAnsiTheme="minorBidi"/>
+          <w:b/>
+          <w:bCs/>
+          <w:noProof/>
+          <w:sz w:val="32"/>
+          <w:szCs w:val="32"/>
+          <w:rtl/>
+        </w:rPr>
+        <w:br w:type="page"/>
+      </w:r>
+    </w:p>
+    <w:p>
+      <w:pPr>
+        <w:bidi/>
+        <w:spacing w:line="360" w:lineRule="auto"/>
+        <w:rPr>
+          <w:rFonts w:asciiTheme="minorBidi" w:hAnsiTheme="minorBidi"/>
+          <w:b/>
+          <w:bCs/>
+          <w:noProof/>
+          <w:sz w:val="32"/>
+          <w:szCs w:val="32"/>
+          <w:rtl/>
+        </w:rPr>
+      </w:pPr>
+    </w:p>
+    <w:p>
+      <w:pPr>
+        <w:rPr>
+          <w:rFonts w:asciiTheme="minorBidi" w:hAnsiTheme="minorBidi"/>
+          <w:b/>
+          <w:bCs/>
+          <w:noProof/>
+          <w:sz w:val="32"/>
+          <w:szCs w:val="32"/>
+          <w:rtl/>
+        </w:rPr>
+      </w:pPr>
+      <w:r>
+        <w:rPr>
+          <w:rFonts w:asciiTheme="minorBidi" w:hAnsiTheme="minorBidi"/>
+          <w:b/>
+          <w:bCs/>
+          <w:noProof/>
+          <w:sz w:val="32"/>
+          <w:szCs w:val="32"/>
+          <w:rtl/>
+        </w:rPr>
+        <w:br w:type="page"/>
+      </w:r>
+    </w:p>
+    <w:p>
+      <w:pPr>
+        <w:bidi/>
+        <w:spacing w:line="360" w:lineRule="auto"/>
+        <w:rPr>
+          <w:rFonts w:asciiTheme="minorBidi" w:hAnsiTheme="minorBidi"/>
+          <w:b/>
+          <w:bCs/>
+          <w:noProof/>
+          <w:sz w:val="32"/>
+          <w:szCs w:val="32"/>
+          <w:rtl/>
+        </w:rPr>
+      </w:pPr>
+      <w:r>
+        <w:rPr>
+          <w:rFonts w:asciiTheme="minorBidi" w:hAnsiTheme="minorBidi" w:hint="cs"/>
+          <w:b/>
+          <w:bCs/>
+          <w:noProof/>
+          <w:sz w:val="32"/>
+          <w:szCs w:val="32"/>
+          <w:rtl/>
+        </w:rPr>
+        <w:lastRenderedPageBreak/>
+        <w:t>3.4</w:t>
+      </w:r>
+      <w:r>
+        <w:rPr>
+          <w:rFonts w:asciiTheme="minorBidi" w:hAnsiTheme="minorBidi"/>
+          <w:b/>
+          <w:bCs/>
+          <w:noProof/>
+          <w:sz w:val="32"/>
+          <w:szCs w:val="32"/>
+          <w:rtl/>
+        </w:rPr>
+        <w:t xml:space="preserve"> </w:t>
+      </w:r>
+      <w:r>
+        <w:rPr>
+          <w:rFonts w:asciiTheme="minorBidi" w:hAnsiTheme="minorBidi" w:hint="cs"/>
+          <w:b/>
+          <w:bCs/>
+          <w:noProof/>
+          <w:sz w:val="32"/>
+          <w:szCs w:val="32"/>
+          <w:rtl/>
+        </w:rPr>
+        <w:t>نمذجة العمليات</w:t>
+      </w:r>
+      <w:r>
+        <w:rPr>
+          <w:rFonts w:asciiTheme="minorBidi" w:hAnsiTheme="minorBidi"/>
+          <w:b/>
+          <w:bCs/>
+          <w:noProof/>
+          <w:sz w:val="32"/>
+          <w:szCs w:val="32"/>
+          <w:rtl/>
+        </w:rPr>
+        <w:t xml:space="preserve"> (</w:t>
+      </w:r>
+      <w:r>
+        <w:rPr>
+          <w:rFonts w:asciiTheme="minorBidi" w:hAnsiTheme="minorBidi"/>
+          <w:b/>
+          <w:bCs/>
+          <w:noProof/>
+          <w:sz w:val="32"/>
+          <w:szCs w:val="32"/>
+        </w:rPr>
+        <w:t>Processes Modeling</w:t>
+      </w:r>
+      <w:r>
+        <w:rPr>
+          <w:rFonts w:asciiTheme="minorBidi" w:hAnsiTheme="minorBidi"/>
+          <w:b/>
+          <w:bCs/>
+          <w:noProof/>
+          <w:sz w:val="32"/>
+          <w:szCs w:val="32"/>
+          <w:rtl/>
+        </w:rPr>
+        <w:t>)</w:t>
+      </w:r>
+    </w:p>
+    <w:p>
+      <w:pPr>
+        <w:bidi/>
+        <w:spacing w:before="120" w:after="120" w:line="360" w:lineRule="auto"/>
+        <w:ind w:firstLine="284"/>
+        <w:jc w:val="both"/>
+        <w:rPr>
+          <w:rFonts w:asciiTheme="minorBidi" w:hAnsiTheme="minorBidi" w:hint="cs"/>
+          <w:sz w:val="24"/>
+          <w:szCs w:val="24"/>
+          <w:rtl/>
+        </w:rPr>
+      </w:pPr>
+      <w:r>
+        <w:rPr>
+          <w:rFonts w:asciiTheme="minorBidi" w:hAnsiTheme="minorBidi"/>
+          <w:sz w:val="24"/>
+          <w:szCs w:val="24"/>
+          <w:rtl/>
+        </w:rPr>
+        <w:t>بعد فهم شامل لاحتياجات النظام ومتطلبات المستخدمين، تأتي خطوة نمذجة العمليات التي تُعد مرحلة أساسية في تصميم الأنظمة، حيث تهدف إلى تحديد تدفق البيانات بين مختلف الكيانات والعمليات التي يتضمنها النظام. يساعد هذا النموذج في تقديم تصور مرئي واضح لكيفية تفاعل مكونات النظام مع بعضها البعض وكيف يتم تبادل البيانات</w:t>
+      </w:r>
+      <w:r>
+        <w:rPr>
+          <w:rFonts w:asciiTheme="minorBidi" w:hAnsiTheme="minorBidi"/>
+          <w:sz w:val="24"/>
+          <w:szCs w:val="24"/>
+        </w:rPr>
+        <w:t>.</w:t>
+      </w:r>
+    </w:p>
+    <w:p>
+      <w:pPr>
+        <w:bidi/>
+        <w:spacing w:before="240" w:line="360" w:lineRule="auto"/>
+        <w:rPr>
+          <w:rFonts w:asciiTheme="minorBidi" w:hAnsiTheme="minorBidi"/>
+          <w:b/>
+          <w:bCs/>
+          <w:noProof/>
+          <w:sz w:val="28"/>
+          <w:szCs w:val="28"/>
+        </w:rPr>
+      </w:pPr>
+      <w:r>
+        <w:rPr>
+          <w:rFonts w:asciiTheme="minorBidi" w:hAnsiTheme="minorBidi" w:hint="cs"/>
+          <w:b/>
+          <w:bCs/>
+          <w:noProof/>
+          <w:sz w:val="28"/>
+          <w:szCs w:val="28"/>
+          <w:rtl/>
+        </w:rPr>
+        <w:t>1.3.4</w:t>
+      </w:r>
+      <w:r>
+        <w:rPr>
+          <w:rFonts w:asciiTheme="minorBidi" w:hAnsiTheme="minorBidi"/>
+          <w:b/>
+          <w:bCs/>
+          <w:noProof/>
+          <w:sz w:val="28"/>
+          <w:szCs w:val="28"/>
+          <w:rtl/>
+        </w:rPr>
+        <w:t xml:space="preserve"> </w:t>
+      </w:r>
+      <w:r>
+        <w:rPr>
+          <w:rFonts w:asciiTheme="minorBidi" w:hAnsiTheme="minorBidi"/>
+          <w:b/>
+          <w:bCs/>
+          <w:noProof/>
+          <w:sz w:val="28"/>
+          <w:szCs w:val="28"/>
+          <w:rtl/>
+        </w:rPr>
+        <w:t xml:space="preserve">مخطط السياق </w:t>
+      </w:r>
+      <w:r>
+        <w:rPr>
+          <w:rFonts w:asciiTheme="minorBidi" w:hAnsiTheme="minorBidi"/>
+          <w:b/>
+          <w:bCs/>
+          <w:noProof/>
+          <w:sz w:val="28"/>
+          <w:szCs w:val="28"/>
+          <w:rtl/>
+        </w:rPr>
+        <w:t>(</w:t>
+      </w:r>
+      <w:r>
+        <w:rPr>
+          <w:rFonts w:asciiTheme="majorBidi" w:hAnsiTheme="majorBidi" w:cstheme="majorBidi"/>
+          <w:b/>
+          <w:bCs/>
+          <w:noProof/>
+          <w:sz w:val="28"/>
+          <w:szCs w:val="28"/>
+        </w:rPr>
+        <w:t>Context Diagram</w:t>
+      </w:r>
+      <w:r>
+        <w:rPr>
+          <w:rFonts w:asciiTheme="minorBidi" w:hAnsiTheme="minorBidi"/>
+          <w:b/>
+          <w:bCs/>
+          <w:noProof/>
+          <w:sz w:val="28"/>
+          <w:szCs w:val="28"/>
+          <w:rtl/>
+        </w:rPr>
+        <w:t>)</w:t>
+      </w:r>
+    </w:p>
+    <w:p>
+      <w:pPr>
+        <w:bidi/>
+        <w:spacing w:after="120" w:line="360" w:lineRule="auto"/>
+        <w:ind w:firstLine="284"/>
+        <w:jc w:val="both"/>
+        <w:rPr>
+          <w:rFonts w:asciiTheme="minorBidi" w:hAnsiTheme="minorBidi"/>
+          <w:sz w:val="24"/>
+          <w:szCs w:val="24"/>
         </w:rPr>
       </w:pPr>
       <w:r>
@@ -28411,9 +28754,10 @@
         <w:t>.</w:t>
       </w:r>
     </w:p>
-    <w:bookmarkEnd w:id="13"/>
-    <w:p>
-      <w:pPr>
+    <w:bookmarkEnd w:id="14"/>
+    <w:p>
+      <w:pPr>
+        <w:bidi/>
         <w:spacing w:line="20" w:lineRule="atLeast"/>
         <w:ind w:left="360"/>
         <w:jc w:val="center"/>
@@ -28439,9 +28783,9 @@
           <w:lang w:val="ar-SA"/>
         </w:rPr>
         <w:drawing>
-          <wp:inline distT="0" distB="0" distL="0" distR="0" wp14:anchorId="6A4E49F5" wp14:editId="23D648BB">
-            <wp:extent cx="5579745" cy="3176905"/>
-            <wp:effectExtent l="0" t="0" r="0" b="0"/>
+          <wp:inline distT="0" distB="0" distL="0" distR="0" wp14:anchorId="6A4E49F5" wp14:editId="4D981F0A">
+            <wp:extent cx="5579014" cy="3175635"/>
+            <wp:effectExtent l="0" t="0" r="3175" b="5715"/>
             <wp:docPr id="173003174" name="صورة 51"/>
             <wp:cNvGraphicFramePr>
               <a:graphicFrameLocks xmlns:a="http://schemas.openxmlformats.org/drawingml/2006/main" noChangeAspect="1"/>
@@ -28468,7 +28812,7 @@
                   <pic:spPr>
                     <a:xfrm>
                       <a:off x="0" y="0"/>
-                      <a:ext cx="5579745" cy="3176905"/>
+                      <a:ext cx="5585896" cy="3179552"/>
                     </a:xfrm>
                     <a:prstGeom prst="rect">
                       <a:avLst/>
@@ -28499,8 +28843,9 @@
           <w:color w:val="000000"/>
           <w:sz w:val="20"/>
           <w:szCs w:val="20"/>
-        </w:rPr>
-        <w:t xml:space="preserve">Fig. </w:t>
+          <w:rtl/>
+        </w:rPr>
+        <w:t xml:space="preserve">الشكل </w:t>
       </w:r>
       <w:r>
         <w:rPr>
@@ -28522,33 +28867,39 @@
           <w:color w:val="000000"/>
           <w:sz w:val="20"/>
           <w:szCs w:val="20"/>
-        </w:rPr>
-        <w:t>-</w:t>
-      </w:r>
-      <w:r>
-        <w:rPr>
-          <w:rFonts w:ascii="Times New Roman" w:hAnsi="Times New Roman" w:cs="Times New Roman" w:hint="cs"/>
+          <w:rtl/>
+        </w:rPr>
+        <w:t>-1</w:t>
+      </w:r>
+      <w:r>
+        <w:rPr>
+          <w:rFonts w:ascii="Times New Roman" w:hAnsi="Times New Roman" w:cs="Times New Roman"/>
           <w:b/>
           <w:bCs/>
           <w:color w:val="000000"/>
           <w:sz w:val="20"/>
           <w:szCs w:val="20"/>
-          <w:rtl/>
-        </w:rPr>
-        <w:t>1</w:t>
-      </w:r>
-      <w:r>
-        <w:rPr>
-          <w:rFonts w:ascii="Times New Roman" w:hAnsi="Times New Roman" w:cs="Times New Roman"/>
+        </w:rPr>
+        <w:t xml:space="preserve">: </w:t>
+      </w:r>
+      <w:r>
+        <w:rPr>
+          <w:rFonts w:ascii="Times New Roman" w:hAnsi="Times New Roman" w:cs="Times New Roman" w:hint="cs"/>
           <w:b/>
           <w:bCs/>
           <w:color w:val="000000"/>
           <w:sz w:val="20"/>
           <w:szCs w:val="20"/>
-        </w:rPr>
-        <w:t>,</w:t>
-      </w:r>
-      <w:r>
+          <w:rtl/>
+        </w:rPr>
+        <w:t xml:space="preserve">مخطط السياق </w:t>
+      </w:r>
+    </w:p>
+    <w:p>
+      <w:pPr>
+        <w:bidi/>
+        <w:spacing w:line="20" w:lineRule="atLeast"/>
+        <w:jc w:val="center"/>
         <w:rPr>
           <w:rFonts w:ascii="Times New Roman" w:hAnsi="Times New Roman" w:cs="Times New Roman"/>
           <w:b/>
@@ -28556,114 +28907,7 @@
           <w:color w:val="000000"/>
           <w:sz w:val="20"/>
           <w:szCs w:val="20"/>
-        </w:rPr>
-        <w:t xml:space="preserve"> </w:t>
-      </w:r>
-      <w:r>
-        <w:rPr>
-          <w:rFonts w:ascii="Times New Roman" w:hAnsi="Times New Roman" w:cs="Times New Roman"/>
-          <w:b/>
-          <w:bCs/>
-          <w:color w:val="000000"/>
-          <w:sz w:val="20"/>
-          <w:szCs w:val="20"/>
-        </w:rPr>
-        <w:t>Context Diagram</w:t>
-      </w:r>
-      <w:r>
-        <w:rPr>
-          <w:rFonts w:ascii="Times New Roman" w:hAnsi="Times New Roman" w:cs="Times New Roman" w:hint="cs"/>
-          <w:b/>
-          <w:bCs/>
-          <w:color w:val="000000"/>
-          <w:sz w:val="20"/>
-          <w:szCs w:val="20"/>
-          <w:rtl/>
-        </w:rPr>
-        <w:t xml:space="preserve"> </w:t>
-      </w:r>
-      <w:r>
-        <w:rPr>
-          <w:rFonts w:ascii="Times New Roman" w:hAnsi="Times New Roman" w:cs="Times New Roman"/>
-          <w:b/>
-          <w:bCs/>
-          <w:color w:val="000000"/>
-          <w:sz w:val="20"/>
-          <w:szCs w:val="20"/>
-        </w:rPr>
-        <w:t xml:space="preserve">(designed using </w:t>
-      </w:r>
-      <w:hyperlink r:id="rId22" w:history="1">
-        <w:r>
-          <w:rPr>
-            <w:rStyle w:val="Hyperlink"/>
-            <w:rFonts w:ascii="Times New Roman" w:hAnsi="Times New Roman" w:cs="Times New Roman"/>
-            <w:b/>
-            <w:bCs/>
-            <w:sz w:val="20"/>
-            <w:szCs w:val="20"/>
-          </w:rPr>
-          <w:t>M</w:t>
-        </w:r>
-        <w:r>
-          <w:rPr>
-            <w:rStyle w:val="Hyperlink"/>
-            <w:rFonts w:ascii="Times New Roman" w:hAnsi="Times New Roman" w:cs="Times New Roman"/>
-            <w:b/>
-            <w:bCs/>
-            <w:sz w:val="20"/>
-            <w:szCs w:val="20"/>
-          </w:rPr>
-          <w:t>iro</w:t>
-        </w:r>
-      </w:hyperlink>
-      <w:r>
-        <w:rPr>
-          <w:rFonts w:ascii="Times New Roman" w:hAnsi="Times New Roman" w:cs="Times New Roman"/>
-          <w:b/>
-          <w:bCs/>
-          <w:color w:val="1F4E79" w:themeColor="accent5" w:themeShade="80"/>
-          <w:sz w:val="20"/>
-          <w:szCs w:val="20"/>
-        </w:rPr>
-        <w:t xml:space="preserve"> </w:t>
-      </w:r>
-      <w:r>
-        <w:rPr>
-          <w:rFonts w:ascii="Times New Roman" w:hAnsi="Times New Roman" w:cs="Times New Roman"/>
-          <w:b/>
-          <w:bCs/>
-          <w:color w:val="000000"/>
-          <w:sz w:val="20"/>
-          <w:szCs w:val="20"/>
-        </w:rPr>
-        <w:t>Website</w:t>
-      </w:r>
-      <w:r>
-        <w:rPr>
-          <w:rFonts w:ascii="Times New Roman" w:hAnsi="Times New Roman" w:cs="Times New Roman"/>
-          <w:b/>
-          <w:bCs/>
-          <w:color w:val="000000"/>
-          <w:sz w:val="20"/>
-          <w:szCs w:val="20"/>
-        </w:rPr>
-        <w:t>)</w:t>
-      </w:r>
-    </w:p>
-    <w:p>
-      <w:pPr>
-        <w:bidi/>
-        <w:spacing w:line="360" w:lineRule="auto"/>
-        <w:rPr>
-          <w:rFonts w:asciiTheme="minorBidi" w:eastAsiaTheme="minorEastAsia" w:hAnsiTheme="minorBidi"/>
-          <w:b/>
-          <w:bCs/>
-          <w:noProof/>
-          <w:sz w:val="32"/>
-          <w:szCs w:val="32"/>
-          <w:rtl/>
-          <w14:ligatures w14:val="none"/>
+          <w:rtl/>
         </w:rPr>
       </w:pPr>
     </w:p>
@@ -28711,7 +28955,41 @@
           <w:szCs w:val="24"/>
           <w:rtl/>
         </w:rPr>
-        <w:t>(1-4)</w:t>
+        <w:t>(</w:t>
+      </w:r>
+      <w:r>
+        <w:rPr>
+          <w:rFonts w:asciiTheme="majorBidi" w:hAnsiTheme="majorBidi" w:cstheme="majorBidi"/>
+          <w:sz w:val="24"/>
+          <w:szCs w:val="24"/>
+        </w:rPr>
+        <w:t>4</w:t>
+      </w:r>
+      <w:r>
+        <w:rPr>
+          <w:rFonts w:asciiTheme="majorBidi" w:hAnsiTheme="majorBidi" w:cstheme="majorBidi"/>
+          <w:sz w:val="24"/>
+          <w:szCs w:val="24"/>
+          <w:rtl/>
+        </w:rPr>
+        <w:t>-</w:t>
+      </w:r>
+      <w:r>
+        <w:rPr>
+          <w:rFonts w:asciiTheme="majorBidi" w:hAnsiTheme="majorBidi" w:cstheme="majorBidi"/>
+          <w:sz w:val="24"/>
+          <w:szCs w:val="24"/>
+        </w:rPr>
+        <w:t>1</w:t>
+      </w:r>
+      <w:r>
+        <w:rPr>
+          <w:rFonts w:asciiTheme="majorBidi" w:hAnsiTheme="majorBidi" w:cstheme="majorBidi"/>
+          <w:sz w:val="24"/>
+          <w:szCs w:val="24"/>
+          <w:rtl/>
+        </w:rPr>
+        <w:t>)</w:t>
       </w:r>
       <w:r>
         <w:rPr>
@@ -28779,33 +29057,35 @@
           <w:b/>
           <w:bCs/>
           <w:noProof/>
-          <w:sz w:val="32"/>
-          <w:szCs w:val="32"/>
-        </w:rPr>
-      </w:pPr>
-      <w:bookmarkStart w:id="14" w:name="_Hlk187389759"/>
-      <w:r>
-        <w:rPr>
-          <w:rFonts w:asciiTheme="minorBidi" w:hAnsiTheme="minorBidi"/>
+          <w:sz w:val="28"/>
+          <w:szCs w:val="28"/>
+        </w:rPr>
+      </w:pPr>
+      <w:bookmarkStart w:id="15" w:name="_Hlk187389759"/>
+      <w:r>
+        <w:rPr>
+          <w:rFonts w:asciiTheme="minorBidi" w:hAnsiTheme="minorBidi" w:hint="cs"/>
           <w:b/>
           <w:bCs/>
           <w:noProof/>
-          <w:sz w:val="32"/>
-          <w:szCs w:val="32"/>
+          <w:sz w:val="28"/>
+          <w:szCs w:val="28"/>
+          <w:rtl/>
         </w:rPr>
         <w:lastRenderedPageBreak/>
-        <w:t>4</w:t>
-      </w:r>
-      <w:r>
-        <w:rPr>
-          <w:rFonts w:asciiTheme="minorBidi" w:hAnsiTheme="minorBidi"/>
+        <w:t>2.</w:t>
+      </w:r>
+      <w:r>
+        <w:rPr>
+          <w:rFonts w:asciiTheme="minorBidi" w:hAnsiTheme="minorBidi" w:hint="cs"/>
           <w:b/>
           <w:bCs/>
           <w:noProof/>
-          <w:sz w:val="32"/>
-          <w:szCs w:val="32"/>
-        </w:rPr>
-        <w:t>.2</w:t>
+          <w:sz w:val="28"/>
+          <w:szCs w:val="28"/>
+          <w:rtl/>
+        </w:rPr>
+        <w:t>3.4</w:t>
       </w:r>
       <w:r>
         <w:rPr>
@@ -28813,96 +29093,72 @@
           <w:b/>
           <w:bCs/>
           <w:noProof/>
-          <w:sz w:val="32"/>
-          <w:szCs w:val="32"/>
-          <w:rtl/>
-        </w:rPr>
-        <w:t xml:space="preserve"> </w:t>
-      </w:r>
-      <w:r>
-        <w:rPr>
-          <w:rFonts w:asciiTheme="minorBidi" w:hAnsiTheme="minorBidi"/>
+          <w:sz w:val="28"/>
+          <w:szCs w:val="28"/>
+          <w:rtl/>
+        </w:rPr>
+        <w:t xml:space="preserve"> مخطط ال</w:t>
+      </w:r>
+      <w:r>
+        <w:rPr>
+          <w:rFonts w:asciiTheme="minorBidi" w:hAnsiTheme="minorBidi" w:hint="cs"/>
           <w:b/>
           <w:bCs/>
           <w:noProof/>
-          <w:sz w:val="32"/>
-          <w:szCs w:val="32"/>
-          <w:rtl/>
-        </w:rPr>
-        <w:t>مخطط ال</w:t>
-      </w:r>
-      <w:r>
-        <w:rPr>
-          <w:rFonts w:asciiTheme="minorBidi" w:hAnsiTheme="minorBidi" w:hint="cs"/>
+          <w:sz w:val="28"/>
+          <w:szCs w:val="28"/>
+          <w:rtl/>
+        </w:rPr>
+        <w:t>تدفق للبيانات</w:t>
+      </w:r>
+      <w:r>
+        <w:rPr>
+          <w:rFonts w:asciiTheme="minorBidi" w:hAnsiTheme="minorBidi"/>
           <w:b/>
           <w:bCs/>
           <w:noProof/>
-          <w:sz w:val="32"/>
-          <w:szCs w:val="32"/>
-          <w:rtl/>
-        </w:rPr>
-        <w:t>تدفق للبيانات</w:t>
-      </w:r>
-      <w:r>
-        <w:rPr>
-          <w:rFonts w:asciiTheme="minorBidi" w:hAnsiTheme="minorBidi"/>
+          <w:sz w:val="28"/>
+          <w:szCs w:val="28"/>
+          <w:rtl/>
+        </w:rPr>
+        <w:t xml:space="preserve"> (</w:t>
+      </w:r>
+      <w:r>
+        <w:rPr>
+          <w:rFonts w:asciiTheme="majorBidi" w:hAnsiTheme="majorBidi" w:cstheme="majorBidi"/>
           <w:b/>
           <w:bCs/>
           <w:noProof/>
-          <w:sz w:val="32"/>
-          <w:szCs w:val="32"/>
-          <w:rtl/>
-        </w:rPr>
-        <w:t xml:space="preserve"> </w:t>
-      </w:r>
-      <w:r>
-        <w:rPr>
-          <w:rFonts w:asciiTheme="minorBidi" w:hAnsiTheme="minorBidi"/>
+          <w:sz w:val="28"/>
+          <w:szCs w:val="28"/>
+        </w:rPr>
+        <w:t>Data Flow Diagram</w:t>
+      </w:r>
+      <w:r>
+        <w:rPr>
+          <w:rFonts w:asciiTheme="majorBidi" w:hAnsiTheme="majorBidi" w:cstheme="majorBidi"/>
           <w:b/>
           <w:bCs/>
           <w:noProof/>
-          <w:sz w:val="32"/>
-          <w:szCs w:val="32"/>
-          <w:rtl/>
-        </w:rPr>
-        <w:t>(</w:t>
-      </w:r>
-      <w:r>
-        <w:rPr>
-          <w:rFonts w:asciiTheme="majorBidi" w:hAnsiTheme="majorBidi" w:cstheme="majorBidi"/>
+          <w:sz w:val="28"/>
+          <w:szCs w:val="28"/>
+        </w:rPr>
+        <w:t xml:space="preserve"> (DFD)</w:t>
+      </w:r>
+      <w:r>
+        <w:rPr>
+          <w:rFonts w:asciiTheme="minorBidi" w:hAnsiTheme="minorBidi"/>
           <w:b/>
           <w:bCs/>
           <w:noProof/>
-          <w:sz w:val="32"/>
-          <w:szCs w:val="32"/>
-        </w:rPr>
-        <w:t>Data Flow Diagram</w:t>
-      </w:r>
-      <w:r>
-        <w:rPr>
-          <w:rFonts w:asciiTheme="majorBidi" w:hAnsiTheme="majorBidi" w:cstheme="majorBidi"/>
-          <w:b/>
-          <w:bCs/>
-          <w:noProof/>
-          <w:sz w:val="32"/>
-          <w:szCs w:val="32"/>
-        </w:rPr>
-        <w:t xml:space="preserve"> (DFD)</w:t>
-      </w:r>
-      <w:r>
-        <w:rPr>
-          <w:rFonts w:asciiTheme="minorBidi" w:hAnsiTheme="minorBidi"/>
-          <w:b/>
-          <w:bCs/>
-          <w:noProof/>
-          <w:sz w:val="32"/>
-          <w:szCs w:val="32"/>
+          <w:sz w:val="28"/>
+          <w:szCs w:val="28"/>
           <w:rtl/>
         </w:rPr>
         <w:t>)</w:t>
       </w:r>
     </w:p>
-    <w:bookmarkEnd w:id="14"/>
+    <w:bookmarkEnd w:id="15"/>
     <w:p>
       <w:pPr>
         <w:bidi/>
@@ -29016,7 +29272,25 @@
           <w:szCs w:val="24"/>
           <w:rtl/>
         </w:rPr>
-        <w:t>(2-4)</w:t>
+        <w:t>(</w:t>
+      </w:r>
+      <w:r>
+        <w:rPr>
+          <w:rFonts w:asciiTheme="majorBidi" w:hAnsiTheme="majorBidi" w:cstheme="majorBidi" w:hint="cs"/>
+          <w:sz w:val="24"/>
+          <w:szCs w:val="24"/>
+          <w:rtl/>
+        </w:rPr>
+        <w:t>4-2</w:t>
+      </w:r>
+      <w:r>
+        <w:rPr>
+          <w:rFonts w:asciiTheme="majorBidi" w:hAnsiTheme="majorBidi" w:cstheme="majorBidi"/>
+          <w:sz w:val="24"/>
+          <w:szCs w:val="24"/>
+          <w:rtl/>
+        </w:rPr>
+        <w:t>)</w:t>
       </w:r>
       <w:r>
         <w:rPr>
@@ -29154,7 +29428,7 @@
                                 <wp:inline distT="0" distB="0" distL="0" distR="0" wp14:anchorId="6E33D5C4" wp14:editId="0B628D12">
                                   <wp:extent cx="6350196" cy="2787650"/>
                                   <wp:effectExtent l="0" t="0" r="0" b="0"/>
-                                  <wp:docPr id="22894040" name="صورة 51"/>
+                                  <wp:docPr id="870204310" name="صورة 51"/>
                                   <wp:cNvGraphicFramePr>
                                     <a:graphicFrameLocks xmlns:a="http://schemas.openxmlformats.org/drawingml/2006/main" noChangeAspect="1"/>
                                   </wp:cNvGraphicFramePr>
@@ -29166,7 +29440,7 @@
                                           <pic:cNvPicPr/>
                                         </pic:nvPicPr>
                                         <pic:blipFill>
-                                          <a:blip r:embed="rId23">
+                                          <a:blip r:embed="rId22">
                                             <a:extLst>
                                               <a:ext uri="{28A0092B-C50C-407E-A947-70E740481C1C}">
                                                 <a14:useLocalDpi xmlns:a14="http://schemas.microsoft.com/office/drawing/2010/main" val="0"/>
@@ -29227,7 +29501,7 @@
                           <wp:inline distT="0" distB="0" distL="0" distR="0" wp14:anchorId="6E33D5C4" wp14:editId="0B628D12">
                             <wp:extent cx="6350196" cy="2787650"/>
                             <wp:effectExtent l="0" t="0" r="0" b="0"/>
-                            <wp:docPr id="22894040" name="صورة 51"/>
+                            <wp:docPr id="870204310" name="صورة 51"/>
                             <wp:cNvGraphicFramePr>
                               <a:graphicFrameLocks xmlns:a="http://schemas.openxmlformats.org/drawingml/2006/main" noChangeAspect="1"/>
                             </wp:cNvGraphicFramePr>
@@ -29239,7 +29513,7 @@
                                     <pic:cNvPicPr/>
                                   </pic:nvPicPr>
                                   <pic:blipFill>
-                                    <a:blip r:embed="rId23">
+                                    <a:blip r:embed="rId22">
                                       <a:extLst>
                                         <a:ext uri="{28A0092B-C50C-407E-A947-70E740481C1C}">
                                           <a14:useLocalDpi xmlns:a14="http://schemas.microsoft.com/office/drawing/2010/main" val="0"/>
@@ -29382,6 +29656,7 @@
     </w:p>
     <w:p>
       <w:pPr>
+        <w:bidi/>
         <w:spacing w:before="120" w:after="120" w:line="360" w:lineRule="auto"/>
         <w:ind w:firstLine="284"/>
         <w:jc w:val="center"/>
@@ -29394,7 +29669,6 @@
           <w:szCs w:val="20"/>
         </w:rPr>
       </w:pPr>
-      <w:bookmarkStart w:id="15" w:name="_Hlk187396500"/>
       <w:r>
         <w:rPr>
           <w:rFonts w:ascii="Times New Roman" w:hAnsi="Times New Roman" w:cs="Times New Roman"/>
@@ -29403,8 +29677,9 @@
           <w:color w:val="000000"/>
           <w:sz w:val="20"/>
           <w:szCs w:val="20"/>
-        </w:rPr>
-        <w:t xml:space="preserve">Fig. </w:t>
+          <w:rtl/>
+        </w:rPr>
+        <w:t xml:space="preserve">الشكل </w:t>
       </w:r>
       <w:r>
         <w:rPr>
@@ -29416,7 +29691,7 @@
           <w:szCs w:val="20"/>
           <w:rtl/>
         </w:rPr>
-        <w:t>4</w:t>
+        <w:t>4-2</w:t>
       </w:r>
       <w:r>
         <w:rPr>
@@ -29427,18 +29702,19 @@
           <w:sz w:val="20"/>
           <w:szCs w:val="20"/>
         </w:rPr>
-        <w:t>-</w:t>
-      </w:r>
-      <w:r>
-        <w:rPr>
-          <w:rFonts w:ascii="Times New Roman" w:hAnsi="Times New Roman" w:cs="Times New Roman"/>
+        <w:t xml:space="preserve">: </w:t>
+      </w:r>
+      <w:r>
+        <w:rPr>
+          <w:rFonts w:ascii="Times New Roman" w:hAnsi="Times New Roman" w:cs="Times New Roman" w:hint="cs"/>
           <w:b/>
           <w:bCs/>
           <w:color w:val="000000"/>
           <w:sz w:val="20"/>
           <w:szCs w:val="20"/>
-        </w:rPr>
-        <w:t>2</w:t>
+          <w:rtl/>
+        </w:rPr>
+        <w:t>مخطط تدفق البيانات (</w:t>
       </w:r>
       <w:r>
         <w:rPr>
@@ -29449,104 +29725,20 @@
           <w:sz w:val="20"/>
           <w:szCs w:val="20"/>
         </w:rPr>
-        <w:t>,</w:t>
-      </w:r>
-      <w:r>
-        <w:rPr>
-          <w:rFonts w:ascii="Times New Roman" w:hAnsi="Times New Roman" w:cs="Times New Roman"/>
+        <w:t>DFD</w:t>
+      </w:r>
+      <w:r>
+        <w:rPr>
+          <w:rFonts w:ascii="Times New Roman" w:hAnsi="Times New Roman" w:cs="Times New Roman" w:hint="cs"/>
           <w:b/>
           <w:bCs/>
           <w:color w:val="000000"/>
           <w:sz w:val="20"/>
           <w:szCs w:val="20"/>
-        </w:rPr>
-        <w:t xml:space="preserve"> </w:t>
-      </w:r>
-      <w:r>
-        <w:rPr>
-          <w:rFonts w:ascii="Times New Roman" w:hAnsi="Times New Roman" w:cs="Times New Roman"/>
-          <w:b/>
-          <w:bCs/>
-          <w:color w:val="000000"/>
-          <w:sz w:val="20"/>
-          <w:szCs w:val="20"/>
-        </w:rPr>
-        <w:t>Data Flow Diagram</w:t>
-      </w:r>
-      <w:r>
-        <w:rPr>
-          <w:rFonts w:ascii="Times New Roman" w:hAnsi="Times New Roman" w:cs="Times New Roman" w:hint="cs"/>
-          <w:b/>
-          <w:bCs/>
-          <w:color w:val="000000"/>
-          <w:sz w:val="20"/>
-          <w:szCs w:val="20"/>
-          <w:rtl/>
-        </w:rPr>
-        <w:t xml:space="preserve"> </w:t>
-      </w:r>
-      <w:r>
-        <w:rPr>
-          <w:rFonts w:ascii="Times New Roman" w:hAnsi="Times New Roman" w:cs="Times New Roman"/>
-          <w:b/>
-          <w:bCs/>
-          <w:color w:val="000000"/>
-          <w:sz w:val="20"/>
-          <w:szCs w:val="20"/>
-        </w:rPr>
-        <w:t xml:space="preserve">(designed using </w:t>
-      </w:r>
-      <w:hyperlink r:id="rId24" w:history="1">
-        <w:r>
-          <w:rPr>
-            <w:rStyle w:val="Hyperlink"/>
-            <w:rFonts w:ascii="Times New Roman" w:hAnsi="Times New Roman" w:cs="Times New Roman"/>
-            <w:b/>
-            <w:bCs/>
-            <w:sz w:val="20"/>
-            <w:szCs w:val="20"/>
-          </w:rPr>
-          <w:t>Miro</w:t>
-        </w:r>
-      </w:hyperlink>
-      <w:r>
-        <w:rPr>
-          <w:rFonts w:ascii="Times New Roman" w:hAnsi="Times New Roman" w:cs="Times New Roman"/>
-          <w:b/>
-          <w:bCs/>
-          <w:color w:val="1F4E79" w:themeColor="accent5" w:themeShade="80"/>
-          <w:sz w:val="20"/>
-          <w:szCs w:val="20"/>
-        </w:rPr>
-        <w:t xml:space="preserve"> </w:t>
-      </w:r>
-      <w:r>
-        <w:rPr>
-          <w:rFonts w:ascii="Times New Roman" w:hAnsi="Times New Roman" w:cs="Times New Roman"/>
-          <w:b/>
-          <w:bCs/>
-          <w:color w:val="000000"/>
-          <w:sz w:val="20"/>
-          <w:szCs w:val="20"/>
-        </w:rPr>
-        <w:t>Website)</w:t>
-      </w:r>
-    </w:p>
-    <w:bookmarkEnd w:id="15"/>
-    <w:p>
-      <w:pPr>
-        <w:spacing w:before="120" w:after="120" w:line="360" w:lineRule="auto"/>
-        <w:ind w:firstLine="284"/>
-        <w:jc w:val="center"/>
-        <w:rPr>
-          <w:rFonts w:ascii="Times New Roman" w:hAnsi="Times New Roman" w:cs="Times New Roman"/>
-          <w:b/>
-          <w:bCs/>
-          <w:color w:val="000000"/>
-          <w:sz w:val="20"/>
-          <w:szCs w:val="20"/>
-        </w:rPr>
-      </w:pPr>
+          <w:rtl/>
+        </w:rPr>
+        <w:t>)</w:t>
+      </w:r>
     </w:p>
     <w:p>
       <w:pPr>
@@ -29735,6 +29927,20 @@
     <w:p>
       <w:pPr>
         <w:bidi/>
+        <w:spacing w:before="120" w:after="120" w:line="360" w:lineRule="auto"/>
+        <w:ind w:firstLine="284"/>
+        <w:jc w:val="both"/>
+        <w:rPr>
+          <w:rFonts w:asciiTheme="minorBidi" w:hAnsiTheme="minorBidi"/>
+          <w:sz w:val="24"/>
+          <w:szCs w:val="24"/>
+          <w:rtl/>
+        </w:rPr>
+      </w:pPr>
+    </w:p>
+    <w:p>
+      <w:pPr>
+        <w:bidi/>
         <w:spacing w:line="360" w:lineRule="auto"/>
         <w:rPr>
           <w:rFonts w:asciiTheme="minorBidi" w:hAnsiTheme="minorBidi"/>
@@ -29751,6 +29957,7 @@
           <w:rFonts w:asciiTheme="minorBidi" w:hAnsiTheme="minorBidi"/>
           <w:sz w:val="24"/>
           <w:szCs w:val="24"/>
+          <w:rtl/>
         </w:rPr>
       </w:pPr>
     </w:p>
@@ -29762,6 +29969,7 @@
           <w:rFonts w:asciiTheme="minorBidi" w:hAnsiTheme="minorBidi"/>
           <w:sz w:val="24"/>
           <w:szCs w:val="24"/>
+          <w:rtl/>
         </w:rPr>
       </w:pPr>
     </w:p>
@@ -29773,6 +29981,7 @@
           <w:rFonts w:asciiTheme="minorBidi" w:hAnsiTheme="minorBidi"/>
           <w:sz w:val="24"/>
           <w:szCs w:val="24"/>
+          <w:rtl/>
         </w:rPr>
       </w:pPr>
     </w:p>
@@ -29784,6 +29993,7 @@
           <w:rFonts w:asciiTheme="minorBidi" w:hAnsiTheme="minorBidi"/>
           <w:sz w:val="24"/>
           <w:szCs w:val="24"/>
+          <w:rtl/>
         </w:rPr>
       </w:pPr>
     </w:p>
@@ -29796,21 +30006,22 @@
           <w:b/>
           <w:bCs/>
           <w:noProof/>
-          <w:sz w:val="32"/>
-          <w:szCs w:val="32"/>
-        </w:rPr>
-      </w:pPr>
-      <w:r>
-        <w:rPr>
-          <w:rFonts w:asciiTheme="minorBidi" w:hAnsiTheme="minorBidi"/>
+          <w:sz w:val="28"/>
+          <w:szCs w:val="28"/>
+        </w:rPr>
+      </w:pPr>
+      <w:r>
+        <w:rPr>
+          <w:rFonts w:asciiTheme="minorBidi" w:hAnsiTheme="minorBidi" w:hint="cs"/>
           <w:b/>
           <w:bCs/>
           <w:noProof/>
-          <w:sz w:val="32"/>
-          <w:szCs w:val="32"/>
+          <w:sz w:val="28"/>
+          <w:szCs w:val="28"/>
+          <w:rtl/>
         </w:rPr>
         <w:lastRenderedPageBreak/>
-        <w:t>4</w:t>
+        <w:t>3.3.4</w:t>
       </w:r>
       <w:r>
         <w:rPr>
@@ -29818,93 +30029,92 @@
           <w:b/>
           <w:bCs/>
           <w:noProof/>
-          <w:sz w:val="32"/>
-          <w:szCs w:val="32"/>
-        </w:rPr>
-        <w:t>.</w:t>
-      </w:r>
-      <w:r>
-        <w:rPr>
-          <w:rFonts w:asciiTheme="minorBidi" w:hAnsiTheme="minorBidi"/>
+          <w:sz w:val="28"/>
+          <w:szCs w:val="28"/>
+          <w:rtl/>
+        </w:rPr>
+        <w:t xml:space="preserve"> مخطط</w:t>
+      </w:r>
+      <w:r>
+        <w:rPr>
+          <w:rFonts w:asciiTheme="minorBidi" w:hAnsiTheme="minorBidi" w:hint="cs"/>
           <w:b/>
           <w:bCs/>
           <w:noProof/>
-          <w:sz w:val="32"/>
-          <w:szCs w:val="32"/>
-        </w:rPr>
-        <w:t>3</w:t>
-      </w:r>
-      <w:r>
-        <w:rPr>
-          <w:rFonts w:asciiTheme="minorBidi" w:hAnsiTheme="minorBidi"/>
+          <w:sz w:val="28"/>
+          <w:szCs w:val="28"/>
+          <w:rtl/>
+        </w:rPr>
+        <w:t xml:space="preserve"> حال</w:t>
+      </w:r>
+      <w:r>
+        <w:rPr>
+          <w:rFonts w:asciiTheme="minorBidi" w:hAnsiTheme="minorBidi" w:hint="cs"/>
           <w:b/>
           <w:bCs/>
           <w:noProof/>
-          <w:sz w:val="32"/>
-          <w:szCs w:val="32"/>
-          <w:rtl/>
-        </w:rPr>
-        <w:t xml:space="preserve"> </w:t>
-      </w:r>
-      <w:r>
-        <w:rPr>
-          <w:rFonts w:asciiTheme="minorBidi" w:hAnsiTheme="minorBidi"/>
+          <w:sz w:val="28"/>
+          <w:szCs w:val="28"/>
+          <w:rtl/>
+        </w:rPr>
+        <w:t>ة</w:t>
+      </w:r>
+      <w:r>
+        <w:rPr>
+          <w:rFonts w:asciiTheme="minorBidi" w:hAnsiTheme="minorBidi" w:hint="cs"/>
           <w:b/>
           <w:bCs/>
           <w:noProof/>
-          <w:sz w:val="32"/>
-          <w:szCs w:val="32"/>
-          <w:rtl/>
-        </w:rPr>
-        <w:t>مخطط</w:t>
-      </w:r>
-      <w:r>
-        <w:rPr>
-          <w:rFonts w:asciiTheme="minorBidi" w:hAnsiTheme="minorBidi" w:hint="cs"/>
+          <w:sz w:val="28"/>
+          <w:szCs w:val="28"/>
+          <w:rtl/>
+        </w:rPr>
+        <w:t xml:space="preserve"> الاستخدام</w:t>
+      </w:r>
+      <w:r>
+        <w:rPr>
+          <w:rFonts w:asciiTheme="minorBidi" w:hAnsiTheme="minorBidi"/>
           <w:b/>
           <w:bCs/>
           <w:noProof/>
-          <w:sz w:val="32"/>
-          <w:szCs w:val="32"/>
-          <w:rtl/>
-        </w:rPr>
-        <w:t xml:space="preserve"> حال</w:t>
-      </w:r>
-      <w:r>
-        <w:rPr>
-          <w:rFonts w:asciiTheme="minorBidi" w:hAnsiTheme="minorBidi" w:hint="cs"/>
+          <w:sz w:val="28"/>
+          <w:szCs w:val="28"/>
+          <w:rtl/>
+        </w:rPr>
+        <w:t xml:space="preserve">  (</w:t>
+      </w:r>
+      <w:r>
+        <w:rPr>
+          <w:rFonts w:asciiTheme="majorBidi" w:hAnsiTheme="majorBidi" w:cstheme="majorBidi"/>
           <w:b/>
           <w:bCs/>
           <w:noProof/>
-          <w:sz w:val="32"/>
-          <w:szCs w:val="32"/>
-          <w:rtl/>
-        </w:rPr>
-        <w:t>ة</w:t>
-      </w:r>
-      <w:r>
-        <w:rPr>
-          <w:rFonts w:asciiTheme="minorBidi" w:hAnsiTheme="minorBidi" w:hint="cs"/>
+          <w:sz w:val="28"/>
+          <w:szCs w:val="28"/>
+        </w:rPr>
+        <w:t>Us</w:t>
+      </w:r>
+      <w:r>
+        <w:rPr>
+          <w:rFonts w:asciiTheme="majorBidi" w:hAnsiTheme="majorBidi" w:cstheme="majorBidi"/>
           <w:b/>
           <w:bCs/>
           <w:noProof/>
-          <w:sz w:val="32"/>
-          <w:szCs w:val="32"/>
-          <w:rtl/>
-        </w:rPr>
-        <w:t xml:space="preserve"> الاستخدام</w:t>
-      </w:r>
-      <w:r>
-        <w:rPr>
-          <w:rFonts w:asciiTheme="minorBidi" w:hAnsiTheme="minorBidi"/>
+          <w:sz w:val="28"/>
+          <w:szCs w:val="28"/>
+        </w:rPr>
+        <w:t>e</w:t>
+      </w:r>
+      <w:r>
+        <w:rPr>
+          <w:rFonts w:asciiTheme="majorBidi" w:hAnsiTheme="majorBidi" w:cstheme="majorBidi"/>
           <w:b/>
           <w:bCs/>
           <w:noProof/>
-          <w:sz w:val="32"/>
-          <w:szCs w:val="32"/>
-          <w:rtl/>
-        </w:rPr>
-        <w:t xml:space="preserve">  </w:t>
+          <w:sz w:val="28"/>
+          <w:szCs w:val="28"/>
+        </w:rPr>
+        <w:t xml:space="preserve"> Case Diagram (UCD)</w:t>
       </w:r>
       <w:r>
         <w:rPr>
@@ -29912,53 +30122,8 @@
           <w:b/>
           <w:bCs/>
           <w:noProof/>
-          <w:sz w:val="32"/>
-          <w:szCs w:val="32"/>
-          <w:rtl/>
-        </w:rPr>
-        <w:t>(</w:t>
-      </w:r>
-      <w:r>
-        <w:rPr>
-          <w:rFonts w:asciiTheme="majorBidi" w:hAnsiTheme="majorBidi" w:cstheme="majorBidi"/>
-          <w:b/>
-          <w:bCs/>
-          <w:noProof/>
-          <w:sz w:val="32"/>
-          <w:szCs w:val="32"/>
-        </w:rPr>
-        <w:t>Us</w:t>
-      </w:r>
-      <w:r>
-        <w:rPr>
-          <w:rFonts w:asciiTheme="majorBidi" w:hAnsiTheme="majorBidi" w:cstheme="majorBidi"/>
-          <w:b/>
-          <w:bCs/>
-          <w:noProof/>
-          <w:sz w:val="32"/>
-          <w:szCs w:val="32"/>
-        </w:rPr>
-        <w:t>e</w:t>
-      </w:r>
-      <w:r>
-        <w:rPr>
-          <w:rFonts w:asciiTheme="majorBidi" w:hAnsiTheme="majorBidi" w:cstheme="majorBidi"/>
-          <w:b/>
-          <w:bCs/>
-          <w:noProof/>
-          <w:sz w:val="32"/>
-          <w:szCs w:val="32"/>
-        </w:rPr>
-        <w:t xml:space="preserve"> Case Diagram (UCD)</w:t>
-      </w:r>
-      <w:r>
-        <w:rPr>
-          <w:rFonts w:asciiTheme="minorBidi" w:hAnsiTheme="minorBidi"/>
-          <w:b/>
-          <w:bCs/>
-          <w:noProof/>
-          <w:sz w:val="32"/>
-          <w:szCs w:val="32"/>
+          <w:sz w:val="28"/>
+          <w:szCs w:val="28"/>
           <w:rtl/>
         </w:rPr>
         <w:t>)</w:t>
@@ -30028,10 +30193,10 @@
                                 <w:noProof/>
                               </w:rPr>
                               <w:drawing>
-                                <wp:inline distT="0" distB="0" distL="0" distR="0" wp14:anchorId="51CDCB0B" wp14:editId="2C76DBE7">
-                                  <wp:extent cx="6761341" cy="7404100"/>
-                                  <wp:effectExtent l="0" t="0" r="1905" b="6350"/>
-                                  <wp:docPr id="273126879" name="صورة 54"/>
+                                <wp:inline distT="0" distB="0" distL="0" distR="0" wp14:anchorId="51CDCB0B" wp14:editId="09A2DFAC">
+                                  <wp:extent cx="6769826" cy="7413608"/>
+                                  <wp:effectExtent l="0" t="0" r="0" b="0"/>
+                                  <wp:docPr id="631751185" name="صورة 54"/>
                                   <wp:cNvGraphicFramePr>
                                     <a:graphicFrameLocks xmlns:a="http://schemas.openxmlformats.org/drawingml/2006/main" noChangeAspect="1"/>
                                   </wp:cNvGraphicFramePr>
@@ -30039,11 +30204,11 @@
                                     <a:graphicData uri="http://schemas.openxmlformats.org/drawingml/2006/picture">
                                       <pic:pic xmlns:pic="http://schemas.openxmlformats.org/drawingml/2006/picture">
                                         <pic:nvPicPr>
-                                          <pic:cNvPr id="1029579529" name="صورة 1029579529"/>
+                                          <pic:cNvPr id="273126879" name="صورة 54"/>
                                           <pic:cNvPicPr/>
                                         </pic:nvPicPr>
                                         <pic:blipFill>
-                                          <a:blip r:embed="rId25">
+                                          <a:blip r:embed="rId23">
                                             <a:extLst>
                                               <a:ext uri="{28A0092B-C50C-407E-A947-70E740481C1C}">
                                                 <a14:useLocalDpi xmlns:a14="http://schemas.microsoft.com/office/drawing/2010/main" val="0"/>
@@ -30057,7 +30222,7 @@
                                         <pic:spPr>
                                           <a:xfrm>
                                             <a:off x="0" y="0"/>
-                                            <a:ext cx="6770024" cy="7413608"/>
+                                            <a:ext cx="6769826" cy="7413608"/>
                                           </a:xfrm>
                                           <a:prstGeom prst="rect">
                                             <a:avLst/>
@@ -30101,10 +30266,10 @@
                           <w:noProof/>
                         </w:rPr>
                         <w:drawing>
-                          <wp:inline distT="0" distB="0" distL="0" distR="0" wp14:anchorId="51CDCB0B" wp14:editId="2C76DBE7">
-                            <wp:extent cx="6761341" cy="7404100"/>
-                            <wp:effectExtent l="0" t="0" r="1905" b="6350"/>
-                            <wp:docPr id="273126879" name="صورة 54"/>
+                          <wp:inline distT="0" distB="0" distL="0" distR="0" wp14:anchorId="51CDCB0B" wp14:editId="09A2DFAC">
+                            <wp:extent cx="6769826" cy="7413608"/>
+                            <wp:effectExtent l="0" t="0" r="0" b="0"/>
+                            <wp:docPr id="631751185" name="صورة 54"/>
                             <wp:cNvGraphicFramePr>
                               <a:graphicFrameLocks xmlns:a="http://schemas.openxmlformats.org/drawingml/2006/main" noChangeAspect="1"/>
                             </wp:cNvGraphicFramePr>
@@ -30112,11 +30277,11 @@
                               <a:graphicData uri="http://schemas.openxmlformats.org/drawingml/2006/picture">
                                 <pic:pic xmlns:pic="http://schemas.openxmlformats.org/drawingml/2006/picture">
                                   <pic:nvPicPr>
-                                    <pic:cNvPr id="1029579529" name="صورة 1029579529"/>
+                                    <pic:cNvPr id="273126879" name="صورة 54"/>
                                     <pic:cNvPicPr/>
                                   </pic:nvPicPr>
                                   <pic:blipFill>
-                                    <a:blip r:embed="rId25">
+                                    <a:blip r:embed="rId23">
                                       <a:extLst>
                                         <a:ext uri="{28A0092B-C50C-407E-A947-70E740481C1C}">
                                           <a14:useLocalDpi xmlns:a14="http://schemas.microsoft.com/office/drawing/2010/main" val="0"/>
@@ -30130,7 +30295,7 @@
                                   <pic:spPr>
                                     <a:xfrm>
                                       <a:off x="0" y="0"/>
-                                      <a:ext cx="6770024" cy="7413608"/>
+                                      <a:ext cx="6769826" cy="7413608"/>
                                     </a:xfrm>
                                     <a:prstGeom prst="rect">
                                       <a:avLst/>
@@ -30581,8 +30746,8 @@
     </w:p>
     <w:p>
       <w:pPr>
-        <w:spacing w:before="120" w:after="120" w:line="360" w:lineRule="auto"/>
-        <w:ind w:firstLine="284"/>
+        <w:bidi/>
+        <w:spacing w:line="360" w:lineRule="auto"/>
         <w:jc w:val="center"/>
         <w:rPr>
           <w:rFonts w:ascii="Times New Roman" w:hAnsi="Times New Roman" w:cs="Times New Roman"/>
@@ -30601,8 +30766,9 @@
           <w:color w:val="000000"/>
           <w:sz w:val="20"/>
           <w:szCs w:val="20"/>
-        </w:rPr>
-        <w:t xml:space="preserve">Fig. </w:t>
+          <w:rtl/>
+        </w:rPr>
+        <w:t xml:space="preserve">الشكل </w:t>
       </w:r>
       <w:r>
         <w:rPr>
@@ -30614,7 +30780,7 @@
           <w:szCs w:val="20"/>
           <w:rtl/>
         </w:rPr>
-        <w:t>4</w:t>
+        <w:t>4-2</w:t>
       </w:r>
       <w:r>
         <w:rPr>
@@ -30625,40 +30791,43 @@
           <w:sz w:val="20"/>
           <w:szCs w:val="20"/>
         </w:rPr>
-        <w:t>-</w:t>
-      </w:r>
-      <w:r>
-        <w:rPr>
-          <w:rFonts w:ascii="Times New Roman" w:hAnsi="Times New Roman" w:cs="Times New Roman"/>
+        <w:t xml:space="preserve">: </w:t>
+      </w:r>
+      <w:r>
+        <w:rPr>
+          <w:rFonts w:ascii="Times New Roman" w:hAnsi="Times New Roman" w:cs="Times New Roman" w:hint="cs"/>
           <w:b/>
           <w:bCs/>
           <w:color w:val="000000"/>
           <w:sz w:val="20"/>
           <w:szCs w:val="20"/>
-        </w:rPr>
-        <w:t>3,</w:t>
-      </w:r>
-      <w:r>
-        <w:rPr>
-          <w:rFonts w:ascii="Times New Roman" w:hAnsi="Times New Roman" w:cs="Times New Roman"/>
+          <w:rtl/>
+        </w:rPr>
+        <w:t xml:space="preserve">مخطط </w:t>
+      </w:r>
+      <w:r>
+        <w:rPr>
+          <w:rFonts w:ascii="Times New Roman" w:hAnsi="Times New Roman" w:cs="Times New Roman" w:hint="cs"/>
           <w:b/>
           <w:bCs/>
           <w:color w:val="000000"/>
           <w:sz w:val="20"/>
           <w:szCs w:val="20"/>
-        </w:rPr>
-        <w:t xml:space="preserve"> </w:t>
-      </w:r>
-      <w:r>
-        <w:rPr>
-          <w:rFonts w:ascii="Times New Roman" w:hAnsi="Times New Roman" w:cs="Times New Roman"/>
+          <w:rtl/>
+        </w:rPr>
+        <w:t>حالة الاستخدام</w:t>
+      </w:r>
+      <w:r>
+        <w:rPr>
+          <w:rFonts w:ascii="Times New Roman" w:hAnsi="Times New Roman" w:cs="Times New Roman" w:hint="cs"/>
           <w:b/>
           <w:bCs/>
           <w:color w:val="000000"/>
           <w:sz w:val="20"/>
           <w:szCs w:val="20"/>
-        </w:rPr>
-        <w:t>Use Case Diagram</w:t>
+          <w:rtl/>
+        </w:rPr>
+        <w:t xml:space="preserve"> (</w:t>
       </w:r>
       <w:r>
         <w:rPr>
@@ -30681,42 +30850,19 @@
           <w:sz w:val="20"/>
           <w:szCs w:val="20"/>
         </w:rPr>
-        <w:t xml:space="preserve">(designed using </w:t>
-      </w:r>
-      <w:hyperlink r:id="rId26" w:history="1">
-        <w:r>
-          <w:rPr>
-            <w:rStyle w:val="Hyperlink"/>
-            <w:rFonts w:ascii="Times New Roman" w:hAnsi="Times New Roman" w:cs="Times New Roman"/>
-            <w:b/>
-            <w:bCs/>
-            <w:sz w:val="20"/>
-            <w:szCs w:val="20"/>
-          </w:rPr>
-          <w:t>Miro</w:t>
-        </w:r>
-      </w:hyperlink>
-      <w:r>
-        <w:rPr>
-          <w:rFonts w:ascii="Times New Roman" w:hAnsi="Times New Roman" w:cs="Times New Roman"/>
-          <w:b/>
-          <w:bCs/>
-          <w:color w:val="1F4E79" w:themeColor="accent5" w:themeShade="80"/>
-          <w:sz w:val="20"/>
-          <w:szCs w:val="20"/>
-        </w:rPr>
-        <w:t xml:space="preserve"> </w:t>
-      </w:r>
-      <w:r>
-        <w:rPr>
-          <w:rFonts w:ascii="Times New Roman" w:hAnsi="Times New Roman" w:cs="Times New Roman"/>
+        <w:t>UCD</w:t>
+      </w:r>
+      <w:r>
+        <w:rPr>
+          <w:rFonts w:ascii="Times New Roman" w:hAnsi="Times New Roman" w:cs="Times New Roman" w:hint="cs"/>
           <w:b/>
           <w:bCs/>
           <w:color w:val="000000"/>
           <w:sz w:val="20"/>
           <w:szCs w:val="20"/>
-        </w:rPr>
-        <w:t>Website)</w:t>
+          <w:rtl/>
+        </w:rPr>
+        <w:t>)</w:t>
       </w:r>
     </w:p>
     <w:p>
@@ -30730,6 +30876,7 @@
           <w:noProof/>
           <w:sz w:val="32"/>
           <w:szCs w:val="32"/>
+          <w:rtl/>
         </w:rPr>
       </w:pPr>
       <w:r>
@@ -30800,11 +30947,11 @@
           <w:szCs w:val="32"/>
           <w:rtl/>
         </w:rPr>
-        <w:t xml:space="preserve"> حالة الاستخدام</w:t>
-      </w:r>
-      <w:r>
-        <w:rPr>
-          <w:rFonts w:asciiTheme="minorBidi" w:hAnsiTheme="minorBidi"/>
+        <w:t>ات تدفق الأنشطة والعمليات</w:t>
+      </w:r>
+      <w:r>
+        <w:rPr>
+          <w:rFonts w:asciiTheme="minorBidi" w:hAnsiTheme="minorBidi" w:hint="cs"/>
           <w:b/>
           <w:bCs/>
           <w:noProof/>
@@ -30812,7 +30959,7 @@
           <w:szCs w:val="32"/>
           <w:rtl/>
         </w:rPr>
-        <w:t xml:space="preserve">  </w:t>
+        <w:t xml:space="preserve"> </w:t>
       </w:r>
       <w:r>
         <w:rPr>
@@ -30835,7 +30982,7 @@
           <w:sz w:val="32"/>
           <w:szCs w:val="32"/>
         </w:rPr>
-        <w:t>Use Case Diagram (UCD)</w:t>
+        <w:t>Flowchart Diagrams</w:t>
       </w:r>
       <w:r>
         <w:rPr>
@@ -30853,6 +31000,72 @@
     <w:p>
       <w:pPr>
         <w:bidi/>
+        <w:spacing w:line="360" w:lineRule="auto"/>
+        <w:jc w:val="center"/>
+        <w:rPr>
+          <w:rFonts w:asciiTheme="minorBidi" w:hAnsiTheme="minorBidi"/>
+          <w:b/>
+          <w:bCs/>
+          <w:noProof/>
+          <w:sz w:val="32"/>
+          <w:szCs w:val="32"/>
+        </w:rPr>
+      </w:pPr>
+      <w:r>
+        <w:rPr>
+          <w:rFonts w:asciiTheme="minorBidi" w:hAnsiTheme="minorBidi"/>
+          <w:b/>
+          <w:bCs/>
+          <w:noProof/>
+          <w:sz w:val="32"/>
+          <w:szCs w:val="32"/>
+        </w:rPr>
+        <w:drawing>
+          <wp:inline distT="0" distB="0" distL="0" distR="0" wp14:anchorId="13A4AC14" wp14:editId="7F86F318">
+            <wp:extent cx="3932833" cy="8323385"/>
+            <wp:effectExtent l="0" t="0" r="0" b="0"/>
+            <wp:docPr id="1889517033" name="صورة 53"/>
+            <wp:cNvGraphicFramePr>
+              <a:graphicFrameLocks xmlns:a="http://schemas.openxmlformats.org/drawingml/2006/main" noChangeAspect="1"/>
+            </wp:cNvGraphicFramePr>
+            <a:graphic xmlns:a="http://schemas.openxmlformats.org/drawingml/2006/main">
+              <a:graphicData uri="http://schemas.openxmlformats.org/drawingml/2006/picture">
+                <pic:pic xmlns:pic="http://schemas.openxmlformats.org/drawingml/2006/picture">
+                  <pic:nvPicPr>
+                    <pic:cNvPr id="1889517033" name="صورة 1889517033"/>
+                    <pic:cNvPicPr/>
+                  </pic:nvPicPr>
+                  <pic:blipFill>
+                    <a:blip r:embed="rId24" cstate="print">
+                      <a:extLst>
+                        <a:ext uri="{28A0092B-C50C-407E-A947-70E740481C1C}">
+                          <a14:useLocalDpi xmlns:a14="http://schemas.microsoft.com/office/drawing/2010/main" val="0"/>
+                        </a:ext>
+                      </a:extLst>
+                    </a:blip>
+                    <a:stretch>
+                      <a:fillRect/>
+                    </a:stretch>
+                  </pic:blipFill>
+                  <pic:spPr>
+                    <a:xfrm>
+                      <a:off x="0" y="0"/>
+                      <a:ext cx="3940991" cy="8340650"/>
+                    </a:xfrm>
+                    <a:prstGeom prst="rect">
+                      <a:avLst/>
+                    </a:prstGeom>
+                  </pic:spPr>
+                </pic:pic>
+              </a:graphicData>
+            </a:graphic>
+          </wp:inline>
+        </w:drawing>
+      </w:r>
+    </w:p>
+    <w:p>
+      <w:pPr>
+        <w:bidi/>
         <w:spacing w:before="120" w:after="120" w:line="360" w:lineRule="auto"/>
         <w:jc w:val="both"/>
         <w:rPr>
@@ -30861,6 +31074,56 @@
           <w:szCs w:val="24"/>
         </w:rPr>
       </w:pPr>
+      <w:r>
+        <w:rPr>
+          <w:rFonts w:asciiTheme="minorBidi" w:hAnsiTheme="minorBidi"/>
+          <w:noProof/>
+          <w:sz w:val="24"/>
+          <w:szCs w:val="24"/>
+        </w:rPr>
+        <w:lastRenderedPageBreak/>
+        <w:drawing>
+          <wp:inline distT="0" distB="0" distL="0" distR="0" wp14:anchorId="41BF873A" wp14:editId="5EFA5FA9">
+            <wp:extent cx="4675558" cy="8891270"/>
+            <wp:effectExtent l="0" t="0" r="0" b="0"/>
+            <wp:docPr id="289876470" name="صورة 54"/>
+            <wp:cNvGraphicFramePr>
+              <a:graphicFrameLocks xmlns:a="http://schemas.openxmlformats.org/drawingml/2006/main" noChangeAspect="1"/>
+            </wp:cNvGraphicFramePr>
+            <a:graphic xmlns:a="http://schemas.openxmlformats.org/drawingml/2006/main">
+              <a:graphicData uri="http://schemas.openxmlformats.org/drawingml/2006/picture">
+                <pic:pic xmlns:pic="http://schemas.openxmlformats.org/drawingml/2006/picture">
+                  <pic:nvPicPr>
+                    <pic:cNvPr id="289876470" name="صورة 54"/>
+                    <pic:cNvPicPr/>
+                  </pic:nvPicPr>
+                  <pic:blipFill>
+                    <a:blip r:embed="rId25" cstate="print">
+                      <a:extLst>
+                        <a:ext uri="{28A0092B-C50C-407E-A947-70E740481C1C}">
+                          <a14:useLocalDpi xmlns:a14="http://schemas.microsoft.com/office/drawing/2010/main" val="0"/>
+                        </a:ext>
+                      </a:extLst>
+                    </a:blip>
+                    <a:stretch>
+                      <a:fillRect/>
+                    </a:stretch>
+                  </pic:blipFill>
+                  <pic:spPr>
+                    <a:xfrm>
+                      <a:off x="0" y="0"/>
+                      <a:ext cx="4675558" cy="8891270"/>
+                    </a:xfrm>
+                    <a:prstGeom prst="rect">
+                      <a:avLst/>
+                    </a:prstGeom>
+                  </pic:spPr>
+                </pic:pic>
+              </a:graphicData>
+            </a:graphic>
+          </wp:inline>
+        </w:drawing>
+      </w:r>
     </w:p>
     <w:p>
       <w:pPr>
@@ -30897,8 +31160,8 @@
           <w:szCs w:val="24"/>
         </w:rPr>
         <w:sectPr>
-          <w:footerReference w:type="default" r:id="rId27"/>
-          <w:footerReference w:type="first" r:id="rId28"/>
+          <w:footerReference w:type="default" r:id="rId26"/>
+          <w:footerReference w:type="first" r:id="rId27"/>
           <w:pgSz w:w="11906" w:h="16838" w:code="9"/>
           <w:pgMar w:top="1418" w:right="1701" w:bottom="1418" w:left="1418" w:header="709" w:footer="709" w:gutter="0"/>
           <w:pgNumType w:start="1"/>
@@ -31116,7 +31379,7 @@
         </w:rPr>
         <w:t xml:space="preserve">“Five ways higher education is making use of mobile technology,". [Online]. Available: </w:t>
       </w:r>
-      <w:hyperlink r:id="rId29" w:tgtFrame="_new" w:history="1">
+      <w:hyperlink r:id="rId28" w:tgtFrame="_new" w:history="1">
         <w:r>
           <w:rPr>
             <w:rStyle w:val="Hyperlink"/>
@@ -31614,7 +31877,7 @@
         </w:rPr>
         <w:t xml:space="preserve">MDN Web Docs - Front-End Development. [Online]. Available: </w:t>
       </w:r>
-      <w:hyperlink r:id="rId30" w:history="1">
+      <w:hyperlink r:id="rId29" w:history="1">
         <w:r>
           <w:rPr>
             <w:rStyle w:val="Hyperlink"/>
@@ -31684,7 +31947,7 @@
         </w:rPr>
         <w:t xml:space="preserve">PHP: The Right Way - A Guide to PHP Best Practices. [Online]. Available: </w:t>
       </w:r>
-      <w:hyperlink r:id="rId31" w:tgtFrame="_new" w:history="1">
+      <w:hyperlink r:id="rId30" w:tgtFrame="_new" w:history="1">
         <w:r>
           <w:rPr>
             <w:rStyle w:val="Hyperlink"/>
@@ -32230,7 +32493,7 @@
         </w:rPr>
         <w:t xml:space="preserve"> B. I. A. A. Abdel Fattah, "The degree of using smartphones by Jordanian private universities students in teaching on quality criteria," Master’s thesis, Middle East University, Jordan, 2019. [Online]. Available: </w:t>
       </w:r>
-      <w:hyperlink r:id="rId32" w:history="1">
+      <w:hyperlink r:id="rId31" w:history="1">
         <w:r>
           <w:rPr>
             <w:rStyle w:val="Hyperlink"/>
@@ -32399,7 +32662,7 @@
         </w:rPr>
         <w:t xml:space="preserve"> IEEE, "IEEE Recommended Practice for Software Requirements Specifications" IEEE Std 830-1993, 1993. [Online]. Available: </w:t>
       </w:r>
-      <w:hyperlink r:id="rId33" w:history="1">
+      <w:hyperlink r:id="rId32" w:history="1">
         <w:r>
           <w:rPr>
             <w:rStyle w:val="Hyperlink"/>
@@ -38672,7 +38935,7 @@
       </w:r>
     </w:p>
     <w:sectPr>
-      <w:footerReference w:type="default" r:id="rId34"/>
+      <w:footerReference w:type="default" r:id="rId33"/>
       <w:pgSz w:w="11906" w:h="16838" w:code="9"/>
       <w:pgMar w:top="1418" w:right="1418" w:bottom="1418" w:left="1701" w:header="709" w:footer="709" w:gutter="0"/>
       <w:pgNumType w:start="1"/>
@@ -44540,7 +44803,7 @@
   <w:style w:type="paragraph" w:default="1" w:styleId="a">
     <w:name w:val="Normal"/>
     <w:qFormat/>
-    <w:rsid w:val="00D9580C"/>
+    <w:rsid w:val="001B6B29"/>
   </w:style>
   <w:style w:type="paragraph" w:styleId="3">
     <w:name w:val="heading 3"/>

</xml_diff>